<commit_message>
Projektmappe IT III V.2 WIP
</commit_message>
<xml_diff>
--- a/Dokumentation/Projektmappe IT III.docx
+++ b/Dokumentation/Projektmappe IT III.docx
@@ -46,12 +46,28 @@
           <w:rFonts w:cs="Times New Roman"/>
         </w:rPr>
       </w:pPr>
+      <w:proofErr w:type="spellStart"/>
       <w:r>
         <w:rPr>
           <w:rFonts w:cs="Times New Roman"/>
         </w:rPr>
-        <w:t>Swat Engagement Pheretima</w:t>
+        <w:t>Swat</w:t>
       </w:r>
+      <w:proofErr w:type="spellEnd"/>
+      <w:r>
+        <w:rPr>
+          <w:rFonts w:cs="Times New Roman"/>
+        </w:rPr>
+        <w:t xml:space="preserve"> Engagement </w:t>
+      </w:r>
+      <w:proofErr w:type="spellStart"/>
+      <w:r>
+        <w:rPr>
+          <w:rFonts w:cs="Times New Roman"/>
+        </w:rPr>
+        <w:t>Pheretima</w:t>
+      </w:r>
+      <w:proofErr w:type="spellEnd"/>
     </w:p>
     <w:p>
       <w:pPr>
@@ -173,8 +189,13 @@
         <w:jc w:val="center"/>
       </w:pPr>
       <w:r>
-        <w:t>Julian Flieter</w:t>
+        <w:t xml:space="preserve">Julian </w:t>
       </w:r>
+      <w:proofErr w:type="spellStart"/>
+      <w:r>
+        <w:t>Flieter</w:t>
+      </w:r>
+      <w:proofErr w:type="spellEnd"/>
     </w:p>
     <w:p>
       <w:pPr>
@@ -189,16 +210,26 @@
         <w:jc w:val="center"/>
       </w:pPr>
       <w:r>
-        <w:t>Ibrahim Kekec</w:t>
+        <w:t xml:space="preserve">Ibrahim </w:t>
       </w:r>
+      <w:proofErr w:type="spellStart"/>
+      <w:r>
+        <w:t>Kekec</w:t>
+      </w:r>
+      <w:proofErr w:type="spellEnd"/>
     </w:p>
     <w:p>
       <w:pPr>
         <w:jc w:val="center"/>
       </w:pPr>
       <w:r>
-        <w:t>Steve Nemangou</w:t>
+        <w:t xml:space="preserve">Steve </w:t>
       </w:r>
+      <w:proofErr w:type="spellStart"/>
+      <w:r>
+        <w:t>Nemangou</w:t>
+      </w:r>
+      <w:proofErr w:type="spellEnd"/>
     </w:p>
     <w:p>
       <w:pPr>
@@ -250,7 +281,12 @@
             <w:pStyle w:val="Inhaltsverzeichnisberschrift"/>
           </w:pPr>
           <w:r>
-            <w:t>Inhaltsverzeichnis</w:t>
+            <w:t>Inhaltsverzeic</w:t>
+          </w:r>
+          <w:bookmarkStart w:id="0" w:name="_GoBack"/>
+          <w:bookmarkEnd w:id="0"/>
+          <w:r>
+            <w:t>hnis</w:t>
           </w:r>
         </w:p>
         <w:p>
@@ -812,7 +848,7 @@
                 <w:noProof/>
                 <w:webHidden/>
               </w:rPr>
-              <w:t>22</w:t>
+              <w:t>21</w:t>
             </w:r>
             <w:r>
               <w:rPr>
@@ -882,7 +918,7 @@
                 <w:noProof/>
                 <w:webHidden/>
               </w:rPr>
-              <w:t>29</w:t>
+              <w:t>28</w:t>
             </w:r>
             <w:r>
               <w:rPr>
@@ -952,7 +988,7 @@
                 <w:noProof/>
                 <w:webHidden/>
               </w:rPr>
-              <w:t>31</w:t>
+              <w:t>29</w:t>
             </w:r>
             <w:r>
               <w:rPr>
@@ -1022,7 +1058,7 @@
                 <w:noProof/>
                 <w:webHidden/>
               </w:rPr>
-              <w:t>34</w:t>
+              <w:t>32</w:t>
             </w:r>
             <w:r>
               <w:rPr>
@@ -1092,7 +1128,7 @@
                 <w:noProof/>
                 <w:webHidden/>
               </w:rPr>
-              <w:t>35</w:t>
+              <w:t>33</w:t>
             </w:r>
             <w:r>
               <w:rPr>
@@ -1162,7 +1198,7 @@
                 <w:noProof/>
                 <w:webHidden/>
               </w:rPr>
-              <w:t>36</w:t>
+              <w:t>35</w:t>
             </w:r>
             <w:r>
               <w:rPr>
@@ -1232,7 +1268,7 @@
                 <w:noProof/>
                 <w:webHidden/>
               </w:rPr>
-              <w:t>36</w:t>
+              <w:t>35</w:t>
             </w:r>
             <w:r>
               <w:rPr>
@@ -1302,7 +1338,7 @@
                 <w:noProof/>
                 <w:webHidden/>
               </w:rPr>
-              <w:t>36</w:t>
+              <w:t>37</w:t>
             </w:r>
             <w:r>
               <w:rPr>
@@ -1372,7 +1408,7 @@
                 <w:noProof/>
                 <w:webHidden/>
               </w:rPr>
-              <w:t>36</w:t>
+              <w:t>43</w:t>
             </w:r>
             <w:r>
               <w:rPr>
@@ -1442,7 +1478,7 @@
                 <w:noProof/>
                 <w:webHidden/>
               </w:rPr>
-              <w:t>36</w:t>
+              <w:t>44</w:t>
             </w:r>
             <w:r>
               <w:rPr>
@@ -1512,7 +1548,7 @@
                 <w:noProof/>
                 <w:webHidden/>
               </w:rPr>
-              <w:t>36</w:t>
+              <w:t>45</w:t>
             </w:r>
             <w:r>
               <w:rPr>
@@ -1582,7 +1618,7 @@
                 <w:noProof/>
                 <w:webHidden/>
               </w:rPr>
-              <w:t>36</w:t>
+              <w:t>45</w:t>
             </w:r>
             <w:r>
               <w:rPr>
@@ -1652,7 +1688,7 @@
                 <w:noProof/>
                 <w:webHidden/>
               </w:rPr>
-              <w:t>38</w:t>
+              <w:t>45</w:t>
             </w:r>
             <w:r>
               <w:rPr>
@@ -1722,7 +1758,7 @@
                 <w:noProof/>
                 <w:webHidden/>
               </w:rPr>
-              <w:t>38</w:t>
+              <w:t>45</w:t>
             </w:r>
             <w:r>
               <w:rPr>
@@ -1792,7 +1828,7 @@
                 <w:noProof/>
                 <w:webHidden/>
               </w:rPr>
-              <w:t>38</w:t>
+              <w:t>46</w:t>
             </w:r>
             <w:r>
               <w:rPr>
@@ -1862,7 +1898,7 @@
                 <w:noProof/>
                 <w:webHidden/>
               </w:rPr>
-              <w:t>38</w:t>
+              <w:t>46</w:t>
             </w:r>
             <w:r>
               <w:rPr>
@@ -1892,7 +1928,7 @@
           <w:szCs w:val="40"/>
         </w:rPr>
       </w:pPr>
-      <w:bookmarkStart w:id="0" w:name="_Toc513952264"/>
+      <w:bookmarkStart w:id="1" w:name="_Toc513952264"/>
       <w:r>
         <w:rPr>
           <w:rFonts w:cs="Times New Roman"/>
@@ -1925,7 +1961,7 @@
         <w:lastRenderedPageBreak/>
         <w:t>Projektbeschreibung</w:t>
       </w:r>
-      <w:bookmarkEnd w:id="0"/>
+      <w:bookmarkEnd w:id="1"/>
     </w:p>
     <w:p>
       <w:pPr>
@@ -1978,7 +2014,15 @@
     </w:p>
     <w:p>
       <w:r>
-        <w:t xml:space="preserve">In dieser Iteration wird das Grundgerüst des Spiels vervollständigt, vor allem sollen Wind und Gravitation für die Spielobjekte simuliert werden. Die Stärke und Richtung des Windes soll sich in jeder Runde zufällig verändern und so die Flugbahn der abgeschossenen Projektile beeinflussen. Außerdem sollen die Projektile und Würmer von einer simulierten Gravitation beeinflusst werden. Fallen Würmer unter eine bestimmte Grenze in der Spielwelt, werden sie kampfunfähig. Diese Grenze soll in jeder Runde leicht steigen. Das Spiel soll auf vier verschiedenen Karten, die sich im Aufbau ihrer Landschaft unterscheiden, gespielt werden können. Diese Landschaften sollen komplexer sein als eine Ebene. Sie sollen außerdem von den Waffen der Würmer zerstört werden können. Den Würmern soll eine Auswahl von drei verschiedenen Waffen zur Verfügung stehen, die jeweils andere Projektile verschießen. Die Projektile sollen sich in dem Schaden unterscheiden, den sie an getroffenen Würmern anrichten, sie sollen verschieden stark von Wind und Gravitation beeinflusst werden, sie sollen die Umgebung auf verschiedene Arten zerstören und sie sollen verschieden aussehen. Außerdem sollen die beiden Spieler jeweils ein Team aus bis zu fünf Würmern steuern. Die Spieler sind weiterhin abwechselnd dran und können weiterhin nur mit einem Wurm in ihrem Zug laufen und schießen. Wann immer ein Wurm stirbt, soll ein Replay der letzten Sekunden angezeigt werden. Zuletzte soll eine weitere Waffe eingeführt werden. Diese Waffe soll Würmern über den Verlauf von mehreren Runden Schaden zufügen. Sofern ein von dieser Waffe getroffener Wurm in die Nähe anderer Würmer gelangt, sollen diese Würmer ebenfalls von dem Effekt der Waffe betroffen werden. </w:t>
+        <w:t xml:space="preserve">In dieser Iteration wird das Grundgerüst des Spiels vervollständigt, vor allem sollen Wind und Gravitation für die Spielobjekte simuliert werden. Die Stärke und Richtung des Windes soll sich in jeder Runde zufällig verändern und so die Flugbahn der abgeschossenen Projektile beeinflussen. Außerdem sollen die Projektile und Würmer von einer simulierten Gravitation beeinflusst werden. Fallen Würmer unter eine bestimmte Grenze in der Spielwelt, werden sie kampfunfähig. Diese Grenze soll in jeder Runde leicht steigen. Das Spiel soll auf vier verschiedenen Karten, die sich im Aufbau ihrer Landschaft unterscheiden, gespielt werden können. Diese Landschaften sollen komplexer sein als eine Ebene. Sie sollen außerdem von den Waffen der Würmer zerstört werden können. Den Würmern soll eine Auswahl von drei verschiedenen Waffen zur Verfügung stehen, die jeweils andere Projektile verschießen. Die Projektile sollen sich in dem Schaden unterscheiden, den sie an getroffenen Würmern anrichten, sie sollen verschieden stark von Wind und Gravitation beeinflusst werden, sie sollen die Umgebung auf verschiedene Arten zerstören und sie sollen verschieden aussehen. Außerdem sollen die beiden Spieler jeweils ein Team aus bis zu fünf Würmern steuern. Die Spieler sind weiterhin abwechselnd dran und können weiterhin nur mit einem Wurm in ihrem Zug laufen und schießen. Wann immer ein Wurm stirbt, soll ein Replay der letzten Sekunden angezeigt werden. </w:t>
+      </w:r>
+      <w:proofErr w:type="spellStart"/>
+      <w:r>
+        <w:t>Zuletzte</w:t>
+      </w:r>
+      <w:proofErr w:type="spellEnd"/>
+      <w:r>
+        <w:t xml:space="preserve"> soll eine weitere Waffe eingeführt werden. Diese Waffe soll Würmern über den Verlauf von mehreren Runden Schaden zufügen. Sofern ein von dieser Waffe getroffener Wurm in die Nähe anderer Würmer gelangt, sollen diese Würmer ebenfalls von dem Effekt der Waffe betroffen werden. </w:t>
       </w:r>
     </w:p>
     <w:p>
@@ -2037,7 +2081,7 @@
         <w:pStyle w:val="berschrift1"/>
         <w:jc w:val="center"/>
       </w:pPr>
-      <w:bookmarkStart w:id="1" w:name="_Toc513952265"/>
+      <w:bookmarkStart w:id="2" w:name="_Toc513952265"/>
       <w:r>
         <w:rPr>
           <w:color w:val="auto"/>
@@ -2047,7 +2091,7 @@
         <w:lastRenderedPageBreak/>
         <w:t>Iteration I</w:t>
       </w:r>
-      <w:bookmarkEnd w:id="1"/>
+      <w:bookmarkEnd w:id="2"/>
     </w:p>
     <w:p>
       <w:r>
@@ -3197,8 +3241,13 @@
           </w:tcPr>
           <w:p>
             <w:r>
-              <w:t>Julian Flieter</w:t>
-            </w:r>
+              <w:t xml:space="preserve">Julian </w:t>
+            </w:r>
+            <w:proofErr w:type="spellStart"/>
+            <w:r>
+              <w:t>Flieter</w:t>
+            </w:r>
+            <w:proofErr w:type="spellEnd"/>
           </w:p>
         </w:tc>
       </w:tr>
@@ -3439,8 +3488,13 @@
           </w:tcPr>
           <w:p>
             <w:r>
-              <w:t>Steve Nemangou</w:t>
-            </w:r>
+              <w:t xml:space="preserve">Steve </w:t>
+            </w:r>
+            <w:proofErr w:type="spellStart"/>
+            <w:r>
+              <w:t>Nemangou</w:t>
+            </w:r>
+            <w:proofErr w:type="spellEnd"/>
           </w:p>
         </w:tc>
       </w:tr>
@@ -3693,8 +3747,13 @@
           </w:tcPr>
           <w:p>
             <w:r>
-              <w:t>Ibrahim Kekec</w:t>
-            </w:r>
+              <w:t xml:space="preserve">Ibrahim </w:t>
+            </w:r>
+            <w:proofErr w:type="spellStart"/>
+            <w:r>
+              <w:t>Kekec</w:t>
+            </w:r>
+            <w:proofErr w:type="spellEnd"/>
           </w:p>
         </w:tc>
       </w:tr>
@@ -4371,8 +4430,13 @@
           </w:tcPr>
           <w:p>
             <w:r>
-              <w:t>Ibrahim Kekec</w:t>
-            </w:r>
+              <w:t xml:space="preserve">Ibrahim </w:t>
+            </w:r>
+            <w:proofErr w:type="spellStart"/>
+            <w:r>
+              <w:t>Kekec</w:t>
+            </w:r>
+            <w:proofErr w:type="spellEnd"/>
           </w:p>
         </w:tc>
       </w:tr>
@@ -4653,8 +4717,13 @@
           </w:tcPr>
           <w:p>
             <w:r>
-              <w:t>Julian Flieter</w:t>
-            </w:r>
+              <w:t xml:space="preserve">Julian </w:t>
+            </w:r>
+            <w:proofErr w:type="spellStart"/>
+            <w:r>
+              <w:t>Flieter</w:t>
+            </w:r>
+            <w:proofErr w:type="spellEnd"/>
           </w:p>
         </w:tc>
       </w:tr>
@@ -5287,8 +5356,13 @@
           </w:tcPr>
           <w:p>
             <w:r>
-              <w:t>Steve Nemangou</w:t>
-            </w:r>
+              <w:t xml:space="preserve">Steve </w:t>
+            </w:r>
+            <w:proofErr w:type="spellStart"/>
+            <w:r>
+              <w:t>Nemangou</w:t>
+            </w:r>
+            <w:proofErr w:type="spellEnd"/>
           </w:p>
         </w:tc>
       </w:tr>
@@ -5411,7 +5485,7 @@
       <w:pPr>
         <w:pStyle w:val="berschrift2"/>
       </w:pPr>
-      <w:bookmarkStart w:id="2" w:name="_Toc513952266"/>
+      <w:bookmarkStart w:id="3" w:name="_Toc513952266"/>
       <w:r>
         <w:rPr>
           <w:color w:val="auto"/>
@@ -5421,7 +5495,7 @@
         <w:lastRenderedPageBreak/>
         <w:t>MSCs</w:t>
       </w:r>
-      <w:bookmarkEnd w:id="2"/>
+      <w:bookmarkEnd w:id="3"/>
     </w:p>
     <w:p>
       <w:r>
@@ -5568,8 +5642,17 @@
           <w:i/>
           <w:u w:val="single"/>
         </w:rPr>
-        <w:t>Ibrahim Kekec</w:t>
+        <w:t xml:space="preserve">Ibrahim </w:t>
       </w:r>
+      <w:proofErr w:type="spellStart"/>
+      <w:r>
+        <w:rPr>
+          <w:i/>
+          <w:u w:val="single"/>
+        </w:rPr>
+        <w:t>Kekec</w:t>
+      </w:r>
+      <w:proofErr w:type="spellEnd"/>
       <w:r>
         <w:rPr>
           <w:u w:val="single"/>
@@ -5658,8 +5741,17 @@
           <w:i/>
           <w:u w:val="single"/>
         </w:rPr>
-        <w:t>Julian Flieter</w:t>
+        <w:t xml:space="preserve">Julian </w:t>
       </w:r>
+      <w:proofErr w:type="spellStart"/>
+      <w:r>
+        <w:rPr>
+          <w:i/>
+          <w:u w:val="single"/>
+        </w:rPr>
+        <w:t>Flieter</w:t>
+      </w:r>
+      <w:proofErr w:type="spellEnd"/>
       <w:r>
         <w:rPr>
           <w:u w:val="single"/>
@@ -5749,7 +5841,25 @@
           <w:i/>
           <w:u w:val="single"/>
         </w:rPr>
-        <w:t>Ibrahim Kekec)</w:t>
+        <w:t xml:space="preserve">Ibrahim </w:t>
+      </w:r>
+      <w:proofErr w:type="spellStart"/>
+      <w:r>
+        <w:rPr>
+          <w:rFonts w:eastAsiaTheme="majorEastAsia" w:cstheme="minorHAnsi"/>
+          <w:i/>
+          <w:u w:val="single"/>
+        </w:rPr>
+        <w:t>Kekec</w:t>
+      </w:r>
+      <w:proofErr w:type="spellEnd"/>
+      <w:r>
+        <w:rPr>
+          <w:rFonts w:eastAsiaTheme="majorEastAsia" w:cstheme="minorHAnsi"/>
+          <w:i/>
+          <w:u w:val="single"/>
+        </w:rPr>
+        <w:t>)</w:t>
       </w:r>
     </w:p>
     <w:p>
@@ -5931,8 +6041,17 @@
           <w:i/>
           <w:u w:val="single"/>
         </w:rPr>
-        <w:t>Julian Flieter</w:t>
+        <w:t xml:space="preserve">Julian </w:t>
       </w:r>
+      <w:proofErr w:type="spellStart"/>
+      <w:r>
+        <w:rPr>
+          <w:i/>
+          <w:u w:val="single"/>
+        </w:rPr>
+        <w:t>Flieter</w:t>
+      </w:r>
+      <w:proofErr w:type="spellEnd"/>
       <w:r>
         <w:rPr>
           <w:i/>
@@ -6003,11 +6122,19 @@
           <w:u w:val="single"/>
         </w:rPr>
       </w:pPr>
+      <w:proofErr w:type="spellStart"/>
       <w:r>
         <w:rPr>
           <w:u w:val="single"/>
         </w:rPr>
-        <w:t>hMSC: (</w:t>
+        <w:t>hMSC</w:t>
+      </w:r>
+      <w:proofErr w:type="spellEnd"/>
+      <w:r>
+        <w:rPr>
+          <w:u w:val="single"/>
+        </w:rPr>
+        <w:t>: (</w:t>
       </w:r>
       <w:r>
         <w:rPr>
@@ -6083,7 +6210,7 @@
           <w:szCs w:val="32"/>
         </w:rPr>
       </w:pPr>
-      <w:bookmarkStart w:id="3" w:name="_Toc513952267"/>
+      <w:bookmarkStart w:id="4" w:name="_Toc513952267"/>
       <w:r>
         <w:rPr>
           <w:color w:val="auto"/>
@@ -6092,7 +6219,7 @@
         </w:rPr>
         <w:t>UML Klassendiagramm</w:t>
       </w:r>
-      <w:bookmarkEnd w:id="3"/>
+      <w:bookmarkEnd w:id="4"/>
     </w:p>
     <w:p>
       <w:r>
@@ -6163,7 +6290,7 @@
           <w:szCs w:val="32"/>
         </w:rPr>
       </w:pPr>
-      <w:bookmarkStart w:id="4" w:name="_Toc513952268"/>
+      <w:bookmarkStart w:id="5" w:name="_Toc513952268"/>
       <w:r>
         <w:rPr>
           <w:color w:val="auto"/>
@@ -6172,7 +6299,7 @@
         </w:rPr>
         <w:t>Funktionalitätsplanung</w:t>
       </w:r>
-      <w:bookmarkEnd w:id="4"/>
+      <w:bookmarkEnd w:id="5"/>
     </w:p>
     <w:tbl>
       <w:tblPr>
@@ -6209,12 +6336,14 @@
                 <w:b/>
               </w:rPr>
             </w:pPr>
+            <w:proofErr w:type="spellStart"/>
             <w:r>
               <w:rPr>
                 <w:b/>
               </w:rPr>
               <w:t>Id</w:t>
             </w:r>
+            <w:proofErr w:type="spellEnd"/>
           </w:p>
         </w:tc>
         <w:tc>
@@ -6384,12 +6513,14 @@
                 <w:b/>
               </w:rPr>
             </w:pPr>
+            <w:proofErr w:type="spellStart"/>
             <w:r>
               <w:rPr>
                 <w:b/>
               </w:rPr>
               <w:t>referenz</w:t>
             </w:r>
+            <w:proofErr w:type="spellEnd"/>
           </w:p>
         </w:tc>
         <w:tc>
@@ -6456,12 +6587,14 @@
                 <w:b/>
               </w:rPr>
             </w:pPr>
+            <w:proofErr w:type="spellStart"/>
             <w:r>
               <w:rPr>
                 <w:b/>
               </w:rPr>
               <w:t>PlayScreen</w:t>
             </w:r>
+            <w:proofErr w:type="spellEnd"/>
           </w:p>
         </w:tc>
         <w:tc>
@@ -6570,9 +6703,11 @@
             <w:tcW w:w="1559" w:type="dxa"/>
           </w:tcPr>
           <w:p>
+            <w:proofErr w:type="spellStart"/>
             <w:r>
               <w:t>PlayScreen</w:t>
             </w:r>
+            <w:proofErr w:type="spellEnd"/>
           </w:p>
         </w:tc>
         <w:tc>
@@ -6644,9 +6779,11 @@
             <w:tcW w:w="1559" w:type="dxa"/>
           </w:tcPr>
           <w:p>
+            <w:proofErr w:type="spellStart"/>
             <w:r>
               <w:t>PlayScreen</w:t>
             </w:r>
+            <w:proofErr w:type="spellEnd"/>
           </w:p>
         </w:tc>
         <w:tc>
@@ -6715,9 +6852,11 @@
             <w:tcW w:w="1559" w:type="dxa"/>
           </w:tcPr>
           <w:p>
+            <w:proofErr w:type="spellStart"/>
             <w:r>
               <w:t>PlayScreen</w:t>
             </w:r>
+            <w:proofErr w:type="spellEnd"/>
           </w:p>
         </w:tc>
         <w:tc>
@@ -6794,9 +6933,11 @@
             <w:tcW w:w="1559" w:type="dxa"/>
           </w:tcPr>
           <w:p>
+            <w:proofErr w:type="spellStart"/>
             <w:r>
               <w:t>PlayScreen</w:t>
             </w:r>
+            <w:proofErr w:type="spellEnd"/>
           </w:p>
         </w:tc>
         <w:tc>
@@ -6870,9 +7011,11 @@
             <w:tcW w:w="1559" w:type="dxa"/>
           </w:tcPr>
           <w:p>
+            <w:proofErr w:type="spellStart"/>
             <w:r>
               <w:t>PlayScreen</w:t>
             </w:r>
+            <w:proofErr w:type="spellEnd"/>
           </w:p>
         </w:tc>
         <w:tc>
@@ -6926,12 +7069,14 @@
                 <w:b/>
               </w:rPr>
             </w:pPr>
+            <w:proofErr w:type="spellStart"/>
             <w:r>
               <w:rPr>
                 <w:b/>
               </w:rPr>
               <w:t>GameOverScreen</w:t>
             </w:r>
+            <w:proofErr w:type="spellEnd"/>
           </w:p>
         </w:tc>
         <w:tc>
@@ -7013,8 +7158,13 @@
           </w:tcPr>
           <w:p>
             <w:r>
-              <w:t>Ibrahim Kekec</w:t>
-            </w:r>
+              <w:t xml:space="preserve">Ibrahim </w:t>
+            </w:r>
+            <w:proofErr w:type="spellStart"/>
+            <w:r>
+              <w:t>Kekec</w:t>
+            </w:r>
+            <w:proofErr w:type="spellEnd"/>
           </w:p>
         </w:tc>
         <w:tc>
@@ -7028,9 +7178,11 @@
             <w:tcW w:w="1559" w:type="dxa"/>
           </w:tcPr>
           <w:p>
+            <w:proofErr w:type="spellStart"/>
             <w:r>
               <w:t>GameOverScreen</w:t>
             </w:r>
+            <w:proofErr w:type="spellEnd"/>
           </w:p>
         </w:tc>
         <w:tc>
@@ -7081,12 +7233,14 @@
                 <w:b/>
               </w:rPr>
             </w:pPr>
+            <w:proofErr w:type="spellStart"/>
             <w:r>
               <w:rPr>
                 <w:b/>
               </w:rPr>
               <w:t>PlayUILayer</w:t>
             </w:r>
+            <w:proofErr w:type="spellEnd"/>
           </w:p>
         </w:tc>
         <w:tc>
@@ -7195,8 +7349,13 @@
           </w:tcPr>
           <w:p>
             <w:r>
-              <w:t>Steve Nemangou</w:t>
-            </w:r>
+              <w:t xml:space="preserve">Steve </w:t>
+            </w:r>
+            <w:proofErr w:type="spellStart"/>
+            <w:r>
+              <w:t>Nemangou</w:t>
+            </w:r>
+            <w:proofErr w:type="spellEnd"/>
           </w:p>
         </w:tc>
         <w:tc>
@@ -7210,9 +7369,11 @@
             <w:tcW w:w="1559" w:type="dxa"/>
           </w:tcPr>
           <w:p>
+            <w:proofErr w:type="spellStart"/>
             <w:r>
               <w:t>PlayUILayer</w:t>
             </w:r>
+            <w:proofErr w:type="spellEnd"/>
           </w:p>
         </w:tc>
         <w:tc>
@@ -7260,12 +7421,14 @@
                 <w:b/>
               </w:rPr>
             </w:pPr>
+            <w:proofErr w:type="spellStart"/>
             <w:r>
               <w:rPr>
                 <w:b/>
               </w:rPr>
               <w:t>CollisionHandler</w:t>
             </w:r>
+            <w:proofErr w:type="spellEnd"/>
           </w:p>
         </w:tc>
         <w:tc>
@@ -7377,8 +7540,13 @@
           </w:tcPr>
           <w:p>
             <w:r>
-              <w:t>Julian Flieter</w:t>
-            </w:r>
+              <w:t xml:space="preserve">Julian </w:t>
+            </w:r>
+            <w:proofErr w:type="spellStart"/>
+            <w:r>
+              <w:t>Flieter</w:t>
+            </w:r>
+            <w:proofErr w:type="spellEnd"/>
           </w:p>
         </w:tc>
         <w:tc>
@@ -7392,9 +7560,11 @@
             <w:tcW w:w="1559" w:type="dxa"/>
           </w:tcPr>
           <w:p>
+            <w:proofErr w:type="spellStart"/>
             <w:r>
               <w:t>CollisionHandler</w:t>
             </w:r>
+            <w:proofErr w:type="spellEnd"/>
           </w:p>
         </w:tc>
         <w:tc>
@@ -7442,12 +7612,14 @@
                 <w:b/>
               </w:rPr>
             </w:pPr>
+            <w:proofErr w:type="spellStart"/>
             <w:r>
               <w:rPr>
                 <w:b/>
               </w:rPr>
               <w:t>SEPGame</w:t>
             </w:r>
+            <w:proofErr w:type="spellEnd"/>
           </w:p>
         </w:tc>
         <w:tc>
@@ -7559,8 +7731,13 @@
           </w:tcPr>
           <w:p>
             <w:r>
-              <w:t>Julian Flieter</w:t>
-            </w:r>
+              <w:t xml:space="preserve">Julian </w:t>
+            </w:r>
+            <w:proofErr w:type="spellStart"/>
+            <w:r>
+              <w:t>Flieter</w:t>
+            </w:r>
+            <w:proofErr w:type="spellEnd"/>
           </w:p>
         </w:tc>
         <w:tc>
@@ -7574,9 +7751,11 @@
             <w:tcW w:w="1559" w:type="dxa"/>
           </w:tcPr>
           <w:p>
+            <w:proofErr w:type="spellStart"/>
             <w:r>
               <w:t>SEPGame</w:t>
             </w:r>
+            <w:proofErr w:type="spellEnd"/>
           </w:p>
         </w:tc>
         <w:tc>
@@ -7624,12 +7803,14 @@
                 <w:b/>
               </w:rPr>
             </w:pPr>
+            <w:proofErr w:type="spellStart"/>
             <w:r>
               <w:rPr>
                 <w:b/>
               </w:rPr>
               <w:t>AnimatedSprite</w:t>
             </w:r>
+            <w:proofErr w:type="spellEnd"/>
           </w:p>
         </w:tc>
         <w:tc>
@@ -7753,9 +7934,11 @@
             <w:tcW w:w="1559" w:type="dxa"/>
           </w:tcPr>
           <w:p>
+            <w:proofErr w:type="spellStart"/>
             <w:r>
               <w:t>AnimatedSprite</w:t>
             </w:r>
+            <w:proofErr w:type="spellEnd"/>
           </w:p>
         </w:tc>
         <w:tc>
@@ -7827,9 +8010,11 @@
             <w:tcW w:w="1559" w:type="dxa"/>
           </w:tcPr>
           <w:p>
+            <w:proofErr w:type="spellStart"/>
             <w:r>
               <w:t>AnimatedSprite</w:t>
             </w:r>
+            <w:proofErr w:type="spellEnd"/>
           </w:p>
         </w:tc>
         <w:tc>
@@ -7877,12 +8062,14 @@
                 <w:b/>
               </w:rPr>
             </w:pPr>
+            <w:proofErr w:type="spellStart"/>
             <w:r>
               <w:rPr>
                 <w:b/>
               </w:rPr>
               <w:t>GameCamera</w:t>
             </w:r>
+            <w:proofErr w:type="spellEnd"/>
           </w:p>
         </w:tc>
         <w:tc>
@@ -7991,8 +8178,13 @@
           </w:tcPr>
           <w:p>
             <w:r>
-              <w:t>Julian Flieter</w:t>
-            </w:r>
+              <w:t xml:space="preserve">Julian </w:t>
+            </w:r>
+            <w:proofErr w:type="spellStart"/>
+            <w:r>
+              <w:t>Flieter</w:t>
+            </w:r>
+            <w:proofErr w:type="spellEnd"/>
           </w:p>
         </w:tc>
         <w:tc>
@@ -8006,9 +8198,11 @@
             <w:tcW w:w="1559" w:type="dxa"/>
           </w:tcPr>
           <w:p>
+            <w:proofErr w:type="spellStart"/>
             <w:r>
               <w:t>GameCamera</w:t>
             </w:r>
+            <w:proofErr w:type="spellEnd"/>
           </w:p>
         </w:tc>
         <w:tc>
@@ -8062,8 +8256,13 @@
           </w:tcPr>
           <w:p>
             <w:r>
-              <w:t>Julian Flieter</w:t>
-            </w:r>
+              <w:t xml:space="preserve">Julian </w:t>
+            </w:r>
+            <w:proofErr w:type="spellStart"/>
+            <w:r>
+              <w:t>Flieter</w:t>
+            </w:r>
+            <w:proofErr w:type="spellEnd"/>
           </w:p>
         </w:tc>
         <w:tc>
@@ -8077,9 +8276,11 @@
             <w:tcW w:w="1559" w:type="dxa"/>
           </w:tcPr>
           <w:p>
+            <w:proofErr w:type="spellStart"/>
             <w:r>
               <w:t>GameCamera</w:t>
             </w:r>
+            <w:proofErr w:type="spellEnd"/>
           </w:p>
         </w:tc>
         <w:tc>
@@ -8562,8 +8763,13 @@
           </w:tcPr>
           <w:p>
             <w:r>
-              <w:t>Steve Nemangou</w:t>
-            </w:r>
+              <w:t xml:space="preserve">Steve </w:t>
+            </w:r>
+            <w:proofErr w:type="spellStart"/>
+            <w:r>
+              <w:t>Nemangou</w:t>
+            </w:r>
+            <w:proofErr w:type="spellEnd"/>
           </w:p>
         </w:tc>
         <w:tc>
@@ -8627,12 +8833,14 @@
                 <w:b/>
               </w:rPr>
             </w:pPr>
+            <w:proofErr w:type="spellStart"/>
             <w:r>
               <w:rPr>
                 <w:b/>
               </w:rPr>
               <w:t>Projectile</w:t>
             </w:r>
+            <w:proofErr w:type="spellEnd"/>
           </w:p>
         </w:tc>
         <w:tc>
@@ -8741,8 +8949,13 @@
           </w:tcPr>
           <w:p>
             <w:r>
-              <w:t>Steve Nemangou</w:t>
-            </w:r>
+              <w:t xml:space="preserve">Steve </w:t>
+            </w:r>
+            <w:proofErr w:type="spellStart"/>
+            <w:r>
+              <w:t>Nemangou</w:t>
+            </w:r>
+            <w:proofErr w:type="spellEnd"/>
           </w:p>
         </w:tc>
         <w:tc>
@@ -8756,9 +8969,11 @@
             <w:tcW w:w="1559" w:type="dxa"/>
           </w:tcPr>
           <w:p>
+            <w:proofErr w:type="spellStart"/>
             <w:r>
               <w:t>Projectile</w:t>
             </w:r>
+            <w:proofErr w:type="spellEnd"/>
           </w:p>
         </w:tc>
         <w:tc>
@@ -8806,12 +9021,14 @@
                 <w:b/>
               </w:rPr>
             </w:pPr>
+            <w:proofErr w:type="spellStart"/>
             <w:r>
               <w:rPr>
                 <w:b/>
               </w:rPr>
               <w:t>ShotDirectionIndicator</w:t>
             </w:r>
+            <w:proofErr w:type="spellEnd"/>
           </w:p>
         </w:tc>
         <w:tc>
@@ -8920,8 +9137,13 @@
           </w:tcPr>
           <w:p>
             <w:r>
-              <w:t>Ibrahim Kekec</w:t>
-            </w:r>
+              <w:t xml:space="preserve">Ibrahim </w:t>
+            </w:r>
+            <w:proofErr w:type="spellStart"/>
+            <w:r>
+              <w:t>Kekec</w:t>
+            </w:r>
+            <w:proofErr w:type="spellEnd"/>
           </w:p>
         </w:tc>
         <w:tc>
@@ -8935,9 +9157,11 @@
             <w:tcW w:w="1559" w:type="dxa"/>
           </w:tcPr>
           <w:p>
+            <w:proofErr w:type="spellStart"/>
             <w:r>
               <w:t>ShotDirectionIndicator</w:t>
             </w:r>
+            <w:proofErr w:type="spellEnd"/>
           </w:p>
         </w:tc>
         <w:tc>
@@ -8991,8 +9215,13 @@
           </w:tcPr>
           <w:p>
             <w:r>
-              <w:t>Ibrahim Kekec</w:t>
-            </w:r>
+              <w:t xml:space="preserve">Ibrahim </w:t>
+            </w:r>
+            <w:proofErr w:type="spellStart"/>
+            <w:r>
+              <w:t>Kekec</w:t>
+            </w:r>
+            <w:proofErr w:type="spellEnd"/>
           </w:p>
         </w:tc>
         <w:tc>
@@ -9006,9 +9235,11 @@
             <w:tcW w:w="1559" w:type="dxa"/>
           </w:tcPr>
           <w:p>
+            <w:proofErr w:type="spellStart"/>
             <w:r>
               <w:t>ShotDirectionIndicator</w:t>
             </w:r>
+            <w:proofErr w:type="spellEnd"/>
           </w:p>
         </w:tc>
         <w:tc>
@@ -9056,12 +9287,14 @@
                 <w:b/>
               </w:rPr>
             </w:pPr>
+            <w:proofErr w:type="spellStart"/>
             <w:r>
               <w:rPr>
                 <w:b/>
               </w:rPr>
               <w:t>HealthBar</w:t>
             </w:r>
+            <w:proofErr w:type="spellEnd"/>
           </w:p>
         </w:tc>
         <w:tc>
@@ -9185,9 +9418,11 @@
             <w:tcW w:w="1559" w:type="dxa"/>
           </w:tcPr>
           <w:p>
+            <w:proofErr w:type="spellStart"/>
             <w:r>
               <w:t>HealthBar</w:t>
             </w:r>
+            <w:proofErr w:type="spellEnd"/>
           </w:p>
         </w:tc>
         <w:tc>
@@ -9212,7 +9447,7 @@
           <w:szCs w:val="40"/>
         </w:rPr>
       </w:pPr>
-      <w:bookmarkStart w:id="5" w:name="_Toc513952269"/>
+      <w:bookmarkStart w:id="6" w:name="_Toc513952269"/>
       <w:r>
         <w:rPr>
           <w:color w:val="auto"/>
@@ -9222,7 +9457,7 @@
         <w:lastRenderedPageBreak/>
         <w:t>Iteration II</w:t>
       </w:r>
-      <w:bookmarkEnd w:id="5"/>
+      <w:bookmarkEnd w:id="6"/>
     </w:p>
     <w:p>
       <w:pPr>
@@ -9233,7 +9468,7 @@
           <w:szCs w:val="32"/>
         </w:rPr>
       </w:pPr>
-      <w:bookmarkStart w:id="6" w:name="_Toc513952270"/>
+      <w:bookmarkStart w:id="7" w:name="_Toc513952270"/>
       <w:r>
         <w:rPr>
           <w:color w:val="auto"/>
@@ -9242,7 +9477,7 @@
         </w:rPr>
         <w:t>User-Stories</w:t>
       </w:r>
-      <w:bookmarkEnd w:id="6"/>
+      <w:bookmarkEnd w:id="7"/>
     </w:p>
     <w:tbl>
       <w:tblPr>
@@ -9323,8 +9558,13 @@
               <w:t>beeinflusst werden, um ein realistischeres</w:t>
             </w:r>
             <w:r>
-              <w:t xml:space="preserve"> und fordernderes</w:t>
-            </w:r>
+              <w:t xml:space="preserve"> und </w:t>
+            </w:r>
+            <w:proofErr w:type="spellStart"/>
+            <w:r>
+              <w:t>fordernderes</w:t>
+            </w:r>
+            <w:proofErr w:type="spellEnd"/>
             <w:r>
               <w:t xml:space="preserve"> Spielerlebnis zu bekommen.</w:t>
             </w:r>
@@ -9422,8 +9662,13 @@
               <w:t>J</w:t>
             </w:r>
             <w:r>
-              <w:t>ulian Flieter</w:t>
-            </w:r>
+              <w:t xml:space="preserve">ulian </w:t>
+            </w:r>
+            <w:proofErr w:type="spellStart"/>
+            <w:r>
+              <w:t>Flieter</w:t>
+            </w:r>
+            <w:proofErr w:type="spellEnd"/>
           </w:p>
         </w:tc>
       </w:tr>
@@ -10385,8 +10630,13 @@
           </w:tcPr>
           <w:p>
             <w:r>
-              <w:t>Ibrahim Kekec</w:t>
-            </w:r>
+              <w:t xml:space="preserve">Ibrahim </w:t>
+            </w:r>
+            <w:proofErr w:type="spellStart"/>
+            <w:r>
+              <w:t>Kekec</w:t>
+            </w:r>
+            <w:proofErr w:type="spellEnd"/>
           </w:p>
         </w:tc>
       </w:tr>
@@ -10708,8 +10958,13 @@
           </w:tcPr>
           <w:p>
             <w:r>
-              <w:t>Steve Nemangou</w:t>
-            </w:r>
+              <w:t xml:space="preserve">Steve </w:t>
+            </w:r>
+            <w:proofErr w:type="spellStart"/>
+            <w:r>
+              <w:t>Nemangou</w:t>
+            </w:r>
+            <w:proofErr w:type="spellEnd"/>
           </w:p>
         </w:tc>
       </w:tr>
@@ -11612,8 +11867,13 @@
           </w:tcPr>
           <w:p>
             <w:r>
-              <w:t>Steve Nemangou</w:t>
-            </w:r>
+              <w:t xml:space="preserve">Steve </w:t>
+            </w:r>
+            <w:proofErr w:type="spellStart"/>
+            <w:r>
+              <w:t>Nemangou</w:t>
+            </w:r>
+            <w:proofErr w:type="spellEnd"/>
           </w:p>
         </w:tc>
       </w:tr>
@@ -11811,7 +12071,7 @@
           <w:szCs w:val="32"/>
         </w:rPr>
       </w:pPr>
-      <w:bookmarkStart w:id="7" w:name="_Toc513952271"/>
+      <w:bookmarkStart w:id="8" w:name="_Toc513952271"/>
       <w:r>
         <w:rPr>
           <w:color w:val="auto"/>
@@ -11821,7 +12081,7 @@
         <w:lastRenderedPageBreak/>
         <w:t>MSCs</w:t>
       </w:r>
-      <w:bookmarkEnd w:id="7"/>
+      <w:bookmarkEnd w:id="8"/>
     </w:p>
     <w:p>
       <w:r>
@@ -12294,7 +12554,7 @@
           <w:szCs w:val="32"/>
         </w:rPr>
       </w:pPr>
-      <w:bookmarkStart w:id="8" w:name="_Toc513952272"/>
+      <w:bookmarkStart w:id="9" w:name="_Toc513952272"/>
       <w:r>
         <w:rPr>
           <w:sz w:val="32"/>
@@ -12312,6 +12572,7 @@
           <w:szCs w:val="32"/>
         </w:rPr>
       </w:pPr>
+      <w:proofErr w:type="spellStart"/>
       <w:r>
         <w:rPr>
           <w:color w:val="auto"/>
@@ -12321,6 +12582,7 @@
         <w:lastRenderedPageBreak/>
         <w:t>hMSC</w:t>
       </w:r>
+      <w:proofErr w:type="spellEnd"/>
     </w:p>
     <w:p>
       <w:r>
@@ -12411,7 +12673,7 @@
         <w:lastRenderedPageBreak/>
         <w:t>UML Klassendiagramm</w:t>
       </w:r>
-      <w:bookmarkEnd w:id="8"/>
+      <w:bookmarkEnd w:id="9"/>
     </w:p>
     <w:p>
       <w:r>
@@ -12432,7 +12694,7 @@
           <w:szCs w:val="32"/>
         </w:rPr>
       </w:pPr>
-      <w:bookmarkStart w:id="9" w:name="_Toc513952273"/>
+      <w:bookmarkStart w:id="10" w:name="_Toc513952273"/>
       <w:r>
         <w:rPr>
           <w:noProof/>
@@ -12526,7 +12788,7 @@
         <w:lastRenderedPageBreak/>
         <w:t>Funktionalitätsplanung</w:t>
       </w:r>
-      <w:bookmarkEnd w:id="9"/>
+      <w:bookmarkEnd w:id="10"/>
     </w:p>
     <w:tbl>
       <w:tblPr>
@@ -12560,13 +12822,15 @@
                 <w:b/>
               </w:rPr>
             </w:pPr>
-            <w:bookmarkStart w:id="10" w:name="_Hlk479777204"/>
+            <w:bookmarkStart w:id="11" w:name="_Hlk479777204"/>
+            <w:proofErr w:type="spellStart"/>
             <w:r>
               <w:rPr>
                 <w:b/>
               </w:rPr>
               <w:t>Id</w:t>
             </w:r>
+            <w:proofErr w:type="spellEnd"/>
           </w:p>
         </w:tc>
         <w:tc>
@@ -12793,12 +13057,14 @@
                 <w:b/>
               </w:rPr>
             </w:pPr>
+            <w:proofErr w:type="spellStart"/>
             <w:r>
               <w:rPr>
                 <w:b/>
               </w:rPr>
               <w:t>PlayScreen</w:t>
             </w:r>
+            <w:proofErr w:type="spellEnd"/>
           </w:p>
         </w:tc>
         <w:tc>
@@ -12920,8 +13186,13 @@
           </w:tcPr>
           <w:p>
             <w:r>
-              <w:t>Darstellung des Replays</w:t>
-            </w:r>
+              <w:t xml:space="preserve">Darstellung des </w:t>
+            </w:r>
+            <w:proofErr w:type="spellStart"/>
+            <w:r>
+              <w:t>Replays</w:t>
+            </w:r>
+            <w:proofErr w:type="spellEnd"/>
           </w:p>
         </w:tc>
         <w:tc>
@@ -13308,9 +13579,11 @@
             <w:shd w:val="clear" w:color="auto" w:fill="auto"/>
           </w:tcPr>
           <w:p>
+            <w:proofErr w:type="spellStart"/>
             <w:r>
               <w:t>PlayScreen</w:t>
             </w:r>
+            <w:proofErr w:type="spellEnd"/>
             <w:r>
               <w:t>, Ground</w:t>
             </w:r>
@@ -13415,8 +13688,13 @@
           </w:tcPr>
           <w:p>
             <w:r>
-              <w:t>Player, Worm, Weapon</w:t>
-            </w:r>
+              <w:t xml:space="preserve">Player, Worm, </w:t>
+            </w:r>
+            <w:proofErr w:type="spellStart"/>
+            <w:r>
+              <w:t>Weapon</w:t>
+            </w:r>
+            <w:proofErr w:type="spellEnd"/>
           </w:p>
         </w:tc>
         <w:tc>
@@ -13517,9 +13795,11 @@
             <w:shd w:val="clear" w:color="auto" w:fill="auto"/>
           </w:tcPr>
           <w:p>
+            <w:proofErr w:type="spellStart"/>
             <w:r>
               <w:t>Weapon</w:t>
             </w:r>
+            <w:proofErr w:type="spellEnd"/>
             <w:r>
               <w:t>, Ground</w:t>
             </w:r>
@@ -13980,9 +14260,19 @@
             <w:shd w:val="clear" w:color="auto" w:fill="auto"/>
           </w:tcPr>
           <w:p>
-            <w:r>
-              <w:t>WindIndicator, ShotDirectionIndicator</w:t>
-            </w:r>
+            <w:proofErr w:type="spellStart"/>
+            <w:r>
+              <w:t>WindIndicator</w:t>
+            </w:r>
+            <w:proofErr w:type="spellEnd"/>
+            <w:r>
+              <w:t xml:space="preserve">, </w:t>
+            </w:r>
+            <w:proofErr w:type="spellStart"/>
+            <w:r>
+              <w:t>ShotDirectionIndicator</w:t>
+            </w:r>
+            <w:proofErr w:type="spellEnd"/>
           </w:p>
         </w:tc>
         <w:tc>
@@ -14043,8 +14333,13 @@
           </w:tcPr>
           <w:p>
             <w:r>
-              <w:t>Erzeugung von benötigten Objekten für Replays</w:t>
-            </w:r>
+              <w:t xml:space="preserve">Erzeugung von benötigten Objekten für </w:t>
+            </w:r>
+            <w:proofErr w:type="spellStart"/>
+            <w:r>
+              <w:t>Replays</w:t>
+            </w:r>
+            <w:proofErr w:type="spellEnd"/>
           </w:p>
         </w:tc>
         <w:tc>
@@ -14186,9 +14481,11 @@
             <w:shd w:val="clear" w:color="auto" w:fill="auto"/>
           </w:tcPr>
           <w:p>
+            <w:proofErr w:type="spellStart"/>
             <w:r>
               <w:t>Weapon</w:t>
             </w:r>
+            <w:proofErr w:type="spellEnd"/>
           </w:p>
         </w:tc>
         <w:tc>
@@ -14434,8 +14731,13 @@
             <w:shd w:val="clear" w:color="auto" w:fill="auto"/>
           </w:tcPr>
           <w:p>
-            <w:r>
-              <w:t>InputHandler, World</w:t>
+            <w:proofErr w:type="spellStart"/>
+            <w:r>
+              <w:t>InputHandler</w:t>
+            </w:r>
+            <w:proofErr w:type="spellEnd"/>
+            <w:r>
+              <w:t>, World</w:t>
             </w:r>
           </w:p>
         </w:tc>
@@ -14509,12 +14811,14 @@
                 <w:b/>
               </w:rPr>
             </w:pPr>
+            <w:proofErr w:type="spellStart"/>
             <w:r>
               <w:rPr>
                 <w:b/>
               </w:rPr>
               <w:t>Weapon</w:t>
             </w:r>
+            <w:proofErr w:type="spellEnd"/>
           </w:p>
         </w:tc>
         <w:tc>
@@ -14785,9 +15089,11 @@
             <w:shd w:val="clear" w:color="auto" w:fill="auto"/>
           </w:tcPr>
           <w:p>
+            <w:proofErr w:type="spellStart"/>
             <w:r>
               <w:t>Projectile</w:t>
             </w:r>
+            <w:proofErr w:type="spellEnd"/>
           </w:p>
         </w:tc>
         <w:tc>
@@ -14856,12 +15162,14 @@
                 <w:b/>
               </w:rPr>
             </w:pPr>
+            <w:proofErr w:type="spellStart"/>
             <w:r>
               <w:rPr>
                 <w:b/>
               </w:rPr>
               <w:t>Projectile</w:t>
             </w:r>
+            <w:proofErr w:type="spellEnd"/>
           </w:p>
         </w:tc>
         <w:tc>
@@ -14900,8 +15208,16 @@
               <w:rPr>
                 <w:b/>
               </w:rPr>
-              <w:t>Steve Nemangou</w:t>
-            </w:r>
+              <w:t xml:space="preserve">Steve </w:t>
+            </w:r>
+            <w:proofErr w:type="spellStart"/>
+            <w:r>
+              <w:rPr>
+                <w:b/>
+              </w:rPr>
+              <w:t>Nemangou</w:t>
+            </w:r>
+            <w:proofErr w:type="spellEnd"/>
           </w:p>
         </w:tc>
         <w:tc>
@@ -14919,12 +15235,28 @@
                 <w:b/>
               </w:rPr>
             </w:pPr>
-            <w:r>
-              <w:rPr>
-                <w:b/>
-              </w:rPr>
-              <w:t>Weapon, ShotDirectionIndicator</w:t>
-            </w:r>
+            <w:proofErr w:type="spellStart"/>
+            <w:r>
+              <w:rPr>
+                <w:b/>
+              </w:rPr>
+              <w:t>Weapon</w:t>
+            </w:r>
+            <w:proofErr w:type="spellEnd"/>
+            <w:r>
+              <w:rPr>
+                <w:b/>
+              </w:rPr>
+              <w:t xml:space="preserve">, </w:t>
+            </w:r>
+            <w:proofErr w:type="spellStart"/>
+            <w:r>
+              <w:rPr>
+                <w:b/>
+              </w:rPr>
+              <w:t>ShotDirectionIndicator</w:t>
+            </w:r>
+            <w:proofErr w:type="spellEnd"/>
           </w:p>
         </w:tc>
         <w:tc>
@@ -14993,8 +15325,13 @@
             </w:r>
             <w:r>
               <w:lastRenderedPageBreak/>
-              <w:t>verschiedener Projektiltypen</w:t>
-            </w:r>
+              <w:t xml:space="preserve">verschiedener </w:t>
+            </w:r>
+            <w:proofErr w:type="spellStart"/>
+            <w:r>
+              <w:t>Projektiltypen</w:t>
+            </w:r>
+            <w:proofErr w:type="spellEnd"/>
           </w:p>
         </w:tc>
         <w:tc>
@@ -15034,9 +15371,11 @@
             <w:shd w:val="clear" w:color="auto" w:fill="auto"/>
           </w:tcPr>
           <w:p>
+            <w:proofErr w:type="spellStart"/>
             <w:r>
               <w:t>Weapon</w:t>
             </w:r>
+            <w:proofErr w:type="spellEnd"/>
           </w:p>
         </w:tc>
         <w:tc>
@@ -15153,8 +15492,16 @@
               <w:rPr>
                 <w:b/>
               </w:rPr>
-              <w:t>Steve Nemangou</w:t>
-            </w:r>
+              <w:t xml:space="preserve">Steve </w:t>
+            </w:r>
+            <w:proofErr w:type="spellStart"/>
+            <w:r>
+              <w:rPr>
+                <w:b/>
+              </w:rPr>
+              <w:t>Nemangou</w:t>
+            </w:r>
+            <w:proofErr w:type="spellEnd"/>
           </w:p>
         </w:tc>
         <w:tc>
@@ -15172,12 +15519,14 @@
                 <w:b/>
               </w:rPr>
             </w:pPr>
+            <w:proofErr w:type="spellStart"/>
             <w:r>
               <w:rPr>
                 <w:b/>
               </w:rPr>
               <w:t>Projectile</w:t>
             </w:r>
+            <w:proofErr w:type="spellEnd"/>
           </w:p>
         </w:tc>
         <w:tc>
@@ -15242,7 +15591,15 @@
           </w:tcPr>
           <w:p>
             <w:r>
-              <w:t>Visualisierung und Berechnung von Projektilexplosionen und deren Wirkung</w:t>
+              <w:t xml:space="preserve">Visualisierung und Berechnung von </w:t>
+            </w:r>
+            <w:proofErr w:type="spellStart"/>
+            <w:r>
+              <w:t>Projektilexplosionen</w:t>
+            </w:r>
+            <w:proofErr w:type="spellEnd"/>
+            <w:r>
+              <w:t xml:space="preserve"> und deren Wirkung</w:t>
             </w:r>
           </w:p>
         </w:tc>
@@ -15282,9 +15639,11 @@
             <w:shd w:val="clear" w:color="auto" w:fill="auto"/>
           </w:tcPr>
           <w:p>
+            <w:proofErr w:type="spellStart"/>
             <w:r>
               <w:t>Projectile</w:t>
             </w:r>
+            <w:proofErr w:type="spellEnd"/>
           </w:p>
         </w:tc>
         <w:tc>
@@ -15401,8 +15760,16 @@
               <w:rPr>
                 <w:b/>
               </w:rPr>
-              <w:t>Steve Nemangou</w:t>
-            </w:r>
+              <w:t xml:space="preserve">Steve </w:t>
+            </w:r>
+            <w:proofErr w:type="spellStart"/>
+            <w:r>
+              <w:rPr>
+                <w:b/>
+              </w:rPr>
+              <w:t>Nemangou</w:t>
+            </w:r>
+            <w:proofErr w:type="spellEnd"/>
           </w:p>
         </w:tc>
         <w:tc>
@@ -15490,7 +15857,15 @@
           </w:tcPr>
           <w:p>
             <w:r>
-              <w:t>Verwaltung für Replays benötigter Daten</w:t>
+              <w:t xml:space="preserve">Verwaltung für </w:t>
+            </w:r>
+            <w:proofErr w:type="spellStart"/>
+            <w:r>
+              <w:t>Replays</w:t>
+            </w:r>
+            <w:proofErr w:type="spellEnd"/>
+            <w:r>
+              <w:t xml:space="preserve"> benötigter Daten</w:t>
             </w:r>
           </w:p>
         </w:tc>
@@ -15531,7 +15906,15 @@
           </w:tcPr>
           <w:p>
             <w:r>
-              <w:t>World, PlayScreen, Player</w:t>
+              <w:t xml:space="preserve">World, </w:t>
+            </w:r>
+            <w:proofErr w:type="spellStart"/>
+            <w:r>
+              <w:t>PlayScreen</w:t>
+            </w:r>
+            <w:proofErr w:type="spellEnd"/>
+            <w:r>
+              <w:t>, Player</w:t>
             </w:r>
           </w:p>
         </w:tc>
@@ -15605,12 +15988,14 @@
                 <w:b/>
               </w:rPr>
             </w:pPr>
+            <w:proofErr w:type="spellStart"/>
             <w:r>
               <w:rPr>
                 <w:b/>
               </w:rPr>
               <w:t>AssetManager</w:t>
             </w:r>
+            <w:proofErr w:type="spellEnd"/>
           </w:p>
         </w:tc>
         <w:tc>
@@ -15847,12 +16232,14 @@
                 <w:b/>
               </w:rPr>
             </w:pPr>
+            <w:proofErr w:type="spellStart"/>
             <w:r>
               <w:rPr>
                 <w:b/>
               </w:rPr>
               <w:t>InputHandler</w:t>
             </w:r>
+            <w:proofErr w:type="spellEnd"/>
           </w:p>
         </w:tc>
         <w:tc>
@@ -16089,12 +16476,14 @@
                 <w:b/>
               </w:rPr>
             </w:pPr>
+            <w:proofErr w:type="spellStart"/>
             <w:r>
               <w:rPr>
                 <w:b/>
               </w:rPr>
               <w:t>WindHandler</w:t>
             </w:r>
+            <w:proofErr w:type="spellEnd"/>
           </w:p>
         </w:tc>
         <w:tc>
@@ -16133,8 +16522,16 @@
               <w:rPr>
                 <w:b/>
               </w:rPr>
-              <w:t>Julian Flieter</w:t>
-            </w:r>
+              <w:t xml:space="preserve">Julian </w:t>
+            </w:r>
+            <w:proofErr w:type="spellStart"/>
+            <w:r>
+              <w:rPr>
+                <w:b/>
+              </w:rPr>
+              <w:t>Flieter</w:t>
+            </w:r>
+            <w:proofErr w:type="spellEnd"/>
           </w:p>
         </w:tc>
         <w:tc>
@@ -16331,12 +16728,14 @@
                 <w:b/>
               </w:rPr>
             </w:pPr>
+            <w:proofErr w:type="spellStart"/>
             <w:r>
               <w:rPr>
                 <w:b/>
               </w:rPr>
               <w:t>WindIndicator</w:t>
             </w:r>
+            <w:proofErr w:type="spellEnd"/>
           </w:p>
         </w:tc>
         <w:tc>
@@ -16375,8 +16774,16 @@
               <w:rPr>
                 <w:b/>
               </w:rPr>
-              <w:t>Julian Flieter</w:t>
-            </w:r>
+              <w:t xml:space="preserve">Julian </w:t>
+            </w:r>
+            <w:proofErr w:type="spellStart"/>
+            <w:r>
+              <w:rPr>
+                <w:b/>
+              </w:rPr>
+              <w:t>Flieter</w:t>
+            </w:r>
+            <w:proofErr w:type="spellEnd"/>
           </w:p>
         </w:tc>
         <w:tc>
@@ -16394,12 +16801,14 @@
                 <w:b/>
               </w:rPr>
             </w:pPr>
+            <w:proofErr w:type="spellStart"/>
             <w:r>
               <w:rPr>
                 <w:b/>
               </w:rPr>
               <w:t>WindHandler</w:t>
             </w:r>
+            <w:proofErr w:type="spellEnd"/>
           </w:p>
         </w:tc>
         <w:tc>
@@ -16504,9 +16913,19 @@
             <w:shd w:val="clear" w:color="auto" w:fill="auto"/>
           </w:tcPr>
           <w:p>
-            <w:r>
-              <w:t>WindHandler, PlayScreen</w:t>
-            </w:r>
+            <w:proofErr w:type="spellStart"/>
+            <w:r>
+              <w:t>WindHandler</w:t>
+            </w:r>
+            <w:proofErr w:type="spellEnd"/>
+            <w:r>
+              <w:t xml:space="preserve">, </w:t>
+            </w:r>
+            <w:proofErr w:type="spellStart"/>
+            <w:r>
+              <w:t>PlayScreen</w:t>
+            </w:r>
+            <w:proofErr w:type="spellEnd"/>
           </w:p>
         </w:tc>
         <w:tc>
@@ -16579,12 +16998,14 @@
                 <w:b/>
               </w:rPr>
             </w:pPr>
+            <w:proofErr w:type="spellStart"/>
             <w:r>
               <w:rPr>
                 <w:b/>
               </w:rPr>
               <w:t>CollisionHandler</w:t>
             </w:r>
+            <w:proofErr w:type="spellEnd"/>
           </w:p>
         </w:tc>
         <w:tc>
@@ -16623,8 +17044,16 @@
               <w:rPr>
                 <w:b/>
               </w:rPr>
-              <w:t>Julian Flieter</w:t>
-            </w:r>
+              <w:t xml:space="preserve">Julian </w:t>
+            </w:r>
+            <w:proofErr w:type="spellStart"/>
+            <w:r>
+              <w:rPr>
+                <w:b/>
+              </w:rPr>
+              <w:t>Flieter</w:t>
+            </w:r>
+            <w:proofErr w:type="spellEnd"/>
           </w:p>
         </w:tc>
         <w:tc>
@@ -16747,7 +17176,15 @@
           </w:tcPr>
           <w:p>
             <w:r>
-              <w:t>Worm, Pojectile, World</w:t>
+              <w:t xml:space="preserve">Worm, </w:t>
+            </w:r>
+            <w:proofErr w:type="spellStart"/>
+            <w:r>
+              <w:t>Pojectile</w:t>
+            </w:r>
+            <w:proofErr w:type="spellEnd"/>
+            <w:r>
+              <w:t>, World</w:t>
             </w:r>
           </w:p>
         </w:tc>
@@ -16821,12 +17258,14 @@
                 <w:b/>
               </w:rPr>
             </w:pPr>
+            <w:proofErr w:type="spellStart"/>
             <w:r>
               <w:rPr>
                 <w:b/>
               </w:rPr>
               <w:t>MenuScreen</w:t>
             </w:r>
+            <w:proofErr w:type="spellEnd"/>
           </w:p>
         </w:tc>
         <w:tc>
@@ -16865,8 +17304,16 @@
               <w:rPr>
                 <w:b/>
               </w:rPr>
-              <w:t>Julian Flieter</w:t>
-            </w:r>
+              <w:t xml:space="preserve">Julian </w:t>
+            </w:r>
+            <w:proofErr w:type="spellStart"/>
+            <w:r>
+              <w:rPr>
+                <w:b/>
+              </w:rPr>
+              <w:t>Flieter</w:t>
+            </w:r>
+            <w:proofErr w:type="spellEnd"/>
           </w:p>
         </w:tc>
         <w:tc>
@@ -16884,12 +17331,14 @@
                 <w:b/>
               </w:rPr>
             </w:pPr>
+            <w:proofErr w:type="spellStart"/>
             <w:r>
               <w:rPr>
                 <w:b/>
               </w:rPr>
               <w:t>PlayScreen</w:t>
             </w:r>
+            <w:proofErr w:type="spellEnd"/>
           </w:p>
         </w:tc>
         <w:tc>
@@ -16957,7 +17406,15 @@
           </w:tcPr>
           <w:p>
             <w:r>
-              <w:t>Visualisierung des Startmenüs und Verwaltung der Spielstartparamteter.</w:t>
+              <w:t xml:space="preserve">Visualisierung des Startmenüs und Verwaltung der </w:t>
+            </w:r>
+            <w:proofErr w:type="spellStart"/>
+            <w:r>
+              <w:t>Spielstartparamteter</w:t>
+            </w:r>
+            <w:proofErr w:type="spellEnd"/>
+            <w:r>
+              <w:t>.</w:t>
             </w:r>
           </w:p>
         </w:tc>
@@ -16997,9 +17454,11 @@
             <w:shd w:val="clear" w:color="auto" w:fill="auto"/>
           </w:tcPr>
           <w:p>
+            <w:proofErr w:type="spellStart"/>
             <w:r>
               <w:t>PlayScreen</w:t>
             </w:r>
+            <w:proofErr w:type="spellEnd"/>
           </w:p>
         </w:tc>
         <w:tc>
@@ -17072,12 +17531,14 @@
                 <w:b/>
               </w:rPr>
             </w:pPr>
+            <w:proofErr w:type="spellStart"/>
             <w:r>
               <w:rPr>
                 <w:b/>
               </w:rPr>
               <w:t>WeaponUI</w:t>
             </w:r>
+            <w:proofErr w:type="spellEnd"/>
           </w:p>
         </w:tc>
         <w:tc>
@@ -17116,8 +17577,16 @@
               <w:rPr>
                 <w:b/>
               </w:rPr>
-              <w:t>Julian Flieter</w:t>
-            </w:r>
+              <w:t xml:space="preserve">Julian </w:t>
+            </w:r>
+            <w:proofErr w:type="spellStart"/>
+            <w:r>
+              <w:rPr>
+                <w:b/>
+              </w:rPr>
+              <w:t>Flieter</w:t>
+            </w:r>
+            <w:proofErr w:type="spellEnd"/>
           </w:p>
         </w:tc>
         <w:tc>
@@ -17135,12 +17604,28 @@
                 <w:b/>
               </w:rPr>
             </w:pPr>
-            <w:r>
-              <w:rPr>
-                <w:b/>
-              </w:rPr>
-              <w:t>PlayScreen, Weapon</w:t>
-            </w:r>
+            <w:proofErr w:type="spellStart"/>
+            <w:r>
+              <w:rPr>
+                <w:b/>
+              </w:rPr>
+              <w:t>PlayScreen</w:t>
+            </w:r>
+            <w:proofErr w:type="spellEnd"/>
+            <w:r>
+              <w:rPr>
+                <w:b/>
+              </w:rPr>
+              <w:t xml:space="preserve">, </w:t>
+            </w:r>
+            <w:proofErr w:type="spellStart"/>
+            <w:r>
+              <w:rPr>
+                <w:b/>
+              </w:rPr>
+              <w:t>Weapon</w:t>
+            </w:r>
+            <w:proofErr w:type="spellEnd"/>
           </w:p>
         </w:tc>
         <w:tc>
@@ -17232,8 +17717,13 @@
           </w:tcPr>
           <w:p>
             <w:r>
-              <w:t>Julian Flieter</w:t>
-            </w:r>
+              <w:t xml:space="preserve">Julian </w:t>
+            </w:r>
+            <w:proofErr w:type="spellStart"/>
+            <w:r>
+              <w:t>Flieter</w:t>
+            </w:r>
+            <w:proofErr w:type="spellEnd"/>
           </w:p>
         </w:tc>
         <w:tc>
@@ -17246,9 +17736,19 @@
             <w:shd w:val="clear" w:color="auto" w:fill="auto"/>
           </w:tcPr>
           <w:p>
-            <w:r>
-              <w:t>PlayScreen, Weapon</w:t>
-            </w:r>
+            <w:proofErr w:type="spellStart"/>
+            <w:r>
+              <w:t>PlayScreen</w:t>
+            </w:r>
+            <w:proofErr w:type="spellEnd"/>
+            <w:r>
+              <w:t xml:space="preserve">, </w:t>
+            </w:r>
+            <w:proofErr w:type="spellStart"/>
+            <w:r>
+              <w:t>Weapon</w:t>
+            </w:r>
+            <w:proofErr w:type="spellEnd"/>
           </w:p>
         </w:tc>
         <w:tc>
@@ -17365,8 +17865,16 @@
               <w:rPr>
                 <w:b/>
               </w:rPr>
-              <w:t>Julian Flieter</w:t>
-            </w:r>
+              <w:t xml:space="preserve">Julian </w:t>
+            </w:r>
+            <w:proofErr w:type="spellStart"/>
+            <w:r>
+              <w:rPr>
+                <w:b/>
+              </w:rPr>
+              <w:t>Flieter</w:t>
+            </w:r>
+            <w:proofErr w:type="spellEnd"/>
           </w:p>
         </w:tc>
         <w:tc>
@@ -17467,12 +17975,14 @@
                 <w:b/>
               </w:rPr>
             </w:pPr>
+            <w:proofErr w:type="spellStart"/>
             <w:r>
               <w:rPr>
                 <w:b/>
               </w:rPr>
               <w:t>GameOverScreen</w:t>
             </w:r>
+            <w:proofErr w:type="spellEnd"/>
           </w:p>
         </w:tc>
         <w:tc>
@@ -17511,8 +18021,16 @@
               <w:rPr>
                 <w:b/>
               </w:rPr>
-              <w:t>Ibrahim Kekec</w:t>
-            </w:r>
+              <w:t xml:space="preserve">Ibrahim </w:t>
+            </w:r>
+            <w:proofErr w:type="spellStart"/>
+            <w:r>
+              <w:rPr>
+                <w:b/>
+              </w:rPr>
+              <w:t>Kekec</w:t>
+            </w:r>
+            <w:proofErr w:type="spellEnd"/>
           </w:p>
         </w:tc>
         <w:tc>
@@ -17530,12 +18048,14 @@
                 <w:b/>
               </w:rPr>
             </w:pPr>
+            <w:proofErr w:type="spellStart"/>
             <w:r>
               <w:rPr>
                 <w:b/>
               </w:rPr>
               <w:t>PlayScreen</w:t>
             </w:r>
+            <w:proofErr w:type="spellEnd"/>
           </w:p>
         </w:tc>
         <w:tc>
@@ -17643,9 +18163,11 @@
             <w:shd w:val="clear" w:color="auto" w:fill="auto"/>
           </w:tcPr>
           <w:p>
+            <w:proofErr w:type="spellStart"/>
             <w:r>
               <w:t>PlayScreen</w:t>
             </w:r>
+            <w:proofErr w:type="spellEnd"/>
           </w:p>
         </w:tc>
         <w:tc>
@@ -17762,8 +18284,16 @@
               <w:rPr>
                 <w:b/>
               </w:rPr>
-              <w:t>Ibrahim Kekec</w:t>
-            </w:r>
+              <w:t xml:space="preserve">Ibrahim </w:t>
+            </w:r>
+            <w:proofErr w:type="spellStart"/>
+            <w:r>
+              <w:rPr>
+                <w:b/>
+              </w:rPr>
+              <w:t>Kekec</w:t>
+            </w:r>
+            <w:proofErr w:type="spellEnd"/>
           </w:p>
         </w:tc>
         <w:tc>
@@ -17781,12 +18311,14 @@
                 <w:b/>
               </w:rPr>
             </w:pPr>
+            <w:proofErr w:type="spellStart"/>
             <w:r>
               <w:rPr>
                 <w:b/>
               </w:rPr>
               <w:t>Weapon</w:t>
             </w:r>
+            <w:proofErr w:type="spellEnd"/>
           </w:p>
         </w:tc>
         <w:tc>
@@ -17894,9 +18426,11 @@
             <w:shd w:val="clear" w:color="auto" w:fill="auto"/>
           </w:tcPr>
           <w:p>
+            <w:proofErr w:type="spellStart"/>
             <w:r>
               <w:t>Weapon</w:t>
             </w:r>
+            <w:proofErr w:type="spellEnd"/>
           </w:p>
         </w:tc>
         <w:tc>
@@ -17916,7 +18450,28 @@
               <w:t>.java</w:t>
             </w:r>
             <w:r>
-              <w:t>, createVirusFixture(), setIsInfected()</w:t>
+              <w:t xml:space="preserve">, </w:t>
+            </w:r>
+            <w:proofErr w:type="spellStart"/>
+            <w:proofErr w:type="gramStart"/>
+            <w:r>
+              <w:t>createVirusFixture</w:t>
+            </w:r>
+            <w:proofErr w:type="spellEnd"/>
+            <w:r>
+              <w:t>(</w:t>
+            </w:r>
+            <w:proofErr w:type="gramEnd"/>
+            <w:r>
+              <w:t xml:space="preserve">), </w:t>
+            </w:r>
+            <w:proofErr w:type="spellStart"/>
+            <w:r>
+              <w:t>setIsInfected</w:t>
+            </w:r>
+            <w:proofErr w:type="spellEnd"/>
+            <w:r>
+              <w:t>()</w:t>
             </w:r>
           </w:p>
         </w:tc>
@@ -18019,8 +18574,16 @@
               <w:rPr>
                 <w:b/>
               </w:rPr>
-              <w:t>Ibrahim Kekec</w:t>
-            </w:r>
+              <w:t xml:space="preserve">Ibrahim </w:t>
+            </w:r>
+            <w:proofErr w:type="spellStart"/>
+            <w:r>
+              <w:rPr>
+                <w:b/>
+              </w:rPr>
+              <w:t>Kekec</w:t>
+            </w:r>
+            <w:proofErr w:type="spellEnd"/>
           </w:p>
         </w:tc>
         <w:tc>
@@ -18105,8 +18668,21 @@
           </w:tcPr>
           <w:p>
             <w:r>
-              <w:t>Testen der Methode „shoot“ der Klasse Weapon</w:t>
-            </w:r>
+              <w:t>Testen der Methode „</w:t>
+            </w:r>
+            <w:proofErr w:type="spellStart"/>
+            <w:r>
+              <w:t>shoot</w:t>
+            </w:r>
+            <w:proofErr w:type="spellEnd"/>
+            <w:r>
+              <w:t xml:space="preserve">“ der Klasse </w:t>
+            </w:r>
+            <w:proofErr w:type="spellStart"/>
+            <w:r>
+              <w:t>Weapon</w:t>
+            </w:r>
+            <w:proofErr w:type="spellEnd"/>
           </w:p>
         </w:tc>
         <w:tc>
@@ -18151,9 +18727,11 @@
             <w:shd w:val="clear" w:color="auto" w:fill="FFFFFF" w:themeFill="background1"/>
           </w:tcPr>
           <w:p>
+            <w:proofErr w:type="spellStart"/>
             <w:r>
               <w:t>Weapon</w:t>
             </w:r>
+            <w:proofErr w:type="spellEnd"/>
           </w:p>
         </w:tc>
         <w:tc>
@@ -18217,7 +18795,15 @@
           </w:tcPr>
           <w:p>
             <w:r>
-              <w:t>Testen der Methode „takeDamage“ der Klasse Worm</w:t>
+              <w:t>Testen der Methode „</w:t>
+            </w:r>
+            <w:proofErr w:type="spellStart"/>
+            <w:r>
+              <w:t>takeDamage</w:t>
+            </w:r>
+            <w:proofErr w:type="spellEnd"/>
+            <w:r>
+              <w:t>“ der Klasse Worm</w:t>
             </w:r>
           </w:p>
         </w:tc>
@@ -18308,8 +18894,8 @@
           <w:szCs w:val="32"/>
         </w:rPr>
       </w:pPr>
-      <w:bookmarkStart w:id="11" w:name="_Toc513952274"/>
-      <w:bookmarkEnd w:id="10"/>
+      <w:bookmarkStart w:id="12" w:name="_Toc513952274"/>
+      <w:bookmarkEnd w:id="11"/>
     </w:p>
     <w:p>
       <w:pPr>
@@ -18337,7 +18923,7 @@
         </w:rPr>
         <w:t>Unittests</w:t>
       </w:r>
-      <w:bookmarkEnd w:id="11"/>
+      <w:bookmarkEnd w:id="12"/>
     </w:p>
     <w:tbl>
       <w:tblPr>
@@ -18497,7 +19083,15 @@
           </w:tcPr>
           <w:p>
             <w:r>
-              <w:t>Getestet, ob die Methode „shoot“ die Munition pro Schuss verringert.</w:t>
+              <w:t>Getestet, ob die Methode „</w:t>
+            </w:r>
+            <w:proofErr w:type="spellStart"/>
+            <w:r>
+              <w:t>shoot</w:t>
+            </w:r>
+            <w:proofErr w:type="spellEnd"/>
+            <w:r>
+              <w:t>“ die Munition pro Schuss verringert.</w:t>
             </w:r>
           </w:p>
         </w:tc>
@@ -18553,7 +19147,15 @@
           </w:tcPr>
           <w:p>
             <w:r>
-              <w:t>Getestet, ob bei der Methode „takeDamage“, der richtige Wert als Schaden abgezogen wird.</w:t>
+              <w:t>Getestet, ob bei der Methode „</w:t>
+            </w:r>
+            <w:proofErr w:type="spellStart"/>
+            <w:r>
+              <w:t>takeDamage</w:t>
+            </w:r>
+            <w:proofErr w:type="spellEnd"/>
+            <w:r>
+              <w:t>“, der richtige Wert als Schaden abgezogen wird.</w:t>
             </w:r>
           </w:p>
         </w:tc>
@@ -18593,7 +19195,7 @@
           <w:szCs w:val="32"/>
         </w:rPr>
       </w:pPr>
-      <w:bookmarkStart w:id="12" w:name="_Toc513952275"/>
+      <w:bookmarkStart w:id="13" w:name="_Toc513952275"/>
       <w:r>
         <w:rPr>
           <w:sz w:val="32"/>
@@ -18620,7 +19222,7 @@
         <w:lastRenderedPageBreak/>
         <w:t>Systemtests</w:t>
       </w:r>
-      <w:bookmarkEnd w:id="12"/>
+      <w:bookmarkEnd w:id="13"/>
     </w:p>
     <w:p>
       <w:pPr>
@@ -18789,8 +19391,16 @@
               <w:rPr>
                 <w:color w:val="000000" w:themeColor="text1"/>
               </w:rPr>
-              <w:t>Julian Flieter</w:t>
-            </w:r>
+              <w:t xml:space="preserve">Julian </w:t>
+            </w:r>
+            <w:proofErr w:type="spellStart"/>
+            <w:r>
+              <w:rPr>
+                <w:color w:val="000000" w:themeColor="text1"/>
+              </w:rPr>
+              <w:t>Flieter</w:t>
+            </w:r>
+            <w:proofErr w:type="spellEnd"/>
           </w:p>
         </w:tc>
       </w:tr>
@@ -19822,8 +20432,13 @@
           </w:tcPr>
           <w:p>
             <w:r>
-              <w:t>Julian Flieter</w:t>
-            </w:r>
+              <w:t xml:space="preserve">Julian </w:t>
+            </w:r>
+            <w:proofErr w:type="spellStart"/>
+            <w:r>
+              <w:t>Flieter</w:t>
+            </w:r>
+            <w:proofErr w:type="spellEnd"/>
           </w:p>
         </w:tc>
       </w:tr>
@@ -20522,7 +21137,7 @@
           <w:szCs w:val="40"/>
         </w:rPr>
       </w:pPr>
-      <w:bookmarkStart w:id="13" w:name="_Toc513952276"/>
+      <w:bookmarkStart w:id="14" w:name="_Toc513952276"/>
       <w:r>
         <w:rPr>
           <w:color w:val="auto"/>
@@ -20532,7 +21147,7 @@
         <w:lastRenderedPageBreak/>
         <w:t>Iteration III</w:t>
       </w:r>
-      <w:bookmarkEnd w:id="13"/>
+      <w:bookmarkEnd w:id="14"/>
     </w:p>
     <w:p>
       <w:pPr>
@@ -20543,7 +21158,7 @@
           <w:szCs w:val="32"/>
         </w:rPr>
       </w:pPr>
-      <w:bookmarkStart w:id="14" w:name="_Toc513952277"/>
+      <w:bookmarkStart w:id="15" w:name="_Toc513952277"/>
       <w:r>
         <w:rPr>
           <w:color w:val="auto"/>
@@ -20552,7 +21167,7 @@
         </w:rPr>
         <w:t>User-Stories</w:t>
       </w:r>
-      <w:bookmarkEnd w:id="14"/>
+      <w:bookmarkEnd w:id="15"/>
     </w:p>
     <w:tbl>
       <w:tblPr>
@@ -21078,8 +21693,13 @@
           </w:tcPr>
           <w:p>
             <w:r>
-              <w:t>Julian Flieter</w:t>
-            </w:r>
+              <w:t xml:space="preserve">Julian </w:t>
+            </w:r>
+            <w:proofErr w:type="spellStart"/>
+            <w:r>
+              <w:t>Flieter</w:t>
+            </w:r>
+            <w:proofErr w:type="spellEnd"/>
           </w:p>
         </w:tc>
       </w:tr>
@@ -21297,8 +21917,6 @@
                 <w:b/>
               </w:rPr>
             </w:pPr>
-            <w:bookmarkStart w:id="15" w:name="_GoBack"/>
-            <w:bookmarkEnd w:id="15"/>
             <w:r>
               <w:rPr>
                 <w:b/>
@@ -21438,8 +22056,13 @@
           </w:tcPr>
           <w:p>
             <w:r>
-              <w:t>Steve Nemangou</w:t>
-            </w:r>
+              <w:t xml:space="preserve">Steve </w:t>
+            </w:r>
+            <w:proofErr w:type="spellStart"/>
+            <w:r>
+              <w:t>Nemangou</w:t>
+            </w:r>
+            <w:proofErr w:type="spellEnd"/>
           </w:p>
         </w:tc>
       </w:tr>
@@ -21708,8 +22331,13 @@
             <w:tcW w:w="6458" w:type="dxa"/>
           </w:tcPr>
           <w:p>
-            <w:r>
-              <w:t>Taric Karaca</w:t>
+            <w:proofErr w:type="spellStart"/>
+            <w:r>
+              <w:t>Taric</w:t>
+            </w:r>
+            <w:proofErr w:type="spellEnd"/>
+            <w:r>
+              <w:t xml:space="preserve"> Karaca</w:t>
             </w:r>
           </w:p>
         </w:tc>
@@ -21844,10 +22472,411 @@
       <w:bookmarkEnd w:id="16"/>
     </w:p>
     <w:p>
+      <w:proofErr w:type="spellStart"/>
       <w:r>
-        <w:t>MSC-Diagramme inkl. Bezeichner und, falls nötig, erläuterndem Text (beispielsweise getroffene Annahmen)</w:t>
+        <w:t>Modusauswahl</w:t>
+      </w:r>
+      <w:proofErr w:type="spellEnd"/>
+      <w:r>
+        <w:br/>
+      </w:r>
+      <w:r>
+        <w:rPr>
+          <w:noProof/>
+        </w:rPr>
+        <w:drawing>
+          <wp:inline distT="0" distB="0" distL="0" distR="0" wp14:anchorId="20020419" wp14:editId="167988B1">
+            <wp:extent cx="5734050" cy="5867400"/>
+            <wp:effectExtent l="0" t="0" r="0" b="0"/>
+            <wp:docPr id="6" name="Grafik 6"/>
+            <wp:cNvGraphicFramePr>
+              <a:graphicFrameLocks xmlns:a="http://schemas.openxmlformats.org/drawingml/2006/main" noChangeAspect="1"/>
+            </wp:cNvGraphicFramePr>
+            <a:graphic xmlns:a="http://schemas.openxmlformats.org/drawingml/2006/main">
+              <a:graphicData uri="http://schemas.openxmlformats.org/drawingml/2006/picture">
+                <pic:pic xmlns:pic="http://schemas.openxmlformats.org/drawingml/2006/picture">
+                  <pic:nvPicPr>
+                    <pic:cNvPr id="0" name="Picture 1"/>
+                    <pic:cNvPicPr>
+                      <a:picLocks noChangeAspect="1" noChangeArrowheads="1"/>
+                    </pic:cNvPicPr>
+                  </pic:nvPicPr>
+                  <pic:blipFill>
+                    <a:blip r:embed="rId25">
+                      <a:extLst>
+                        <a:ext uri="{28A0092B-C50C-407E-A947-70E740481C1C}">
+                          <a14:useLocalDpi xmlns:a14="http://schemas.microsoft.com/office/drawing/2010/main" val="0"/>
+                        </a:ext>
+                      </a:extLst>
+                    </a:blip>
+                    <a:srcRect/>
+                    <a:stretch>
+                      <a:fillRect/>
+                    </a:stretch>
+                  </pic:blipFill>
+                  <pic:spPr bwMode="auto">
+                    <a:xfrm>
+                      <a:off x="0" y="0"/>
+                      <a:ext cx="5734050" cy="5867400"/>
+                    </a:xfrm>
+                    <a:prstGeom prst="rect">
+                      <a:avLst/>
+                    </a:prstGeom>
+                    <a:noFill/>
+                    <a:ln>
+                      <a:noFill/>
+                    </a:ln>
+                  </pic:spPr>
+                </pic:pic>
+              </a:graphicData>
+            </a:graphic>
+          </wp:inline>
+        </w:drawing>
       </w:r>
     </w:p>
+    <w:p>
+      <w:r>
+        <w:br w:type="page"/>
+      </w:r>
+    </w:p>
+    <w:p>
+      <w:r>
+        <w:lastRenderedPageBreak/>
+        <w:t>Spielstart Lokal</w:t>
+      </w:r>
+      <w:r>
+        <w:br/>
+      </w:r>
+      <w:r>
+        <w:rPr>
+          <w:noProof/>
+        </w:rPr>
+        <w:drawing>
+          <wp:inline distT="0" distB="0" distL="0" distR="0" wp14:anchorId="21813582" wp14:editId="16922B43">
+            <wp:extent cx="5734050" cy="5867400"/>
+            <wp:effectExtent l="0" t="0" r="0" b="0"/>
+            <wp:docPr id="12" name="Grafik 12"/>
+            <wp:cNvGraphicFramePr>
+              <a:graphicFrameLocks xmlns:a="http://schemas.openxmlformats.org/drawingml/2006/main" noChangeAspect="1"/>
+            </wp:cNvGraphicFramePr>
+            <a:graphic xmlns:a="http://schemas.openxmlformats.org/drawingml/2006/main">
+              <a:graphicData uri="http://schemas.openxmlformats.org/drawingml/2006/picture">
+                <pic:pic xmlns:pic="http://schemas.openxmlformats.org/drawingml/2006/picture">
+                  <pic:nvPicPr>
+                    <pic:cNvPr id="0" name="Picture 2"/>
+                    <pic:cNvPicPr>
+                      <a:picLocks noChangeAspect="1" noChangeArrowheads="1"/>
+                    </pic:cNvPicPr>
+                  </pic:nvPicPr>
+                  <pic:blipFill>
+                    <a:blip r:embed="rId26">
+                      <a:extLst>
+                        <a:ext uri="{28A0092B-C50C-407E-A947-70E740481C1C}">
+                          <a14:useLocalDpi xmlns:a14="http://schemas.microsoft.com/office/drawing/2010/main" val="0"/>
+                        </a:ext>
+                      </a:extLst>
+                    </a:blip>
+                    <a:srcRect/>
+                    <a:stretch>
+                      <a:fillRect/>
+                    </a:stretch>
+                  </pic:blipFill>
+                  <pic:spPr bwMode="auto">
+                    <a:xfrm>
+                      <a:off x="0" y="0"/>
+                      <a:ext cx="5734050" cy="5867400"/>
+                    </a:xfrm>
+                    <a:prstGeom prst="rect">
+                      <a:avLst/>
+                    </a:prstGeom>
+                    <a:noFill/>
+                    <a:ln>
+                      <a:noFill/>
+                    </a:ln>
+                  </pic:spPr>
+                </pic:pic>
+              </a:graphicData>
+            </a:graphic>
+          </wp:inline>
+        </w:drawing>
+      </w:r>
+    </w:p>
+    <w:p>
+      <w:r>
+        <w:br w:type="page"/>
+      </w:r>
+    </w:p>
+    <w:p>
+      <w:r>
+        <w:lastRenderedPageBreak/>
+        <w:t>Spielstart Online</w:t>
+      </w:r>
+      <w:r>
+        <w:br/>
+      </w:r>
+      <w:r>
+        <w:rPr>
+          <w:noProof/>
+        </w:rPr>
+        <w:drawing>
+          <wp:inline distT="0" distB="0" distL="0" distR="0" wp14:anchorId="2E70D488" wp14:editId="2F026F7D">
+            <wp:extent cx="5753100" cy="7600950"/>
+            <wp:effectExtent l="0" t="0" r="0" b="0"/>
+            <wp:docPr id="15" name="Grafik 15"/>
+            <wp:cNvGraphicFramePr>
+              <a:graphicFrameLocks xmlns:a="http://schemas.openxmlformats.org/drawingml/2006/main" noChangeAspect="1"/>
+            </wp:cNvGraphicFramePr>
+            <a:graphic xmlns:a="http://schemas.openxmlformats.org/drawingml/2006/main">
+              <a:graphicData uri="http://schemas.openxmlformats.org/drawingml/2006/picture">
+                <pic:pic xmlns:pic="http://schemas.openxmlformats.org/drawingml/2006/picture">
+                  <pic:nvPicPr>
+                    <pic:cNvPr id="0" name="Picture 3"/>
+                    <pic:cNvPicPr>
+                      <a:picLocks noChangeAspect="1" noChangeArrowheads="1"/>
+                    </pic:cNvPicPr>
+                  </pic:nvPicPr>
+                  <pic:blipFill>
+                    <a:blip r:embed="rId27">
+                      <a:extLst>
+                        <a:ext uri="{28A0092B-C50C-407E-A947-70E740481C1C}">
+                          <a14:useLocalDpi xmlns:a14="http://schemas.microsoft.com/office/drawing/2010/main" val="0"/>
+                        </a:ext>
+                      </a:extLst>
+                    </a:blip>
+                    <a:srcRect/>
+                    <a:stretch>
+                      <a:fillRect/>
+                    </a:stretch>
+                  </pic:blipFill>
+                  <pic:spPr bwMode="auto">
+                    <a:xfrm>
+                      <a:off x="0" y="0"/>
+                      <a:ext cx="5753100" cy="7600950"/>
+                    </a:xfrm>
+                    <a:prstGeom prst="rect">
+                      <a:avLst/>
+                    </a:prstGeom>
+                    <a:noFill/>
+                    <a:ln>
+                      <a:noFill/>
+                    </a:ln>
+                  </pic:spPr>
+                </pic:pic>
+              </a:graphicData>
+            </a:graphic>
+          </wp:inline>
+        </w:drawing>
+      </w:r>
+    </w:p>
+    <w:p>
+      <w:r>
+        <w:br w:type="page"/>
+      </w:r>
+    </w:p>
+    <w:p>
+      <w:r>
+        <w:lastRenderedPageBreak/>
+        <w:t>Spieler Zug</w:t>
+      </w:r>
+      <w:r>
+        <w:br/>
+      </w:r>
+      <w:r>
+        <w:rPr>
+          <w:noProof/>
+        </w:rPr>
+        <w:drawing>
+          <wp:inline distT="0" distB="0" distL="0" distR="0" wp14:anchorId="730B4615" wp14:editId="1C53FDA1">
+            <wp:extent cx="5114925" cy="8296275"/>
+            <wp:effectExtent l="0" t="0" r="9525" b="9525"/>
+            <wp:docPr id="19" name="Grafik 19"/>
+            <wp:cNvGraphicFramePr>
+              <a:graphicFrameLocks xmlns:a="http://schemas.openxmlformats.org/drawingml/2006/main" noChangeAspect="1"/>
+            </wp:cNvGraphicFramePr>
+            <a:graphic xmlns:a="http://schemas.openxmlformats.org/drawingml/2006/main">
+              <a:graphicData uri="http://schemas.openxmlformats.org/drawingml/2006/picture">
+                <pic:pic xmlns:pic="http://schemas.openxmlformats.org/drawingml/2006/picture">
+                  <pic:nvPicPr>
+                    <pic:cNvPr id="0" name="Picture 4"/>
+                    <pic:cNvPicPr>
+                      <a:picLocks noChangeAspect="1" noChangeArrowheads="1"/>
+                    </pic:cNvPicPr>
+                  </pic:nvPicPr>
+                  <pic:blipFill>
+                    <a:blip r:embed="rId28">
+                      <a:extLst>
+                        <a:ext uri="{28A0092B-C50C-407E-A947-70E740481C1C}">
+                          <a14:useLocalDpi xmlns:a14="http://schemas.microsoft.com/office/drawing/2010/main" val="0"/>
+                        </a:ext>
+                      </a:extLst>
+                    </a:blip>
+                    <a:srcRect/>
+                    <a:stretch>
+                      <a:fillRect/>
+                    </a:stretch>
+                  </pic:blipFill>
+                  <pic:spPr bwMode="auto">
+                    <a:xfrm>
+                      <a:off x="0" y="0"/>
+                      <a:ext cx="5114925" cy="8296275"/>
+                    </a:xfrm>
+                    <a:prstGeom prst="rect">
+                      <a:avLst/>
+                    </a:prstGeom>
+                    <a:noFill/>
+                    <a:ln>
+                      <a:noFill/>
+                    </a:ln>
+                  </pic:spPr>
+                </pic:pic>
+              </a:graphicData>
+            </a:graphic>
+          </wp:inline>
+        </w:drawing>
+      </w:r>
+    </w:p>
+    <w:p>
+      <w:r>
+        <w:br w:type="page"/>
+      </w:r>
+    </w:p>
+    <w:p>
+      <w:r>
+        <w:lastRenderedPageBreak/>
+        <w:t>Rundenende</w:t>
+      </w:r>
+      <w:r>
+        <w:br/>
+      </w:r>
+      <w:r>
+        <w:rPr>
+          <w:noProof/>
+        </w:rPr>
+        <w:drawing>
+          <wp:inline distT="0" distB="0" distL="0" distR="0" wp14:anchorId="1C9342AB" wp14:editId="528CA999">
+            <wp:extent cx="3838575" cy="5248275"/>
+            <wp:effectExtent l="0" t="0" r="9525" b="9525"/>
+            <wp:docPr id="22" name="Grafik 22"/>
+            <wp:cNvGraphicFramePr>
+              <a:graphicFrameLocks xmlns:a="http://schemas.openxmlformats.org/drawingml/2006/main" noChangeAspect="1"/>
+            </wp:cNvGraphicFramePr>
+            <a:graphic xmlns:a="http://schemas.openxmlformats.org/drawingml/2006/main">
+              <a:graphicData uri="http://schemas.openxmlformats.org/drawingml/2006/picture">
+                <pic:pic xmlns:pic="http://schemas.openxmlformats.org/drawingml/2006/picture">
+                  <pic:nvPicPr>
+                    <pic:cNvPr id="0" name="Picture 5"/>
+                    <pic:cNvPicPr>
+                      <a:picLocks noChangeAspect="1" noChangeArrowheads="1"/>
+                    </pic:cNvPicPr>
+                  </pic:nvPicPr>
+                  <pic:blipFill>
+                    <a:blip r:embed="rId29">
+                      <a:extLst>
+                        <a:ext uri="{28A0092B-C50C-407E-A947-70E740481C1C}">
+                          <a14:useLocalDpi xmlns:a14="http://schemas.microsoft.com/office/drawing/2010/main" val="0"/>
+                        </a:ext>
+                      </a:extLst>
+                    </a:blip>
+                    <a:srcRect/>
+                    <a:stretch>
+                      <a:fillRect/>
+                    </a:stretch>
+                  </pic:blipFill>
+                  <pic:spPr bwMode="auto">
+                    <a:xfrm>
+                      <a:off x="0" y="0"/>
+                      <a:ext cx="3838575" cy="5248275"/>
+                    </a:xfrm>
+                    <a:prstGeom prst="rect">
+                      <a:avLst/>
+                    </a:prstGeom>
+                    <a:noFill/>
+                    <a:ln>
+                      <a:noFill/>
+                    </a:ln>
+                  </pic:spPr>
+                </pic:pic>
+              </a:graphicData>
+            </a:graphic>
+          </wp:inline>
+        </w:drawing>
+      </w:r>
+    </w:p>
+    <w:p>
+      <w:r>
+        <w:br w:type="page"/>
+      </w:r>
+    </w:p>
+    <w:p>
+      <w:proofErr w:type="spellStart"/>
+      <w:r>
+        <w:lastRenderedPageBreak/>
+        <w:t>hMSC</w:t>
+      </w:r>
+      <w:proofErr w:type="spellEnd"/>
+      <w:r>
+        <w:br/>
+      </w:r>
+      <w:r>
+        <w:rPr>
+          <w:noProof/>
+        </w:rPr>
+        <w:drawing>
+          <wp:inline distT="0" distB="0" distL="0" distR="0" wp14:anchorId="289CB6A8" wp14:editId="06AA96F6">
+            <wp:extent cx="5724525" cy="7772400"/>
+            <wp:effectExtent l="0" t="0" r="9525" b="0"/>
+            <wp:docPr id="23" name="Grafik 23"/>
+            <wp:cNvGraphicFramePr>
+              <a:graphicFrameLocks xmlns:a="http://schemas.openxmlformats.org/drawingml/2006/main" noChangeAspect="1"/>
+            </wp:cNvGraphicFramePr>
+            <a:graphic xmlns:a="http://schemas.openxmlformats.org/drawingml/2006/main">
+              <a:graphicData uri="http://schemas.openxmlformats.org/drawingml/2006/picture">
+                <pic:pic xmlns:pic="http://schemas.openxmlformats.org/drawingml/2006/picture">
+                  <pic:nvPicPr>
+                    <pic:cNvPr id="0" name="Picture 6"/>
+                    <pic:cNvPicPr>
+                      <a:picLocks noChangeAspect="1" noChangeArrowheads="1"/>
+                    </pic:cNvPicPr>
+                  </pic:nvPicPr>
+                  <pic:blipFill>
+                    <a:blip r:embed="rId30">
+                      <a:extLst>
+                        <a:ext uri="{28A0092B-C50C-407E-A947-70E740481C1C}">
+                          <a14:useLocalDpi xmlns:a14="http://schemas.microsoft.com/office/drawing/2010/main" val="0"/>
+                        </a:ext>
+                      </a:extLst>
+                    </a:blip>
+                    <a:srcRect/>
+                    <a:stretch>
+                      <a:fillRect/>
+                    </a:stretch>
+                  </pic:blipFill>
+                  <pic:spPr bwMode="auto">
+                    <a:xfrm>
+                      <a:off x="0" y="0"/>
+                      <a:ext cx="5724525" cy="7772400"/>
+                    </a:xfrm>
+                    <a:prstGeom prst="rect">
+                      <a:avLst/>
+                    </a:prstGeom>
+                    <a:noFill/>
+                    <a:ln>
+                      <a:noFill/>
+                    </a:ln>
+                  </pic:spPr>
+                </pic:pic>
+              </a:graphicData>
+            </a:graphic>
+          </wp:inline>
+        </w:drawing>
+      </w:r>
+    </w:p>
+    <w:p>
+      <w:r>
+        <w:br w:type="page"/>
+      </w:r>
+    </w:p>
+    <w:p/>
     <w:p>
       <w:pPr>
         <w:pStyle w:val="berschrift2"/>
@@ -21873,6 +22902,12 @@
         <w:t>Erläuterung des Klassendiagramms:</w:t>
       </w:r>
     </w:p>
+    <w:p>
+      <w:r>
+        <w:br w:type="page"/>
+      </w:r>
+    </w:p>
+    <w:p/>
     <w:p>
       <w:pPr>
         <w:pStyle w:val="berschrift2"/>
@@ -21925,12 +22960,14 @@
                 <w:b/>
               </w:rPr>
             </w:pPr>
+            <w:proofErr w:type="spellStart"/>
             <w:r>
               <w:rPr>
                 <w:b/>
               </w:rPr>
               <w:t>Id</w:t>
             </w:r>
+            <w:proofErr w:type="spellEnd"/>
           </w:p>
         </w:tc>
         <w:tc>
@@ -22285,8 +23322,13 @@
           </w:tcPr>
           <w:p>
             <w:r>
-              <w:t>Julian Flieter</w:t>
-            </w:r>
+              <w:t xml:space="preserve">Julian </w:t>
+            </w:r>
+            <w:proofErr w:type="spellStart"/>
+            <w:r>
+              <w:t>Flieter</w:t>
+            </w:r>
+            <w:proofErr w:type="spellEnd"/>
           </w:p>
         </w:tc>
         <w:tc>
@@ -22328,9 +23370,11 @@
             <w:tcW w:w="1843" w:type="dxa"/>
           </w:tcPr>
           <w:p>
+            <w:proofErr w:type="spellStart"/>
             <w:r>
               <w:t>Merging</w:t>
             </w:r>
+            <w:proofErr w:type="spellEnd"/>
           </w:p>
         </w:tc>
         <w:tc>
@@ -22528,8 +23572,13 @@
           </w:tcPr>
           <w:p>
             <w:r>
-              <w:t>Ibrahim Kekec</w:t>
-            </w:r>
+              <w:t xml:space="preserve">Ibrahim </w:t>
+            </w:r>
+            <w:proofErr w:type="spellStart"/>
+            <w:r>
+              <w:t>Kekec</w:t>
+            </w:r>
+            <w:proofErr w:type="spellEnd"/>
           </w:p>
         </w:tc>
         <w:tc>
@@ -22592,8 +23641,13 @@
           </w:tcPr>
           <w:p>
             <w:r>
-              <w:t>Steve Nemangou</w:t>
-            </w:r>
+              <w:t xml:space="preserve">Steve </w:t>
+            </w:r>
+            <w:proofErr w:type="spellStart"/>
+            <w:r>
+              <w:t>Nemangou</w:t>
+            </w:r>
+            <w:proofErr w:type="spellEnd"/>
           </w:p>
         </w:tc>
         <w:tc>
@@ -22656,8 +23710,13 @@
           </w:tcPr>
           <w:p>
             <w:r>
-              <w:t>Steve Nemangou</w:t>
-            </w:r>
+              <w:t xml:space="preserve">Steve </w:t>
+            </w:r>
+            <w:proofErr w:type="spellStart"/>
+            <w:r>
+              <w:t>Nemangou</w:t>
+            </w:r>
+            <w:proofErr w:type="spellEnd"/>
           </w:p>
         </w:tc>
         <w:tc>
@@ -22699,9 +23758,11 @@
             <w:tcW w:w="1843" w:type="dxa"/>
           </w:tcPr>
           <w:p>
+            <w:proofErr w:type="spellStart"/>
             <w:r>
               <w:t>Teleporter</w:t>
             </w:r>
+            <w:proofErr w:type="spellEnd"/>
           </w:p>
         </w:tc>
         <w:tc>
@@ -22720,8 +23781,13 @@
           </w:tcPr>
           <w:p>
             <w:r>
-              <w:t>Julian Flieter</w:t>
-            </w:r>
+              <w:t xml:space="preserve">Julian </w:t>
+            </w:r>
+            <w:proofErr w:type="spellStart"/>
+            <w:r>
+              <w:t>Flieter</w:t>
+            </w:r>
+            <w:proofErr w:type="spellEnd"/>
           </w:p>
         </w:tc>
         <w:tc>
@@ -22778,12 +23844,14 @@
                 <w:b/>
               </w:rPr>
             </w:pPr>
+            <w:proofErr w:type="spellStart"/>
             <w:r>
               <w:rPr>
                 <w:b/>
               </w:rPr>
               <w:t>Airdrop</w:t>
             </w:r>
+            <w:proofErr w:type="spellEnd"/>
           </w:p>
         </w:tc>
         <w:tc>
@@ -22881,7 +23949,15 @@
           </w:tcPr>
           <w:p>
             <w:r>
-              <w:t>Abwurf einer Lootkiste mit zufälliger Waffe jede Runde</w:t>
+              <w:t xml:space="preserve">Abwurf einer </w:t>
+            </w:r>
+            <w:proofErr w:type="spellStart"/>
+            <w:r>
+              <w:t>Lootkiste</w:t>
+            </w:r>
+            <w:proofErr w:type="spellEnd"/>
+            <w:r>
+              <w:t xml:space="preserve"> mit zufälliger Waffe jede Runde</w:t>
             </w:r>
           </w:p>
         </w:tc>
@@ -22940,8 +24016,13 @@
             <w:tcW w:w="1843" w:type="dxa"/>
           </w:tcPr>
           <w:p>
-            <w:r>
-              <w:t>Debugabwurf einer vorgegebenen Kiste zu Demonstrationszwecken</w:t>
+            <w:proofErr w:type="spellStart"/>
+            <w:r>
+              <w:t>Debugabwurf</w:t>
+            </w:r>
+            <w:proofErr w:type="spellEnd"/>
+            <w:r>
+              <w:t xml:space="preserve"> einer vorgegebenen Kiste zu Demonstrationszwecken</w:t>
             </w:r>
           </w:p>
         </w:tc>
@@ -23110,7 +24191,15 @@
           </w:tcPr>
           <w:p>
             <w:r>
-              <w:t>Erweiterung des Menü Screens</w:t>
+              <w:t xml:space="preserve">Erweiterung </w:t>
+            </w:r>
+            <w:proofErr w:type="gramStart"/>
+            <w:r>
+              <w:t>des Menü</w:t>
+            </w:r>
+            <w:proofErr w:type="gramEnd"/>
+            <w:r>
+              <w:t xml:space="preserve"> Screens</w:t>
             </w:r>
           </w:p>
         </w:tc>
@@ -23130,8 +24219,13 @@
           </w:tcPr>
           <w:p>
             <w:r>
-              <w:t>Julian Flieter</w:t>
-            </w:r>
+              <w:t xml:space="preserve">Julian </w:t>
+            </w:r>
+            <w:proofErr w:type="spellStart"/>
+            <w:r>
+              <w:t>Flieter</w:t>
+            </w:r>
+            <w:proofErr w:type="spellEnd"/>
           </w:p>
         </w:tc>
         <w:tc>
@@ -23214,11 +24308,7 @@
           </w:tcPr>
           <w:p>
             <w:r>
-              <w:t>World.java, Player.java, SEPGame.java, PlayUILayer</w:t>
-            </w:r>
-            <w:r>
-              <w:lastRenderedPageBreak/>
-              <w:t>.java, GameOverScreen.java</w:t>
+              <w:t>World.java, Player.java, SEPGame.java, PlayUILayer.java, GameOverScreen.java</w:t>
             </w:r>
           </w:p>
         </w:tc>
@@ -23296,8 +24386,16 @@
               <w:rPr>
                 <w:b/>
               </w:rPr>
-              <w:t>Julian Flieter</w:t>
-            </w:r>
+              <w:t xml:space="preserve">Julian </w:t>
+            </w:r>
+            <w:proofErr w:type="spellStart"/>
+            <w:r>
+              <w:rPr>
+                <w:b/>
+              </w:rPr>
+              <w:t>Flieter</w:t>
+            </w:r>
+            <w:proofErr w:type="spellEnd"/>
           </w:p>
         </w:tc>
         <w:tc>
@@ -23357,7 +24455,11 @@
           </w:tcPr>
           <w:p>
             <w:r>
-              <w:t>Erweiterung des Hauptmenüs</w:t>
+              <w:t xml:space="preserve">Erweiterung des </w:t>
+            </w:r>
+            <w:r>
+              <w:lastRenderedPageBreak/>
+              <w:t>Hauptmenüs</w:t>
             </w:r>
           </w:p>
         </w:tc>
@@ -23367,6 +24469,7 @@
           </w:tcPr>
           <w:p>
             <w:r>
+              <w:lastRenderedPageBreak/>
               <w:t xml:space="preserve">2 Tage </w:t>
             </w:r>
           </w:p>
@@ -23389,7 +24492,11 @@
           </w:tcPr>
           <w:p>
             <w:r>
-              <w:t>MenuScreen.java</w:t>
+              <w:t>MenuScree</w:t>
+            </w:r>
+            <w:r>
+              <w:lastRenderedPageBreak/>
+              <w:t>n.java</w:t>
             </w:r>
           </w:p>
         </w:tc>
@@ -23643,8 +24750,13 @@
             <w:tcW w:w="1843" w:type="dxa"/>
           </w:tcPr>
           <w:p>
-            <w:r>
-              <w:t>HoverText für Drop-Pickup &amp; Schaden</w:t>
+            <w:proofErr w:type="spellStart"/>
+            <w:r>
+              <w:t>HoverText</w:t>
+            </w:r>
+            <w:proofErr w:type="spellEnd"/>
+            <w:r>
+              <w:t xml:space="preserve"> für Drop-Pickup &amp; Schaden</w:t>
             </w:r>
           </w:p>
         </w:tc>
@@ -23754,8 +24866,16 @@
               <w:rPr>
                 <w:b/>
               </w:rPr>
-              <w:t>Ibrahim Kekec</w:t>
-            </w:r>
+              <w:t xml:space="preserve">Ibrahim </w:t>
+            </w:r>
+            <w:proofErr w:type="spellStart"/>
+            <w:r>
+              <w:rPr>
+                <w:b/>
+              </w:rPr>
+              <w:t>Kekec</w:t>
+            </w:r>
+            <w:proofErr w:type="spellEnd"/>
           </w:p>
         </w:tc>
         <w:tc>
@@ -24095,8 +25215,13 @@
             <w:tcW w:w="1843" w:type="dxa"/>
           </w:tcPr>
           <w:p>
-            <w:r>
-              <w:t>Headshot System</w:t>
+            <w:proofErr w:type="spellStart"/>
+            <w:r>
+              <w:t>Headshot</w:t>
+            </w:r>
+            <w:proofErr w:type="spellEnd"/>
+            <w:r>
+              <w:t xml:space="preserve"> System</w:t>
             </w:r>
           </w:p>
         </w:tc>
@@ -24116,8 +25241,13 @@
           </w:tcPr>
           <w:p>
             <w:r>
-              <w:t>Ibrahim Kekec</w:t>
-            </w:r>
+              <w:t xml:space="preserve">Ibrahim </w:t>
+            </w:r>
+            <w:proofErr w:type="spellStart"/>
+            <w:r>
+              <w:t>Kekec</w:t>
+            </w:r>
+            <w:proofErr w:type="spellEnd"/>
           </w:p>
         </w:tc>
         <w:tc>
@@ -24210,8 +25340,16 @@
               <w:rPr>
                 <w:b/>
               </w:rPr>
-              <w:t>Julian Flieter</w:t>
-            </w:r>
+              <w:t xml:space="preserve">Julian </w:t>
+            </w:r>
+            <w:proofErr w:type="spellStart"/>
+            <w:r>
+              <w:rPr>
+                <w:b/>
+              </w:rPr>
+              <w:t>Flieter</w:t>
+            </w:r>
+            <w:proofErr w:type="spellEnd"/>
           </w:p>
         </w:tc>
         <w:tc>
@@ -24381,8 +25519,16 @@
               <w:rPr>
                 <w:b/>
               </w:rPr>
-              <w:t>Ibrahim Kekec</w:t>
-            </w:r>
+              <w:t xml:space="preserve">Ibrahim </w:t>
+            </w:r>
+            <w:proofErr w:type="spellStart"/>
+            <w:r>
+              <w:rPr>
+                <w:b/>
+              </w:rPr>
+              <w:t>Kekec</w:t>
+            </w:r>
+            <w:proofErr w:type="spellEnd"/>
           </w:p>
         </w:tc>
         <w:tc>
@@ -24477,12 +25623,14 @@
                 <w:b/>
               </w:rPr>
             </w:pPr>
+            <w:proofErr w:type="spellStart"/>
             <w:r>
               <w:rPr>
                 <w:b/>
               </w:rPr>
               <w:t>Id</w:t>
             </w:r>
+            <w:proofErr w:type="spellEnd"/>
           </w:p>
         </w:tc>
         <w:tc>
@@ -24898,9 +26046,6 @@
       </w:r>
       <w:r>
         <w:br/>
-      </w:r>
-      <w:r>
-        <w:lastRenderedPageBreak/>
         <w:t>Eine Grafikkarte, die bunte Farben berechnen kann.</w:t>
       </w:r>
       <w:r>
@@ -24925,6 +26070,9 @@
       </w:r>
       <w:r>
         <w:br/>
+      </w:r>
+      <w:r>
+        <w:lastRenderedPageBreak/>
         <w:t>Strom.</w:t>
       </w:r>
       <w:r>
@@ -24977,7 +26125,7 @@
       <w:r>
         <w:t xml:space="preserve">Sicherstellen, dass Java 8 oder neuer installiert ist. Die neuste Version gibt es </w:t>
       </w:r>
-      <w:hyperlink r:id="rId25" w:history="1">
+      <w:hyperlink r:id="rId31" w:history="1">
         <w:r>
           <w:rPr>
             <w:rStyle w:val="Hyperlink"/>
@@ -24986,7 +26134,15 @@
         </w:r>
       </w:hyperlink>
       <w:r>
-        <w:t>. Dann die mitgelieferte „Swat Engagement Pheretima.jar“ ausführen und spielen.</w:t>
+        <w:t>. Dann die mitgelieferte „</w:t>
+      </w:r>
+      <w:proofErr w:type="spellStart"/>
+      <w:r>
+        <w:t>Swat</w:t>
+      </w:r>
+      <w:proofErr w:type="spellEnd"/>
+      <w:r>
+        <w:t xml:space="preserve"> Engagement Pheretima.jar“ ausführen und spielen.</w:t>
       </w:r>
     </w:p>
     <w:p>
@@ -25010,8 +26166,13 @@
       <w:bookmarkEnd w:id="24"/>
     </w:p>
     <w:p>
+      <w:proofErr w:type="gramStart"/>
       <w:r>
-        <w:t>W,A,S,D zur Steuerung des Charakters</w:t>
+        <w:t>W,A</w:t>
+      </w:r>
+      <w:proofErr w:type="gramEnd"/>
+      <w:r>
+        <w:t>,S,D zur Steuerung des Charakters</w:t>
       </w:r>
       <w:r>
         <w:br/>
@@ -25027,23 +26188,12 @@
       </w:r>
       <w:r>
         <w:br/>
-      </w:r>
-      <w:r>
-        <w:t>↑</w:t>
-      </w:r>
-      <w:r>
-        <w:t xml:space="preserve">, </w:t>
-      </w:r>
-      <w:r>
-        <w:t>↓</w:t>
-      </w:r>
-      <w:r>
-        <w:t xml:space="preserve"> Zum zielen</w:t>
+        <w:t>↑, ↓ Zum zielen</w:t>
       </w:r>
     </w:p>
     <w:p/>
     <w:sectPr>
-      <w:footerReference w:type="default" r:id="rId26"/>
+      <w:footerReference w:type="default" r:id="rId32"/>
       <w:pgSz w:w="11906" w:h="16838"/>
       <w:pgMar w:top="1417" w:right="1417" w:bottom="1134" w:left="1417" w:header="708" w:footer="708" w:gutter="0"/>
       <w:cols w:space="708"/>
@@ -27354,7 +28504,7 @@
 </file>
 
 <file path=customXml/itemProps1.xml><?xml version="1.0" encoding="utf-8"?>
-<ds:datastoreItem xmlns:ds="http://schemas.openxmlformats.org/officeDocument/2006/customXml" ds:itemID="{F791AFF6-B741-44CA-9B46-F226CEAFE608}">
+<ds:datastoreItem xmlns:ds="http://schemas.openxmlformats.org/officeDocument/2006/customXml" ds:itemID="{7D608ED5-141E-4E27-83C6-BF8915571327}">
   <ds:schemaRefs>
     <ds:schemaRef ds:uri="http://schemas.openxmlformats.org/officeDocument/2006/bibliography"/>
   </ds:schemaRefs>

</xml_diff>

<commit_message>
Projektmappe IT III V2.1 WIP
</commit_message>
<xml_diff>
--- a/Dokumentation/Projektmappe IT III.docx
+++ b/Dokumentation/Projektmappe IT III.docx
@@ -1,6 +1,6 @@
 
 <file path=word/document.xml><?xml version="1.0" encoding="utf-8"?>
-<w:document xmlns:wpc="http://schemas.microsoft.com/office/word/2010/wordprocessingCanvas" xmlns:cx="http://schemas.microsoft.com/office/drawing/2014/chartex" xmlns:cx1="http://schemas.microsoft.com/office/drawing/2015/9/8/chartex" xmlns:cx2="http://schemas.microsoft.com/office/drawing/2015/10/21/chartex" xmlns:cx3="http://schemas.microsoft.com/office/drawing/2016/5/9/chartex" xmlns:cx4="http://schemas.microsoft.com/office/drawing/2016/5/10/chartex" xmlns:cx5="http://schemas.microsoft.com/office/drawing/2016/5/11/chartex" xmlns:cx6="http://schemas.microsoft.com/office/drawing/2016/5/12/chartex" xmlns:cx7="http://schemas.microsoft.com/office/drawing/2016/5/13/chartex" xmlns:cx8="http://schemas.microsoft.com/office/drawing/2016/5/14/chartex" xmlns:mc="http://schemas.openxmlformats.org/markup-compatibility/2006" xmlns:aink="http://schemas.microsoft.com/office/drawing/2016/ink" xmlns:am3d="http://schemas.microsoft.com/office/drawing/2017/model3d" xmlns:o="urn:schemas-microsoft-com:office:office" xmlns:r="http://schemas.openxmlformats.org/officeDocument/2006/relationships" xmlns:m="http://schemas.openxmlformats.org/officeDocument/2006/math" xmlns:v="urn:schemas-microsoft-com:vml" xmlns:wp14="http://schemas.microsoft.com/office/word/2010/wordprocessingDrawing" xmlns:wp="http://schemas.openxmlformats.org/drawingml/2006/wordprocessingDrawing" xmlns:w10="urn:schemas-microsoft-com:office:word" xmlns:w="http://schemas.openxmlformats.org/wordprocessingml/2006/main" xmlns:w14="http://schemas.microsoft.com/office/word/2010/wordml" xmlns:w15="http://schemas.microsoft.com/office/word/2012/wordml" xmlns:w16cid="http://schemas.microsoft.com/office/word/2016/wordml/cid" xmlns:w16se="http://schemas.microsoft.com/office/word/2015/wordml/symex" xmlns:wpg="http://schemas.microsoft.com/office/word/2010/wordprocessingGroup" xmlns:wpi="http://schemas.microsoft.com/office/word/2010/wordprocessingInk" xmlns:wne="http://schemas.microsoft.com/office/word/2006/wordml" xmlns:wps="http://schemas.microsoft.com/office/word/2010/wordprocessingShape" mc:Ignorable="w14 w15 w16se w16cid wp14">
+<w:document xmlns:wpc="http://schemas.microsoft.com/office/word/2010/wordprocessingCanvas" xmlns:mc="http://schemas.openxmlformats.org/markup-compatibility/2006" xmlns:o="urn:schemas-microsoft-com:office:office" xmlns:r="http://schemas.openxmlformats.org/officeDocument/2006/relationships" xmlns:m="http://schemas.openxmlformats.org/officeDocument/2006/math" xmlns:v="urn:schemas-microsoft-com:vml" xmlns:wp14="http://schemas.microsoft.com/office/word/2010/wordprocessingDrawing" xmlns:wp="http://schemas.openxmlformats.org/drawingml/2006/wordprocessingDrawing" xmlns:w10="urn:schemas-microsoft-com:office:word" xmlns:w="http://schemas.openxmlformats.org/wordprocessingml/2006/main" xmlns:w14="http://schemas.microsoft.com/office/word/2010/wordml" xmlns:w15="http://schemas.microsoft.com/office/word/2012/wordml" xmlns:wpg="http://schemas.microsoft.com/office/word/2010/wordprocessingGroup" xmlns:wpi="http://schemas.microsoft.com/office/word/2010/wordprocessingInk" xmlns:wne="http://schemas.microsoft.com/office/word/2006/wordml" xmlns:wps="http://schemas.microsoft.com/office/word/2010/wordprocessingShape" mc:Ignorable="w14 w15 wp14">
   <w:body>
     <w:p/>
     <w:p/>
@@ -281,12 +281,7 @@
             <w:pStyle w:val="Inhaltsverzeichnisberschrift"/>
           </w:pPr>
           <w:r>
-            <w:t>Inhaltsverzeic</w:t>
-          </w:r>
-          <w:bookmarkStart w:id="0" w:name="_GoBack"/>
-          <w:bookmarkEnd w:id="0"/>
-          <w:r>
-            <w:t>hnis</w:t>
+            <w:t>Inhaltsverzeichnis</w:t>
           </w:r>
         </w:p>
         <w:p>
@@ -879,6 +874,8 @@
               </w:rPr>
               <w:t>UML Klassendiagramm</w:t>
             </w:r>
+            <w:bookmarkStart w:id="0" w:name="_GoBack"/>
+            <w:bookmarkEnd w:id="0"/>
             <w:r>
               <w:rPr>
                 <w:noProof/>
@@ -1548,7 +1545,7 @@
                 <w:noProof/>
                 <w:webHidden/>
               </w:rPr>
-              <w:t>45</w:t>
+              <w:t>46</w:t>
             </w:r>
             <w:r>
               <w:rPr>
@@ -1618,7 +1615,7 @@
                 <w:noProof/>
                 <w:webHidden/>
               </w:rPr>
-              <w:t>45</w:t>
+              <w:t>47</w:t>
             </w:r>
             <w:r>
               <w:rPr>
@@ -1688,7 +1685,7 @@
                 <w:noProof/>
                 <w:webHidden/>
               </w:rPr>
-              <w:t>45</w:t>
+              <w:t>49</w:t>
             </w:r>
             <w:r>
               <w:rPr>
@@ -1758,7 +1755,7 @@
                 <w:noProof/>
                 <w:webHidden/>
               </w:rPr>
-              <w:t>45</w:t>
+              <w:t>49</w:t>
             </w:r>
             <w:r>
               <w:rPr>
@@ -1828,7 +1825,7 @@
                 <w:noProof/>
                 <w:webHidden/>
               </w:rPr>
-              <w:t>46</w:t>
+              <w:t>49</w:t>
             </w:r>
             <w:r>
               <w:rPr>
@@ -1898,7 +1895,7 @@
                 <w:noProof/>
                 <w:webHidden/>
               </w:rPr>
-              <w:t>46</w:t>
+              <w:t>49</w:t>
             </w:r>
             <w:r>
               <w:rPr>
@@ -5539,6 +5536,7 @@
       <w:r>
         <w:rPr>
           <w:noProof/>
+          <w:lang w:eastAsia="de-DE"/>
         </w:rPr>
         <w:drawing>
           <wp:anchor distT="0" distB="0" distL="114300" distR="114300" simplePos="0" relativeHeight="251659264" behindDoc="0" locked="0" layoutInCell="1" allowOverlap="1" wp14:anchorId="78CB42B4" wp14:editId="1D628ACF">
@@ -5664,6 +5662,7 @@
       <w:r>
         <w:rPr>
           <w:noProof/>
+          <w:lang w:eastAsia="de-DE"/>
         </w:rPr>
         <w:drawing>
           <wp:inline distT="0" distB="0" distL="0" distR="0" wp14:anchorId="6C6FC1BE" wp14:editId="5FD61AB3">
@@ -5769,6 +5768,7 @@
         <w:rPr>
           <w:noProof/>
           <w:u w:val="single"/>
+          <w:lang w:eastAsia="de-DE"/>
         </w:rPr>
         <w:drawing>
           <wp:inline distT="0" distB="0" distL="0" distR="0" wp14:anchorId="14A07FA2" wp14:editId="04B46862">
@@ -5866,6 +5866,7 @@
       <w:r>
         <w:rPr>
           <w:noProof/>
+          <w:lang w:eastAsia="de-DE"/>
         </w:rPr>
         <w:drawing>
           <wp:inline distT="0" distB="0" distL="0" distR="0" wp14:anchorId="3A6B4C58" wp14:editId="25524D04">
@@ -5962,6 +5963,7 @@
       <w:r>
         <w:rPr>
           <w:noProof/>
+          <w:lang w:eastAsia="de-DE"/>
         </w:rPr>
         <w:drawing>
           <wp:inline distT="0" distB="0" distL="0" distR="0" wp14:anchorId="237FACBD" wp14:editId="31C78501">
@@ -6064,6 +6066,7 @@
       <w:r>
         <w:rPr>
           <w:noProof/>
+          <w:lang w:eastAsia="de-DE"/>
         </w:rPr>
         <w:drawing>
           <wp:inline distT="0" distB="0" distL="0" distR="0" wp14:anchorId="569E4B16" wp14:editId="5F32230A">
@@ -6148,6 +6151,7 @@
       <w:r>
         <w:rPr>
           <w:noProof/>
+          <w:lang w:eastAsia="de-DE"/>
         </w:rPr>
         <w:drawing>
           <wp:inline distT="0" distB="0" distL="0" distR="0" wp14:anchorId="36E05505" wp14:editId="507A2AD8">
@@ -6230,6 +6234,7 @@
       <w:r>
         <w:rPr>
           <w:noProof/>
+          <w:lang w:eastAsia="de-DE"/>
         </w:rPr>
         <w:drawing>
           <wp:inline distT="0" distB="0" distL="0" distR="0" wp14:anchorId="238E6DF0" wp14:editId="05F588A5">
@@ -12090,6 +12095,7 @@
       <w:r>
         <w:rPr>
           <w:noProof/>
+          <w:lang w:eastAsia="de-DE"/>
         </w:rPr>
         <w:drawing>
           <wp:inline distT="0" distB="0" distL="0" distR="0" wp14:anchorId="1201D0C6" wp14:editId="4098F675">
@@ -12157,6 +12163,7 @@
       <w:r>
         <w:rPr>
           <w:noProof/>
+          <w:lang w:eastAsia="de-DE"/>
         </w:rPr>
         <w:drawing>
           <wp:inline distT="0" distB="0" distL="0" distR="0" wp14:anchorId="5000DC28" wp14:editId="72B9F16B">
@@ -12224,6 +12231,7 @@
       <w:r>
         <w:rPr>
           <w:noProof/>
+          <w:lang w:eastAsia="de-DE"/>
         </w:rPr>
         <w:drawing>
           <wp:inline distT="0" distB="0" distL="0" distR="0" wp14:anchorId="22000921" wp14:editId="04790331">
@@ -12291,6 +12299,7 @@
       <w:r>
         <w:rPr>
           <w:noProof/>
+          <w:lang w:eastAsia="de-DE"/>
         </w:rPr>
         <w:drawing>
           <wp:inline distT="0" distB="0" distL="0" distR="0" wp14:anchorId="2A77E1B0" wp14:editId="3727BA14">
@@ -12361,6 +12370,7 @@
       <w:r>
         <w:rPr>
           <w:noProof/>
+          <w:lang w:eastAsia="de-DE"/>
         </w:rPr>
         <w:drawing>
           <wp:inline distT="0" distB="0" distL="0" distR="0" wp14:anchorId="67CFFD32" wp14:editId="09D46E8D">
@@ -12428,6 +12438,7 @@
       <w:r>
         <w:rPr>
           <w:noProof/>
+          <w:lang w:eastAsia="de-DE"/>
         </w:rPr>
         <w:drawing>
           <wp:inline distT="0" distB="0" distL="0" distR="0" wp14:anchorId="7C1A2A48" wp14:editId="2D0B31B6">
@@ -12495,6 +12506,7 @@
       <w:r>
         <w:rPr>
           <w:noProof/>
+          <w:lang w:eastAsia="de-DE"/>
         </w:rPr>
         <w:drawing>
           <wp:inline distT="0" distB="0" distL="0" distR="0" wp14:anchorId="5F6A1CFA" wp14:editId="6FE23016">
@@ -12588,6 +12600,7 @@
       <w:r>
         <w:rPr>
           <w:noProof/>
+          <w:lang w:eastAsia="de-DE"/>
         </w:rPr>
         <w:drawing>
           <wp:inline distT="0" distB="0" distL="0" distR="0" wp14:anchorId="0D6A4A63" wp14:editId="60254CD6">
@@ -12698,6 +12711,7 @@
       <w:r>
         <w:rPr>
           <w:noProof/>
+          <w:lang w:eastAsia="de-DE"/>
         </w:rPr>
         <w:drawing>
           <wp:anchor distT="0" distB="0" distL="114300" distR="114300" simplePos="0" relativeHeight="251657216" behindDoc="0" locked="0" layoutInCell="1" allowOverlap="1" wp14:anchorId="7388C661" wp14:editId="7B2A54BD">
@@ -13585,8 +13599,13 @@
             </w:r>
             <w:proofErr w:type="spellEnd"/>
             <w:r>
-              <w:t>, Ground</w:t>
-            </w:r>
+              <w:t xml:space="preserve">, </w:t>
+            </w:r>
+            <w:proofErr w:type="spellStart"/>
+            <w:r>
+              <w:t>Ground</w:t>
+            </w:r>
+            <w:proofErr w:type="spellEnd"/>
           </w:p>
         </w:tc>
         <w:tc>
@@ -13801,8 +13820,13 @@
             </w:r>
             <w:proofErr w:type="spellEnd"/>
             <w:r>
-              <w:t>, Ground</w:t>
-            </w:r>
+              <w:t xml:space="preserve">, </w:t>
+            </w:r>
+            <w:proofErr w:type="spellStart"/>
+            <w:r>
+              <w:t>Ground</w:t>
+            </w:r>
+            <w:proofErr w:type="spellEnd"/>
           </w:p>
         </w:tc>
         <w:tc>
@@ -18453,17 +18477,12 @@
               <w:t xml:space="preserve">, </w:t>
             </w:r>
             <w:proofErr w:type="spellStart"/>
-            <w:proofErr w:type="gramStart"/>
             <w:r>
               <w:t>createVirusFixture</w:t>
             </w:r>
             <w:proofErr w:type="spellEnd"/>
             <w:r>
-              <w:t>(</w:t>
-            </w:r>
-            <w:proofErr w:type="gramEnd"/>
-            <w:r>
-              <w:t xml:space="preserve">), </w:t>
+              <w:t xml:space="preserve">(), </w:t>
             </w:r>
             <w:proofErr w:type="spellStart"/>
             <w:r>
@@ -22483,6 +22502,7 @@
       <w:r>
         <w:rPr>
           <w:noProof/>
+          <w:lang w:eastAsia="de-DE"/>
         </w:rPr>
         <w:drawing>
           <wp:inline distT="0" distB="0" distL="0" distR="0" wp14:anchorId="20020419" wp14:editId="167988B1">
@@ -22550,6 +22570,7 @@
       <w:r>
         <w:rPr>
           <w:noProof/>
+          <w:lang w:eastAsia="de-DE"/>
         </w:rPr>
         <w:drawing>
           <wp:inline distT="0" distB="0" distL="0" distR="0" wp14:anchorId="21813582" wp14:editId="16922B43">
@@ -22617,6 +22638,7 @@
       <w:r>
         <w:rPr>
           <w:noProof/>
+          <w:lang w:eastAsia="de-DE"/>
         </w:rPr>
         <w:drawing>
           <wp:inline distT="0" distB="0" distL="0" distR="0" wp14:anchorId="2E70D488" wp14:editId="2F026F7D">
@@ -22684,6 +22706,7 @@
       <w:r>
         <w:rPr>
           <w:noProof/>
+          <w:lang w:eastAsia="de-DE"/>
         </w:rPr>
         <w:drawing>
           <wp:inline distT="0" distB="0" distL="0" distR="0" wp14:anchorId="730B4615" wp14:editId="1C53FDA1">
@@ -22751,6 +22774,7 @@
       <w:r>
         <w:rPr>
           <w:noProof/>
+          <w:lang w:eastAsia="de-DE"/>
         </w:rPr>
         <w:drawing>
           <wp:inline distT="0" distB="0" distL="0" distR="0" wp14:anchorId="1C9342AB" wp14:editId="528CA999">
@@ -22820,6 +22844,7 @@
       <w:r>
         <w:rPr>
           <w:noProof/>
+          <w:lang w:eastAsia="de-DE"/>
         </w:rPr>
         <w:drawing>
           <wp:inline distT="0" distB="0" distL="0" distR="0" wp14:anchorId="289CB6A8" wp14:editId="06AA96F6">
@@ -24191,15 +24216,7 @@
           </w:tcPr>
           <w:p>
             <w:r>
-              <w:t xml:space="preserve">Erweiterung </w:t>
-            </w:r>
-            <w:proofErr w:type="gramStart"/>
-            <w:r>
-              <w:t>des Menü</w:t>
-            </w:r>
-            <w:proofErr w:type="gramEnd"/>
-            <w:r>
-              <w:t xml:space="preserve"> Screens</w:t>
+              <w:t>Erweiterung des Menü Screens</w:t>
             </w:r>
           </w:p>
         </w:tc>
@@ -24307,7 +24324,15 @@
             <w:tcW w:w="1276" w:type="dxa"/>
           </w:tcPr>
           <w:p>
-            <w:r>
+            <w:pPr>
+              <w:rPr>
+                <w:lang w:val="en-GB"/>
+              </w:rPr>
+            </w:pPr>
+            <w:r>
+              <w:rPr>
+                <w:lang w:val="en-GB"/>
+              </w:rPr>
               <w:t>World.java, Player.java, SEPGame.java, PlayUILayer.java, GameOverScreen.java</w:t>
             </w:r>
           </w:p>
@@ -24316,7 +24341,13 @@
           <w:tcPr>
             <w:tcW w:w="850" w:type="dxa"/>
           </w:tcPr>
-          <w:p/>
+          <w:p>
+            <w:pPr>
+              <w:rPr>
+                <w:lang w:val="en-GB"/>
+              </w:rPr>
+            </w:pPr>
+          </w:p>
         </w:tc>
       </w:tr>
       <w:tr>
@@ -25575,6 +25606,12 @@
     <w:p>
       <w:bookmarkStart w:id="19" w:name="_Toc513952281"/>
     </w:p>
+    <w:p>
+      <w:r>
+        <w:br w:type="page"/>
+      </w:r>
+    </w:p>
+    <w:p/>
     <w:p>
       <w:pPr>
         <w:pStyle w:val="berschrift2"/>
@@ -25774,14 +25811,9 @@
       </w:pPr>
     </w:p>
     <w:p>
-      <w:pPr>
-        <w:pStyle w:val="berschrift2"/>
-        <w:rPr>
-          <w:color w:val="auto"/>
-          <w:sz w:val="32"/>
-          <w:szCs w:val="32"/>
-        </w:rPr>
-      </w:pPr>
+      <w:r>
+        <w:br w:type="page"/>
+      </w:r>
     </w:p>
     <w:p>
       <w:pPr>
@@ -25799,51 +25831,66 @@
           <w:sz w:val="32"/>
           <w:szCs w:val="32"/>
         </w:rPr>
+        <w:lastRenderedPageBreak/>
         <w:t>Systemtests</w:t>
       </w:r>
       <w:bookmarkEnd w:id="20"/>
     </w:p>
     <w:tbl>
       <w:tblPr>
-        <w:tblW w:w="10095" w:type="dxa"/>
+        <w:tblW w:w="0" w:type="auto"/>
         <w:tblCellMar>
-          <w:left w:w="0" w:type="dxa"/>
-          <w:right w:w="0" w:type="dxa"/>
+          <w:top w:w="15" w:type="dxa"/>
+          <w:left w:w="15" w:type="dxa"/>
+          <w:bottom w:w="15" w:type="dxa"/>
+          <w:right w:w="15" w:type="dxa"/>
         </w:tblCellMar>
-        <w:tblLook w:val="0600" w:firstRow="0" w:lastRow="0" w:firstColumn="0" w:lastColumn="0" w:noHBand="1" w:noVBand="1"/>
+        <w:tblLook w:val="04A0" w:firstRow="1" w:lastRow="0" w:firstColumn="1" w:lastColumn="0" w:noHBand="0" w:noVBand="1"/>
       </w:tblPr>
       <w:tblGrid>
-        <w:gridCol w:w="1689"/>
-        <w:gridCol w:w="8406"/>
+        <w:gridCol w:w="1911"/>
+        <w:gridCol w:w="3219"/>
+        <w:gridCol w:w="3746"/>
+        <w:gridCol w:w="476"/>
       </w:tblGrid>
       <w:tr>
         <w:trPr>
-          <w:trHeight w:val="251"/>
+          <w:trHeight w:val="320"/>
         </w:trPr>
         <w:tc>
           <w:tcPr>
-            <w:tcW w:w="1689" w:type="dxa"/>
+            <w:tcW w:w="0" w:type="auto"/>
             <w:tcBorders>
               <w:top w:val="single" w:sz="18" w:space="0" w:color="000000"/>
               <w:left w:val="single" w:sz="18" w:space="0" w:color="000000"/>
               <w:bottom w:val="single" w:sz="8" w:space="0" w:color="000000"/>
               <w:right w:val="single" w:sz="8" w:space="0" w:color="000000"/>
             </w:tcBorders>
-            <w:shd w:val="clear" w:color="auto" w:fill="FF8585"/>
+            <w:shd w:val="clear" w:color="auto" w:fill="EFEFEF"/>
             <w:tcMar>
-              <w:top w:w="28" w:type="dxa"/>
-              <w:left w:w="142" w:type="dxa"/>
-              <w:bottom w:w="28" w:type="dxa"/>
-              <w:right w:w="142" w:type="dxa"/>
+              <w:top w:w="20" w:type="dxa"/>
+              <w:left w:w="140" w:type="dxa"/>
+              <w:bottom w:w="20" w:type="dxa"/>
+              <w:right w:w="140" w:type="dxa"/>
             </w:tcMar>
-            <w:vAlign w:val="center"/>
             <w:hideMark/>
           </w:tcPr>
           <w:p>
-            <w:r>
-              <w:rPr>
-                <w:b/>
-                <w:bCs/>
+            <w:pPr>
+              <w:shd w:val="clear" w:color="auto" w:fill="FFFFFF"/>
+              <w:spacing w:line="240" w:lineRule="auto"/>
+              <w:rPr>
+                <w:rFonts w:ascii="Times New Roman" w:eastAsia="Times New Roman" w:hAnsi="Times New Roman" w:cs="Times New Roman"/>
+                <w:sz w:val="24"/>
+                <w:szCs w:val="24"/>
+                <w:lang w:eastAsia="de-DE"/>
+              </w:rPr>
+            </w:pPr>
+            <w:r>
+              <w:rPr>
+                <w:rFonts w:ascii="Calibri" w:eastAsia="Times New Roman" w:hAnsi="Calibri" w:cs="Calibri"/>
+                <w:color w:val="000000"/>
+                <w:lang w:eastAsia="de-DE"/>
               </w:rPr>
               <w:t>Datum</w:t>
             </w:r>
@@ -25851,58 +25898,87 @@
         </w:tc>
         <w:tc>
           <w:tcPr>
-            <w:tcW w:w="8406" w:type="dxa"/>
+            <w:tcW w:w="0" w:type="auto"/>
+            <w:gridSpan w:val="3"/>
             <w:tcBorders>
               <w:top w:val="single" w:sz="18" w:space="0" w:color="000000"/>
               <w:left w:val="single" w:sz="8" w:space="0" w:color="000000"/>
               <w:bottom w:val="single" w:sz="8" w:space="0" w:color="000000"/>
               <w:right w:val="single" w:sz="18" w:space="0" w:color="000000"/>
             </w:tcBorders>
-            <w:shd w:val="clear" w:color="auto" w:fill="FF8585"/>
+            <w:shd w:val="clear" w:color="auto" w:fill="EFEFEF"/>
             <w:tcMar>
-              <w:top w:w="28" w:type="dxa"/>
-              <w:left w:w="142" w:type="dxa"/>
-              <w:bottom w:w="28" w:type="dxa"/>
-              <w:right w:w="142" w:type="dxa"/>
+              <w:top w:w="20" w:type="dxa"/>
+              <w:left w:w="140" w:type="dxa"/>
+              <w:bottom w:w="20" w:type="dxa"/>
+              <w:right w:w="140" w:type="dxa"/>
             </w:tcMar>
-            <w:vAlign w:val="center"/>
             <w:hideMark/>
           </w:tcPr>
           <w:p>
-            <w:r>
-              <w:t>05.05.2017</w:t>
+            <w:pPr>
+              <w:spacing w:after="0" w:line="240" w:lineRule="auto"/>
+              <w:rPr>
+                <w:rFonts w:ascii="Times New Roman" w:eastAsia="Times New Roman" w:hAnsi="Times New Roman" w:cs="Times New Roman"/>
+                <w:sz w:val="24"/>
+                <w:szCs w:val="24"/>
+                <w:lang w:eastAsia="de-DE"/>
+              </w:rPr>
+            </w:pPr>
+            <w:r>
+              <w:rPr>
+                <w:rFonts w:ascii="Calibri" w:eastAsia="Times New Roman" w:hAnsi="Calibri" w:cs="Calibri"/>
+                <w:color w:val="00000A"/>
+                <w:sz w:val="20"/>
+                <w:szCs w:val="20"/>
+                <w:lang w:eastAsia="de-DE"/>
+              </w:rPr>
+              <w:t>11.06.2018</w:t>
             </w:r>
           </w:p>
         </w:tc>
       </w:tr>
       <w:tr>
         <w:trPr>
-          <w:trHeight w:val="263"/>
+          <w:trHeight w:val="300"/>
         </w:trPr>
         <w:tc>
           <w:tcPr>
-            <w:tcW w:w="1689" w:type="dxa"/>
+            <w:tcW w:w="0" w:type="auto"/>
             <w:tcBorders>
               <w:top w:val="single" w:sz="8" w:space="0" w:color="000000"/>
               <w:left w:val="single" w:sz="18" w:space="0" w:color="000000"/>
               <w:bottom w:val="single" w:sz="8" w:space="0" w:color="000000"/>
               <w:right w:val="single" w:sz="8" w:space="0" w:color="000000"/>
             </w:tcBorders>
-            <w:shd w:val="clear" w:color="auto" w:fill="FF8585"/>
+            <w:shd w:val="clear" w:color="auto" w:fill="EFEFEF"/>
             <w:tcMar>
-              <w:top w:w="28" w:type="dxa"/>
-              <w:left w:w="142" w:type="dxa"/>
-              <w:bottom w:w="28" w:type="dxa"/>
-              <w:right w:w="142" w:type="dxa"/>
+              <w:top w:w="20" w:type="dxa"/>
+              <w:left w:w="140" w:type="dxa"/>
+              <w:bottom w:w="20" w:type="dxa"/>
+              <w:right w:w="140" w:type="dxa"/>
             </w:tcMar>
-            <w:vAlign w:val="center"/>
             <w:hideMark/>
           </w:tcPr>
           <w:p>
-            <w:r>
-              <w:rPr>
+            <w:pPr>
+              <w:spacing w:after="0" w:line="240" w:lineRule="auto"/>
+              <w:rPr>
+                <w:rFonts w:ascii="Times New Roman" w:eastAsia="Times New Roman" w:hAnsi="Times New Roman" w:cs="Times New Roman"/>
+                <w:sz w:val="24"/>
+                <w:szCs w:val="24"/>
+                <w:lang w:eastAsia="de-DE"/>
+              </w:rPr>
+            </w:pPr>
+            <w:r>
+              <w:rPr>
+                <w:rFonts w:ascii="Calibri" w:eastAsia="Times New Roman" w:hAnsi="Calibri" w:cs="Calibri"/>
                 <w:b/>
                 <w:bCs/>
+                <w:color w:val="00000A"/>
+                <w:sz w:val="20"/>
+                <w:szCs w:val="20"/>
+                <w:lang w:eastAsia="de-DE"/>
               </w:rPr>
               <w:t>Tester</w:t>
             </w:r>
@@ -25910,26 +25986,42 @@
         </w:tc>
         <w:tc>
           <w:tcPr>
-            <w:tcW w:w="8406" w:type="dxa"/>
+            <w:tcW w:w="0" w:type="auto"/>
+            <w:gridSpan w:val="3"/>
             <w:tcBorders>
               <w:top w:val="single" w:sz="8" w:space="0" w:color="000000"/>
               <w:left w:val="single" w:sz="8" w:space="0" w:color="000000"/>
               <w:bottom w:val="single" w:sz="8" w:space="0" w:color="000000"/>
               <w:right w:val="single" w:sz="18" w:space="0" w:color="000000"/>
             </w:tcBorders>
-            <w:shd w:val="clear" w:color="auto" w:fill="FF8585"/>
+            <w:shd w:val="clear" w:color="auto" w:fill="EFEFEF"/>
             <w:tcMar>
-              <w:top w:w="28" w:type="dxa"/>
-              <w:left w:w="142" w:type="dxa"/>
-              <w:bottom w:w="28" w:type="dxa"/>
-              <w:right w:w="142" w:type="dxa"/>
+              <w:top w:w="20" w:type="dxa"/>
+              <w:left w:w="140" w:type="dxa"/>
+              <w:bottom w:w="20" w:type="dxa"/>
+              <w:right w:w="140" w:type="dxa"/>
             </w:tcMar>
-            <w:vAlign w:val="center"/>
             <w:hideMark/>
           </w:tcPr>
           <w:p>
-            <w:r>
-              <w:t>Martina Musterfrau</w:t>
+            <w:pPr>
+              <w:spacing w:after="0" w:line="240" w:lineRule="auto"/>
+              <w:rPr>
+                <w:rFonts w:ascii="Times New Roman" w:eastAsia="Times New Roman" w:hAnsi="Times New Roman" w:cs="Times New Roman"/>
+                <w:sz w:val="24"/>
+                <w:szCs w:val="24"/>
+                <w:lang w:eastAsia="de-DE"/>
+              </w:rPr>
+            </w:pPr>
+            <w:r>
+              <w:rPr>
+                <w:rFonts w:ascii="Calibri" w:eastAsia="Times New Roman" w:hAnsi="Calibri" w:cs="Calibri"/>
+                <w:color w:val="00000A"/>
+                <w:sz w:val="20"/>
+                <w:szCs w:val="20"/>
+                <w:lang w:eastAsia="de-DE"/>
+              </w:rPr>
+              <w:t>Jan Voigtländer</w:t>
             </w:r>
           </w:p>
         </w:tc>
@@ -25940,28 +26032,41 @@
         </w:trPr>
         <w:tc>
           <w:tcPr>
-            <w:tcW w:w="1689" w:type="dxa"/>
+            <w:tcW w:w="0" w:type="auto"/>
             <w:tcBorders>
               <w:top w:val="single" w:sz="8" w:space="0" w:color="000000"/>
               <w:left w:val="single" w:sz="18" w:space="0" w:color="000000"/>
               <w:bottom w:val="single" w:sz="8" w:space="0" w:color="000000"/>
               <w:right w:val="single" w:sz="8" w:space="0" w:color="000000"/>
             </w:tcBorders>
-            <w:shd w:val="clear" w:color="auto" w:fill="FF8585"/>
+            <w:shd w:val="clear" w:color="auto" w:fill="EFEFEF"/>
             <w:tcMar>
-              <w:top w:w="28" w:type="dxa"/>
-              <w:left w:w="142" w:type="dxa"/>
-              <w:bottom w:w="28" w:type="dxa"/>
-              <w:right w:w="142" w:type="dxa"/>
+              <w:top w:w="20" w:type="dxa"/>
+              <w:left w:w="140" w:type="dxa"/>
+              <w:bottom w:w="20" w:type="dxa"/>
+              <w:right w:w="140" w:type="dxa"/>
             </w:tcMar>
-            <w:vAlign w:val="center"/>
             <w:hideMark/>
           </w:tcPr>
           <w:p>
-            <w:r>
-              <w:rPr>
+            <w:pPr>
+              <w:spacing w:after="0" w:line="240" w:lineRule="auto"/>
+              <w:rPr>
+                <w:rFonts w:ascii="Times New Roman" w:eastAsia="Times New Roman" w:hAnsi="Times New Roman" w:cs="Times New Roman"/>
+                <w:sz w:val="24"/>
+                <w:szCs w:val="24"/>
+                <w:lang w:eastAsia="de-DE"/>
+              </w:rPr>
+            </w:pPr>
+            <w:r>
+              <w:rPr>
+                <w:rFonts w:ascii="Calibri" w:eastAsia="Times New Roman" w:hAnsi="Calibri" w:cs="Calibri"/>
                 <w:b/>
                 <w:bCs/>
+                <w:color w:val="00000A"/>
+                <w:sz w:val="20"/>
+                <w:szCs w:val="20"/>
+                <w:lang w:eastAsia="de-DE"/>
               </w:rPr>
               <w:t>SW-Version</w:t>
             </w:r>
@@ -25969,31 +26074,2433 @@
         </w:tc>
         <w:tc>
           <w:tcPr>
-            <w:tcW w:w="8406" w:type="dxa"/>
+            <w:tcW w:w="0" w:type="auto"/>
+            <w:gridSpan w:val="3"/>
             <w:tcBorders>
               <w:top w:val="single" w:sz="8" w:space="0" w:color="000000"/>
               <w:left w:val="single" w:sz="8" w:space="0" w:color="000000"/>
               <w:bottom w:val="single" w:sz="8" w:space="0" w:color="000000"/>
               <w:right w:val="single" w:sz="18" w:space="0" w:color="000000"/>
             </w:tcBorders>
-            <w:shd w:val="clear" w:color="auto" w:fill="FF8585"/>
+            <w:shd w:val="clear" w:color="auto" w:fill="EFEFEF"/>
             <w:tcMar>
-              <w:top w:w="28" w:type="dxa"/>
-              <w:left w:w="142" w:type="dxa"/>
-              <w:bottom w:w="28" w:type="dxa"/>
-              <w:right w:w="142" w:type="dxa"/>
+              <w:top w:w="20" w:type="dxa"/>
+              <w:left w:w="140" w:type="dxa"/>
+              <w:bottom w:w="20" w:type="dxa"/>
+              <w:right w:w="140" w:type="dxa"/>
             </w:tcMar>
-            <w:vAlign w:val="center"/>
             <w:hideMark/>
           </w:tcPr>
           <w:p>
-            <w:r>
-              <w:t>V 0.1.2</w:t>
+            <w:pPr>
+              <w:spacing w:after="0" w:line="240" w:lineRule="auto"/>
+              <w:rPr>
+                <w:rFonts w:ascii="Times New Roman" w:eastAsia="Times New Roman" w:hAnsi="Times New Roman" w:cs="Times New Roman"/>
+                <w:sz w:val="24"/>
+                <w:szCs w:val="24"/>
+                <w:lang w:eastAsia="de-DE"/>
+              </w:rPr>
+            </w:pPr>
+            <w:r>
+              <w:rPr>
+                <w:rFonts w:ascii="Calibri" w:eastAsia="Times New Roman" w:hAnsi="Calibri" w:cs="Calibri"/>
+                <w:color w:val="00000A"/>
+                <w:sz w:val="20"/>
+                <w:szCs w:val="20"/>
+                <w:lang w:eastAsia="de-DE"/>
+              </w:rPr>
+              <w:t>V 1.0</w:t>
+            </w:r>
+          </w:p>
+        </w:tc>
+      </w:tr>
+      <w:tr>
+        <w:trPr>
+          <w:trHeight w:val="580"/>
+        </w:trPr>
+        <w:tc>
+          <w:tcPr>
+            <w:tcW w:w="0" w:type="auto"/>
+            <w:tcBorders>
+              <w:top w:val="single" w:sz="8" w:space="0" w:color="000000"/>
+              <w:left w:val="single" w:sz="18" w:space="0" w:color="000000"/>
+              <w:bottom w:val="single" w:sz="8" w:space="0" w:color="000000"/>
+              <w:right w:val="single" w:sz="8" w:space="0" w:color="000000"/>
+            </w:tcBorders>
+            <w:shd w:val="clear" w:color="auto" w:fill="CCCCCC"/>
+            <w:tcMar>
+              <w:top w:w="20" w:type="dxa"/>
+              <w:left w:w="140" w:type="dxa"/>
+              <w:bottom w:w="20" w:type="dxa"/>
+              <w:right w:w="140" w:type="dxa"/>
+            </w:tcMar>
+            <w:hideMark/>
+          </w:tcPr>
+          <w:p>
+            <w:pPr>
+              <w:spacing w:after="0" w:line="240" w:lineRule="auto"/>
+              <w:rPr>
+                <w:rFonts w:ascii="Times New Roman" w:eastAsia="Times New Roman" w:hAnsi="Times New Roman" w:cs="Times New Roman"/>
+                <w:sz w:val="24"/>
+                <w:szCs w:val="24"/>
+                <w:lang w:eastAsia="de-DE"/>
+              </w:rPr>
+            </w:pPr>
+            <w:r>
+              <w:rPr>
+                <w:rFonts w:ascii="Calibri" w:eastAsia="Times New Roman" w:hAnsi="Calibri" w:cs="Calibri"/>
+                <w:b/>
+                <w:bCs/>
+                <w:color w:val="00000A"/>
+                <w:sz w:val="20"/>
+                <w:szCs w:val="20"/>
+                <w:lang w:eastAsia="de-DE"/>
+              </w:rPr>
+              <w:t>Vorbedingung(en)</w:t>
+            </w:r>
+          </w:p>
+        </w:tc>
+        <w:tc>
+          <w:tcPr>
+            <w:tcW w:w="0" w:type="auto"/>
+            <w:gridSpan w:val="3"/>
+            <w:tcBorders>
+              <w:top w:val="single" w:sz="8" w:space="0" w:color="000000"/>
+              <w:left w:val="single" w:sz="8" w:space="0" w:color="000000"/>
+              <w:bottom w:val="single" w:sz="8" w:space="0" w:color="000000"/>
+              <w:right w:val="single" w:sz="18" w:space="0" w:color="000000"/>
+            </w:tcBorders>
+            <w:shd w:val="clear" w:color="auto" w:fill="CCCCCC"/>
+            <w:tcMar>
+              <w:top w:w="20" w:type="dxa"/>
+              <w:left w:w="140" w:type="dxa"/>
+              <w:bottom w:w="20" w:type="dxa"/>
+              <w:right w:w="140" w:type="dxa"/>
+            </w:tcMar>
+            <w:hideMark/>
+          </w:tcPr>
+          <w:p>
+            <w:pPr>
+              <w:spacing w:after="0" w:line="240" w:lineRule="auto"/>
+              <w:rPr>
+                <w:rFonts w:ascii="Times New Roman" w:eastAsia="Times New Roman" w:hAnsi="Times New Roman" w:cs="Times New Roman"/>
+                <w:sz w:val="24"/>
+                <w:szCs w:val="24"/>
+                <w:lang w:eastAsia="de-DE"/>
+              </w:rPr>
+            </w:pPr>
+            <w:r>
+              <w:rPr>
+                <w:rFonts w:ascii="Times New Roman" w:eastAsia="Times New Roman" w:hAnsi="Times New Roman" w:cs="Times New Roman"/>
+                <w:sz w:val="24"/>
+                <w:szCs w:val="24"/>
+                <w:lang w:eastAsia="de-DE"/>
+              </w:rPr>
+              <w:t>Spiel ist gestartet. Server ist gestartet. Lobby zum Beitreten existiert.</w:t>
+            </w:r>
+          </w:p>
+        </w:tc>
+      </w:tr>
+      <w:tr>
+        <w:trPr>
+          <w:trHeight w:val="300"/>
+        </w:trPr>
+        <w:tc>
+          <w:tcPr>
+            <w:tcW w:w="0" w:type="auto"/>
+            <w:tcBorders>
+              <w:top w:val="single" w:sz="8" w:space="0" w:color="000000"/>
+              <w:left w:val="single" w:sz="18" w:space="0" w:color="000000"/>
+              <w:bottom w:val="single" w:sz="8" w:space="0" w:color="000000"/>
+              <w:right w:val="single" w:sz="8" w:space="0" w:color="000000"/>
+            </w:tcBorders>
+            <w:shd w:val="clear" w:color="auto" w:fill="CCCCCC"/>
+            <w:tcMar>
+              <w:top w:w="20" w:type="dxa"/>
+              <w:left w:w="140" w:type="dxa"/>
+              <w:bottom w:w="20" w:type="dxa"/>
+              <w:right w:w="140" w:type="dxa"/>
+            </w:tcMar>
+            <w:hideMark/>
+          </w:tcPr>
+          <w:p>
+            <w:pPr>
+              <w:spacing w:after="0" w:line="240" w:lineRule="auto"/>
+              <w:rPr>
+                <w:rFonts w:ascii="Times New Roman" w:eastAsia="Times New Roman" w:hAnsi="Times New Roman" w:cs="Times New Roman"/>
+                <w:sz w:val="24"/>
+                <w:szCs w:val="24"/>
+                <w:lang w:eastAsia="de-DE"/>
+              </w:rPr>
+            </w:pPr>
+            <w:r>
+              <w:rPr>
+                <w:rFonts w:ascii="Calibri" w:eastAsia="Times New Roman" w:hAnsi="Calibri" w:cs="Calibri"/>
+                <w:b/>
+                <w:bCs/>
+                <w:color w:val="00000A"/>
+                <w:sz w:val="20"/>
+                <w:szCs w:val="20"/>
+                <w:lang w:eastAsia="de-DE"/>
+              </w:rPr>
+              <w:t>Schritt</w:t>
+            </w:r>
+          </w:p>
+        </w:tc>
+        <w:tc>
+          <w:tcPr>
+            <w:tcW w:w="0" w:type="auto"/>
+            <w:tcBorders>
+              <w:top w:val="single" w:sz="8" w:space="0" w:color="000000"/>
+              <w:left w:val="single" w:sz="8" w:space="0" w:color="000000"/>
+              <w:bottom w:val="single" w:sz="8" w:space="0" w:color="000000"/>
+              <w:right w:val="single" w:sz="8" w:space="0" w:color="000000"/>
+            </w:tcBorders>
+            <w:shd w:val="clear" w:color="auto" w:fill="CCCCCC"/>
+            <w:tcMar>
+              <w:top w:w="20" w:type="dxa"/>
+              <w:left w:w="140" w:type="dxa"/>
+              <w:bottom w:w="20" w:type="dxa"/>
+              <w:right w:w="140" w:type="dxa"/>
+            </w:tcMar>
+            <w:hideMark/>
+          </w:tcPr>
+          <w:p>
+            <w:pPr>
+              <w:spacing w:after="0" w:line="240" w:lineRule="auto"/>
+              <w:rPr>
+                <w:rFonts w:ascii="Times New Roman" w:eastAsia="Times New Roman" w:hAnsi="Times New Roman" w:cs="Times New Roman"/>
+                <w:sz w:val="24"/>
+                <w:szCs w:val="24"/>
+                <w:lang w:eastAsia="de-DE"/>
+              </w:rPr>
+            </w:pPr>
+            <w:r>
+              <w:rPr>
+                <w:rFonts w:ascii="Calibri" w:hAnsi="Calibri" w:cs="Calibri"/>
+                <w:b/>
+                <w:bCs/>
+                <w:color w:val="00000A"/>
+                <w:sz w:val="20"/>
+                <w:szCs w:val="20"/>
+              </w:rPr>
+              <w:t>Aktion (User)</w:t>
+            </w:r>
+          </w:p>
+        </w:tc>
+        <w:tc>
+          <w:tcPr>
+            <w:tcW w:w="0" w:type="auto"/>
+            <w:tcBorders>
+              <w:top w:val="single" w:sz="8" w:space="0" w:color="000000"/>
+              <w:left w:val="single" w:sz="8" w:space="0" w:color="000000"/>
+              <w:bottom w:val="single" w:sz="8" w:space="0" w:color="000000"/>
+              <w:right w:val="single" w:sz="8" w:space="0" w:color="000000"/>
+            </w:tcBorders>
+            <w:shd w:val="clear" w:color="auto" w:fill="CCCCCC"/>
+            <w:tcMar>
+              <w:top w:w="20" w:type="dxa"/>
+              <w:left w:w="140" w:type="dxa"/>
+              <w:bottom w:w="20" w:type="dxa"/>
+              <w:right w:w="140" w:type="dxa"/>
+            </w:tcMar>
+            <w:hideMark/>
+          </w:tcPr>
+          <w:p>
+            <w:pPr>
+              <w:spacing w:after="0" w:line="240" w:lineRule="auto"/>
+              <w:rPr>
+                <w:rFonts w:ascii="Times New Roman" w:eastAsia="Times New Roman" w:hAnsi="Times New Roman" w:cs="Times New Roman"/>
+                <w:sz w:val="24"/>
+                <w:szCs w:val="24"/>
+                <w:lang w:eastAsia="de-DE"/>
+              </w:rPr>
+            </w:pPr>
+            <w:r>
+              <w:rPr>
+                <w:rFonts w:ascii="Calibri" w:hAnsi="Calibri" w:cs="Calibri"/>
+                <w:b/>
+                <w:bCs/>
+                <w:color w:val="00000A"/>
+                <w:sz w:val="20"/>
+                <w:szCs w:val="20"/>
+              </w:rPr>
+              <w:t>Erwartete Reaktion (System)</w:t>
+            </w:r>
+          </w:p>
+        </w:tc>
+        <w:tc>
+          <w:tcPr>
+            <w:tcW w:w="0" w:type="auto"/>
+            <w:tcBorders>
+              <w:top w:val="single" w:sz="8" w:space="0" w:color="000000"/>
+              <w:left w:val="single" w:sz="8" w:space="0" w:color="000000"/>
+              <w:bottom w:val="single" w:sz="8" w:space="0" w:color="000000"/>
+              <w:right w:val="single" w:sz="18" w:space="0" w:color="000000"/>
+            </w:tcBorders>
+            <w:shd w:val="clear" w:color="auto" w:fill="CCCCCC"/>
+            <w:tcMar>
+              <w:top w:w="20" w:type="dxa"/>
+              <w:left w:w="140" w:type="dxa"/>
+              <w:bottom w:w="20" w:type="dxa"/>
+              <w:right w:w="140" w:type="dxa"/>
+            </w:tcMar>
+            <w:hideMark/>
+          </w:tcPr>
+          <w:p>
+            <w:pPr>
+              <w:spacing w:after="0" w:line="240" w:lineRule="auto"/>
+              <w:rPr>
+                <w:rFonts w:ascii="Times New Roman" w:eastAsia="Times New Roman" w:hAnsi="Times New Roman" w:cs="Times New Roman"/>
+                <w:sz w:val="24"/>
+                <w:szCs w:val="24"/>
+                <w:lang w:eastAsia="de-DE"/>
+              </w:rPr>
+            </w:pPr>
+            <w:r>
+              <w:rPr>
+                <w:rFonts w:ascii="Calibri" w:hAnsi="Calibri" w:cs="Calibri"/>
+                <w:b/>
+                <w:bCs/>
+                <w:color w:val="00000A"/>
+                <w:sz w:val="20"/>
+                <w:szCs w:val="20"/>
+              </w:rPr>
+              <w:t>√ / X</w:t>
+            </w:r>
+          </w:p>
+        </w:tc>
+      </w:tr>
+      <w:tr>
+        <w:trPr>
+          <w:trHeight w:val="720"/>
+        </w:trPr>
+        <w:tc>
+          <w:tcPr>
+            <w:tcW w:w="0" w:type="auto"/>
+            <w:tcBorders>
+              <w:top w:val="single" w:sz="8" w:space="0" w:color="000000"/>
+              <w:left w:val="single" w:sz="18" w:space="0" w:color="000000"/>
+              <w:bottom w:val="single" w:sz="8" w:space="0" w:color="000000"/>
+              <w:right w:val="single" w:sz="8" w:space="0" w:color="000000"/>
+            </w:tcBorders>
+            <w:shd w:val="clear" w:color="auto" w:fill="CCCCCC"/>
+            <w:tcMar>
+              <w:top w:w="20" w:type="dxa"/>
+              <w:left w:w="140" w:type="dxa"/>
+              <w:bottom w:w="20" w:type="dxa"/>
+              <w:right w:w="140" w:type="dxa"/>
+            </w:tcMar>
+            <w:hideMark/>
+          </w:tcPr>
+          <w:p>
+            <w:pPr>
+              <w:spacing w:after="0" w:line="240" w:lineRule="auto"/>
+              <w:rPr>
+                <w:rFonts w:ascii="Times New Roman" w:eastAsia="Times New Roman" w:hAnsi="Times New Roman" w:cs="Times New Roman"/>
+                <w:sz w:val="24"/>
+                <w:szCs w:val="24"/>
+                <w:lang w:eastAsia="de-DE"/>
+              </w:rPr>
+            </w:pPr>
+            <w:r>
+              <w:rPr>
+                <w:rFonts w:ascii="Calibri" w:eastAsia="Times New Roman" w:hAnsi="Calibri" w:cs="Calibri"/>
+                <w:color w:val="00000A"/>
+                <w:sz w:val="20"/>
+                <w:szCs w:val="20"/>
+                <w:lang w:eastAsia="de-DE"/>
+              </w:rPr>
+              <w:t>1</w:t>
+            </w:r>
+          </w:p>
+        </w:tc>
+        <w:tc>
+          <w:tcPr>
+            <w:tcW w:w="0" w:type="auto"/>
+            <w:tcBorders>
+              <w:top w:val="single" w:sz="8" w:space="0" w:color="000000"/>
+              <w:left w:val="single" w:sz="8" w:space="0" w:color="000000"/>
+              <w:bottom w:val="single" w:sz="8" w:space="0" w:color="000000"/>
+              <w:right w:val="single" w:sz="8" w:space="0" w:color="000000"/>
+            </w:tcBorders>
+            <w:shd w:val="clear" w:color="auto" w:fill="CCCCCC"/>
+            <w:tcMar>
+              <w:top w:w="20" w:type="dxa"/>
+              <w:left w:w="140" w:type="dxa"/>
+              <w:bottom w:w="20" w:type="dxa"/>
+              <w:right w:w="140" w:type="dxa"/>
+            </w:tcMar>
+            <w:hideMark/>
+          </w:tcPr>
+          <w:p>
+            <w:pPr>
+              <w:spacing w:after="0" w:line="240" w:lineRule="auto"/>
+              <w:rPr>
+                <w:rFonts w:ascii="Times New Roman" w:eastAsia="Times New Roman" w:hAnsi="Times New Roman" w:cs="Times New Roman"/>
+                <w:sz w:val="24"/>
+                <w:szCs w:val="24"/>
+                <w:lang w:eastAsia="de-DE"/>
+              </w:rPr>
+            </w:pPr>
+            <w:r>
+              <w:rPr>
+                <w:rFonts w:ascii="Times New Roman" w:eastAsia="Times New Roman" w:hAnsi="Times New Roman" w:cs="Times New Roman"/>
+                <w:sz w:val="24"/>
+                <w:szCs w:val="24"/>
+                <w:lang w:eastAsia="de-DE"/>
+              </w:rPr>
+              <w:t>Spieler wählt den Spielmodus „Online“ aus.</w:t>
+            </w:r>
+          </w:p>
+        </w:tc>
+        <w:tc>
+          <w:tcPr>
+            <w:tcW w:w="0" w:type="auto"/>
+            <w:tcBorders>
+              <w:top w:val="single" w:sz="8" w:space="0" w:color="000000"/>
+              <w:left w:val="single" w:sz="8" w:space="0" w:color="000000"/>
+              <w:bottom w:val="single" w:sz="8" w:space="0" w:color="000000"/>
+              <w:right w:val="single" w:sz="8" w:space="0" w:color="000000"/>
+            </w:tcBorders>
+            <w:shd w:val="clear" w:color="auto" w:fill="CCCCCC"/>
+            <w:tcMar>
+              <w:top w:w="20" w:type="dxa"/>
+              <w:left w:w="140" w:type="dxa"/>
+              <w:bottom w:w="20" w:type="dxa"/>
+              <w:right w:w="140" w:type="dxa"/>
+            </w:tcMar>
+            <w:hideMark/>
+          </w:tcPr>
+          <w:p>
+            <w:pPr>
+              <w:spacing w:after="0" w:line="240" w:lineRule="auto"/>
+              <w:rPr>
+                <w:rFonts w:ascii="Times New Roman" w:eastAsia="Times New Roman" w:hAnsi="Times New Roman" w:cs="Times New Roman"/>
+                <w:sz w:val="24"/>
+                <w:szCs w:val="24"/>
+                <w:lang w:eastAsia="de-DE"/>
+              </w:rPr>
+            </w:pPr>
+            <w:r>
+              <w:rPr>
+                <w:rFonts w:ascii="Times New Roman" w:eastAsia="Times New Roman" w:hAnsi="Times New Roman" w:cs="Times New Roman"/>
+                <w:sz w:val="24"/>
+                <w:szCs w:val="24"/>
+                <w:lang w:eastAsia="de-DE"/>
+              </w:rPr>
+              <w:t>Das Spielt wechselt zum Login-Screen.</w:t>
+            </w:r>
+          </w:p>
+        </w:tc>
+        <w:tc>
+          <w:tcPr>
+            <w:tcW w:w="0" w:type="auto"/>
+            <w:tcBorders>
+              <w:top w:val="single" w:sz="8" w:space="0" w:color="000000"/>
+              <w:left w:val="single" w:sz="8" w:space="0" w:color="000000"/>
+              <w:bottom w:val="single" w:sz="8" w:space="0" w:color="000000"/>
+              <w:right w:val="single" w:sz="18" w:space="0" w:color="000000"/>
+            </w:tcBorders>
+            <w:shd w:val="clear" w:color="auto" w:fill="CCCCCC"/>
+            <w:tcMar>
+              <w:top w:w="20" w:type="dxa"/>
+              <w:left w:w="140" w:type="dxa"/>
+              <w:bottom w:w="20" w:type="dxa"/>
+              <w:right w:w="140" w:type="dxa"/>
+            </w:tcMar>
+            <w:hideMark/>
+          </w:tcPr>
+          <w:p>
+            <w:pPr>
+              <w:spacing w:after="0" w:line="240" w:lineRule="auto"/>
+              <w:rPr>
+                <w:rFonts w:ascii="Times New Roman" w:eastAsia="Times New Roman" w:hAnsi="Times New Roman" w:cs="Times New Roman"/>
+                <w:sz w:val="24"/>
+                <w:szCs w:val="24"/>
+                <w:lang w:eastAsia="de-DE"/>
+              </w:rPr>
+            </w:pPr>
+            <w:r>
+              <w:rPr>
+                <w:rFonts w:ascii="Calibri" w:hAnsi="Calibri" w:cs="Calibri"/>
+                <w:b/>
+                <w:bCs/>
+                <w:color w:val="00000A"/>
+                <w:sz w:val="20"/>
+                <w:szCs w:val="20"/>
+              </w:rPr>
+              <w:t>√</w:t>
+            </w:r>
+          </w:p>
+        </w:tc>
+      </w:tr>
+      <w:tr>
+        <w:trPr>
+          <w:trHeight w:val="1020"/>
+        </w:trPr>
+        <w:tc>
+          <w:tcPr>
+            <w:tcW w:w="0" w:type="auto"/>
+            <w:tcBorders>
+              <w:top w:val="single" w:sz="8" w:space="0" w:color="000000"/>
+              <w:left w:val="single" w:sz="18" w:space="0" w:color="000000"/>
+              <w:bottom w:val="single" w:sz="8" w:space="0" w:color="000000"/>
+              <w:right w:val="single" w:sz="8" w:space="0" w:color="000000"/>
+            </w:tcBorders>
+            <w:shd w:val="clear" w:color="auto" w:fill="CCCCCC"/>
+            <w:tcMar>
+              <w:top w:w="20" w:type="dxa"/>
+              <w:left w:w="140" w:type="dxa"/>
+              <w:bottom w:w="20" w:type="dxa"/>
+              <w:right w:w="140" w:type="dxa"/>
+            </w:tcMar>
+          </w:tcPr>
+          <w:p>
+            <w:pPr>
+              <w:spacing w:after="0" w:line="240" w:lineRule="auto"/>
+              <w:rPr>
+                <w:rFonts w:ascii="Calibri" w:eastAsia="Times New Roman" w:hAnsi="Calibri" w:cs="Calibri"/>
+                <w:color w:val="00000A"/>
+                <w:sz w:val="20"/>
+                <w:szCs w:val="20"/>
+                <w:lang w:eastAsia="de-DE"/>
+              </w:rPr>
+            </w:pPr>
+            <w:r>
+              <w:rPr>
+                <w:rFonts w:ascii="Calibri" w:eastAsia="Times New Roman" w:hAnsi="Calibri" w:cs="Calibri"/>
+                <w:color w:val="00000A"/>
+                <w:sz w:val="20"/>
+                <w:szCs w:val="20"/>
+                <w:lang w:eastAsia="de-DE"/>
+              </w:rPr>
+              <w:t>2</w:t>
+            </w:r>
+          </w:p>
+        </w:tc>
+        <w:tc>
+          <w:tcPr>
+            <w:tcW w:w="0" w:type="auto"/>
+            <w:tcBorders>
+              <w:top w:val="single" w:sz="8" w:space="0" w:color="000000"/>
+              <w:left w:val="single" w:sz="8" w:space="0" w:color="000000"/>
+              <w:bottom w:val="single" w:sz="8" w:space="0" w:color="000000"/>
+              <w:right w:val="single" w:sz="8" w:space="0" w:color="000000"/>
+            </w:tcBorders>
+            <w:shd w:val="clear" w:color="auto" w:fill="CCCCCC"/>
+            <w:tcMar>
+              <w:top w:w="20" w:type="dxa"/>
+              <w:left w:w="140" w:type="dxa"/>
+              <w:bottom w:w="20" w:type="dxa"/>
+              <w:right w:w="140" w:type="dxa"/>
+            </w:tcMar>
+          </w:tcPr>
+          <w:p>
+            <w:pPr>
+              <w:spacing w:after="0" w:line="240" w:lineRule="auto"/>
+              <w:rPr>
+                <w:rFonts w:ascii="Times New Roman" w:eastAsia="Times New Roman" w:hAnsi="Times New Roman" w:cs="Times New Roman"/>
+                <w:sz w:val="24"/>
+                <w:szCs w:val="24"/>
+                <w:lang w:eastAsia="de-DE"/>
+              </w:rPr>
+            </w:pPr>
+            <w:r>
+              <w:rPr>
+                <w:rFonts w:ascii="Times New Roman" w:eastAsia="Times New Roman" w:hAnsi="Times New Roman" w:cs="Times New Roman"/>
+                <w:sz w:val="24"/>
+                <w:szCs w:val="24"/>
+                <w:lang w:eastAsia="de-DE"/>
+              </w:rPr>
+              <w:t>Spieler gibt einen Namen für sein Team und seine Charaktere ein.</w:t>
+            </w:r>
+          </w:p>
+        </w:tc>
+        <w:tc>
+          <w:tcPr>
+            <w:tcW w:w="0" w:type="auto"/>
+            <w:tcBorders>
+              <w:top w:val="single" w:sz="8" w:space="0" w:color="000000"/>
+              <w:left w:val="single" w:sz="8" w:space="0" w:color="000000"/>
+              <w:bottom w:val="single" w:sz="8" w:space="0" w:color="000000"/>
+              <w:right w:val="single" w:sz="8" w:space="0" w:color="000000"/>
+            </w:tcBorders>
+            <w:shd w:val="clear" w:color="auto" w:fill="CCCCCC"/>
+            <w:tcMar>
+              <w:top w:w="20" w:type="dxa"/>
+              <w:left w:w="140" w:type="dxa"/>
+              <w:bottom w:w="20" w:type="dxa"/>
+              <w:right w:w="140" w:type="dxa"/>
+            </w:tcMar>
+          </w:tcPr>
+          <w:p>
+            <w:pPr>
+              <w:spacing w:after="0" w:line="240" w:lineRule="auto"/>
+              <w:rPr>
+                <w:rFonts w:ascii="Times New Roman" w:eastAsia="Times New Roman" w:hAnsi="Times New Roman" w:cs="Times New Roman"/>
+                <w:sz w:val="24"/>
+                <w:szCs w:val="24"/>
+                <w:lang w:eastAsia="de-DE"/>
+              </w:rPr>
+            </w:pPr>
+            <w:r>
+              <w:rPr>
+                <w:rFonts w:ascii="Times New Roman" w:eastAsia="Times New Roman" w:hAnsi="Times New Roman" w:cs="Times New Roman"/>
+                <w:sz w:val="24"/>
+                <w:szCs w:val="24"/>
+                <w:lang w:eastAsia="de-DE"/>
+              </w:rPr>
+              <w:t>Spiel zeigt die eingegebenen Informationen an.</w:t>
+            </w:r>
+          </w:p>
+        </w:tc>
+        <w:tc>
+          <w:tcPr>
+            <w:tcW w:w="0" w:type="auto"/>
+            <w:tcBorders>
+              <w:top w:val="single" w:sz="8" w:space="0" w:color="000000"/>
+              <w:left w:val="single" w:sz="8" w:space="0" w:color="000000"/>
+              <w:bottom w:val="single" w:sz="8" w:space="0" w:color="000000"/>
+              <w:right w:val="single" w:sz="18" w:space="0" w:color="000000"/>
+            </w:tcBorders>
+            <w:shd w:val="clear" w:color="auto" w:fill="CCCCCC"/>
+            <w:tcMar>
+              <w:top w:w="20" w:type="dxa"/>
+              <w:left w:w="140" w:type="dxa"/>
+              <w:bottom w:w="20" w:type="dxa"/>
+              <w:right w:w="140" w:type="dxa"/>
+            </w:tcMar>
+          </w:tcPr>
+          <w:p>
+            <w:pPr>
+              <w:spacing w:after="0" w:line="240" w:lineRule="auto"/>
+              <w:rPr>
+                <w:rFonts w:ascii="Times New Roman" w:eastAsia="Times New Roman" w:hAnsi="Times New Roman" w:cs="Times New Roman"/>
+                <w:sz w:val="24"/>
+                <w:szCs w:val="24"/>
+                <w:lang w:eastAsia="de-DE"/>
+              </w:rPr>
+            </w:pPr>
+            <w:r>
+              <w:rPr>
+                <w:rFonts w:ascii="Calibri" w:hAnsi="Calibri" w:cs="Calibri"/>
+                <w:b/>
+                <w:bCs/>
+                <w:color w:val="00000A"/>
+                <w:sz w:val="20"/>
+                <w:szCs w:val="20"/>
+              </w:rPr>
+              <w:t>√</w:t>
+            </w:r>
+          </w:p>
+        </w:tc>
+      </w:tr>
+      <w:tr>
+        <w:trPr>
+          <w:trHeight w:val="1020"/>
+        </w:trPr>
+        <w:tc>
+          <w:tcPr>
+            <w:tcW w:w="0" w:type="auto"/>
+            <w:tcBorders>
+              <w:top w:val="single" w:sz="8" w:space="0" w:color="000000"/>
+              <w:left w:val="single" w:sz="18" w:space="0" w:color="000000"/>
+              <w:bottom w:val="single" w:sz="8" w:space="0" w:color="000000"/>
+              <w:right w:val="single" w:sz="8" w:space="0" w:color="000000"/>
+            </w:tcBorders>
+            <w:shd w:val="clear" w:color="auto" w:fill="CCCCCC"/>
+            <w:tcMar>
+              <w:top w:w="20" w:type="dxa"/>
+              <w:left w:w="140" w:type="dxa"/>
+              <w:bottom w:w="20" w:type="dxa"/>
+              <w:right w:w="140" w:type="dxa"/>
+            </w:tcMar>
+          </w:tcPr>
+          <w:p>
+            <w:pPr>
+              <w:spacing w:after="0" w:line="240" w:lineRule="auto"/>
+              <w:rPr>
+                <w:rFonts w:ascii="Calibri" w:eastAsia="Times New Roman" w:hAnsi="Calibri" w:cs="Calibri"/>
+                <w:color w:val="00000A"/>
+                <w:sz w:val="20"/>
+                <w:szCs w:val="20"/>
+                <w:lang w:eastAsia="de-DE"/>
+              </w:rPr>
+            </w:pPr>
+            <w:r>
+              <w:rPr>
+                <w:rFonts w:ascii="Calibri" w:eastAsia="Times New Roman" w:hAnsi="Calibri" w:cs="Calibri"/>
+                <w:color w:val="00000A"/>
+                <w:sz w:val="20"/>
+                <w:szCs w:val="20"/>
+                <w:lang w:eastAsia="de-DE"/>
+              </w:rPr>
+              <w:t>3</w:t>
+            </w:r>
+          </w:p>
+        </w:tc>
+        <w:tc>
+          <w:tcPr>
+            <w:tcW w:w="0" w:type="auto"/>
+            <w:tcBorders>
+              <w:top w:val="single" w:sz="8" w:space="0" w:color="000000"/>
+              <w:left w:val="single" w:sz="8" w:space="0" w:color="000000"/>
+              <w:bottom w:val="single" w:sz="8" w:space="0" w:color="000000"/>
+              <w:right w:val="single" w:sz="8" w:space="0" w:color="000000"/>
+            </w:tcBorders>
+            <w:shd w:val="clear" w:color="auto" w:fill="CCCCCC"/>
+            <w:tcMar>
+              <w:top w:w="20" w:type="dxa"/>
+              <w:left w:w="140" w:type="dxa"/>
+              <w:bottom w:w="20" w:type="dxa"/>
+              <w:right w:w="140" w:type="dxa"/>
+            </w:tcMar>
+          </w:tcPr>
+          <w:p>
+            <w:pPr>
+              <w:spacing w:after="0" w:line="240" w:lineRule="auto"/>
+              <w:rPr>
+                <w:rFonts w:ascii="Times New Roman" w:eastAsia="Times New Roman" w:hAnsi="Times New Roman" w:cs="Times New Roman"/>
+                <w:sz w:val="24"/>
+                <w:szCs w:val="24"/>
+                <w:lang w:eastAsia="de-DE"/>
+              </w:rPr>
+            </w:pPr>
+            <w:r>
+              <w:rPr>
+                <w:rFonts w:ascii="Times New Roman" w:eastAsia="Times New Roman" w:hAnsi="Times New Roman" w:cs="Times New Roman"/>
+                <w:sz w:val="24"/>
+                <w:szCs w:val="24"/>
+                <w:lang w:eastAsia="de-DE"/>
+              </w:rPr>
+              <w:t>Spieler bestätigt die eingegebenen Informationen.</w:t>
+            </w:r>
+          </w:p>
+        </w:tc>
+        <w:tc>
+          <w:tcPr>
+            <w:tcW w:w="0" w:type="auto"/>
+            <w:tcBorders>
+              <w:top w:val="single" w:sz="8" w:space="0" w:color="000000"/>
+              <w:left w:val="single" w:sz="8" w:space="0" w:color="000000"/>
+              <w:bottom w:val="single" w:sz="8" w:space="0" w:color="000000"/>
+              <w:right w:val="single" w:sz="8" w:space="0" w:color="000000"/>
+            </w:tcBorders>
+            <w:shd w:val="clear" w:color="auto" w:fill="CCCCCC"/>
+            <w:tcMar>
+              <w:top w:w="20" w:type="dxa"/>
+              <w:left w:w="140" w:type="dxa"/>
+              <w:bottom w:w="20" w:type="dxa"/>
+              <w:right w:w="140" w:type="dxa"/>
+            </w:tcMar>
+          </w:tcPr>
+          <w:p>
+            <w:pPr>
+              <w:spacing w:after="0" w:line="240" w:lineRule="auto"/>
+              <w:rPr>
+                <w:rFonts w:ascii="Times New Roman" w:eastAsia="Times New Roman" w:hAnsi="Times New Roman" w:cs="Times New Roman"/>
+                <w:sz w:val="24"/>
+                <w:szCs w:val="24"/>
+                <w:lang w:eastAsia="de-DE"/>
+              </w:rPr>
+            </w:pPr>
+            <w:r>
+              <w:rPr>
+                <w:rFonts w:ascii="Times New Roman" w:eastAsia="Times New Roman" w:hAnsi="Times New Roman" w:cs="Times New Roman"/>
+                <w:sz w:val="24"/>
+                <w:szCs w:val="24"/>
+                <w:lang w:eastAsia="de-DE"/>
+              </w:rPr>
+              <w:t xml:space="preserve">Spiel verbindet sich mit dem Server und zeigt die Liste verfügbarer </w:t>
+            </w:r>
+            <w:proofErr w:type="spellStart"/>
+            <w:r>
+              <w:rPr>
+                <w:rFonts w:ascii="Times New Roman" w:eastAsia="Times New Roman" w:hAnsi="Times New Roman" w:cs="Times New Roman"/>
+                <w:sz w:val="24"/>
+                <w:szCs w:val="24"/>
+                <w:lang w:eastAsia="de-DE"/>
+              </w:rPr>
+              <w:t>Lobbies</w:t>
+            </w:r>
+            <w:proofErr w:type="spellEnd"/>
+            <w:r>
+              <w:rPr>
+                <w:rFonts w:ascii="Times New Roman" w:eastAsia="Times New Roman" w:hAnsi="Times New Roman" w:cs="Times New Roman"/>
+                <w:sz w:val="24"/>
+                <w:szCs w:val="24"/>
+                <w:lang w:eastAsia="de-DE"/>
+              </w:rPr>
+              <w:t xml:space="preserve"> an.</w:t>
+            </w:r>
+          </w:p>
+        </w:tc>
+        <w:tc>
+          <w:tcPr>
+            <w:tcW w:w="0" w:type="auto"/>
+            <w:tcBorders>
+              <w:top w:val="single" w:sz="8" w:space="0" w:color="000000"/>
+              <w:left w:val="single" w:sz="8" w:space="0" w:color="000000"/>
+              <w:bottom w:val="single" w:sz="8" w:space="0" w:color="000000"/>
+              <w:right w:val="single" w:sz="18" w:space="0" w:color="000000"/>
+            </w:tcBorders>
+            <w:shd w:val="clear" w:color="auto" w:fill="CCCCCC"/>
+            <w:tcMar>
+              <w:top w:w="20" w:type="dxa"/>
+              <w:left w:w="140" w:type="dxa"/>
+              <w:bottom w:w="20" w:type="dxa"/>
+              <w:right w:w="140" w:type="dxa"/>
+            </w:tcMar>
+          </w:tcPr>
+          <w:p>
+            <w:pPr>
+              <w:spacing w:after="0" w:line="240" w:lineRule="auto"/>
+              <w:rPr>
+                <w:rFonts w:ascii="Times New Roman" w:eastAsia="Times New Roman" w:hAnsi="Times New Roman" w:cs="Times New Roman"/>
+                <w:sz w:val="24"/>
+                <w:szCs w:val="24"/>
+                <w:lang w:eastAsia="de-DE"/>
+              </w:rPr>
+            </w:pPr>
+            <w:r>
+              <w:rPr>
+                <w:rFonts w:ascii="Calibri" w:hAnsi="Calibri" w:cs="Calibri"/>
+                <w:b/>
+                <w:bCs/>
+                <w:color w:val="00000A"/>
+                <w:sz w:val="20"/>
+                <w:szCs w:val="20"/>
+              </w:rPr>
+              <w:t>√</w:t>
+            </w:r>
+          </w:p>
+        </w:tc>
+      </w:tr>
+      <w:tr>
+        <w:trPr>
+          <w:trHeight w:val="1020"/>
+        </w:trPr>
+        <w:tc>
+          <w:tcPr>
+            <w:tcW w:w="0" w:type="auto"/>
+            <w:tcBorders>
+              <w:top w:val="single" w:sz="8" w:space="0" w:color="000000"/>
+              <w:left w:val="single" w:sz="18" w:space="0" w:color="000000"/>
+              <w:bottom w:val="single" w:sz="8" w:space="0" w:color="000000"/>
+              <w:right w:val="single" w:sz="8" w:space="0" w:color="000000"/>
+            </w:tcBorders>
+            <w:shd w:val="clear" w:color="auto" w:fill="CCCCCC"/>
+            <w:tcMar>
+              <w:top w:w="20" w:type="dxa"/>
+              <w:left w:w="140" w:type="dxa"/>
+              <w:bottom w:w="20" w:type="dxa"/>
+              <w:right w:w="140" w:type="dxa"/>
+            </w:tcMar>
+            <w:hideMark/>
+          </w:tcPr>
+          <w:p>
+            <w:pPr>
+              <w:spacing w:after="0" w:line="240" w:lineRule="auto"/>
+              <w:rPr>
+                <w:rFonts w:ascii="Times New Roman" w:eastAsia="Times New Roman" w:hAnsi="Times New Roman" w:cs="Times New Roman"/>
+                <w:sz w:val="24"/>
+                <w:szCs w:val="24"/>
+                <w:lang w:eastAsia="de-DE"/>
+              </w:rPr>
+            </w:pPr>
+            <w:r>
+              <w:rPr>
+                <w:rFonts w:ascii="Calibri" w:eastAsia="Times New Roman" w:hAnsi="Calibri" w:cs="Calibri"/>
+                <w:color w:val="00000A"/>
+                <w:sz w:val="20"/>
+                <w:szCs w:val="20"/>
+                <w:lang w:eastAsia="de-DE"/>
+              </w:rPr>
+              <w:t>4</w:t>
+            </w:r>
+          </w:p>
+        </w:tc>
+        <w:tc>
+          <w:tcPr>
+            <w:tcW w:w="0" w:type="auto"/>
+            <w:tcBorders>
+              <w:top w:val="single" w:sz="8" w:space="0" w:color="000000"/>
+              <w:left w:val="single" w:sz="8" w:space="0" w:color="000000"/>
+              <w:bottom w:val="single" w:sz="8" w:space="0" w:color="000000"/>
+              <w:right w:val="single" w:sz="8" w:space="0" w:color="000000"/>
+            </w:tcBorders>
+            <w:shd w:val="clear" w:color="auto" w:fill="CCCCCC"/>
+            <w:tcMar>
+              <w:top w:w="20" w:type="dxa"/>
+              <w:left w:w="140" w:type="dxa"/>
+              <w:bottom w:w="20" w:type="dxa"/>
+              <w:right w:w="140" w:type="dxa"/>
+            </w:tcMar>
+            <w:hideMark/>
+          </w:tcPr>
+          <w:p>
+            <w:pPr>
+              <w:spacing w:after="0" w:line="240" w:lineRule="auto"/>
+              <w:rPr>
+                <w:rFonts w:ascii="Times New Roman" w:eastAsia="Times New Roman" w:hAnsi="Times New Roman" w:cs="Times New Roman"/>
+                <w:sz w:val="24"/>
+                <w:szCs w:val="24"/>
+                <w:lang w:eastAsia="de-DE"/>
+              </w:rPr>
+            </w:pPr>
+            <w:r>
+              <w:rPr>
+                <w:rFonts w:ascii="Times New Roman" w:eastAsia="Times New Roman" w:hAnsi="Times New Roman" w:cs="Times New Roman"/>
+                <w:sz w:val="24"/>
+                <w:szCs w:val="24"/>
+                <w:lang w:eastAsia="de-DE"/>
+              </w:rPr>
+              <w:t>Spieler wählt eine Lobby zum Beitreten.</w:t>
+            </w:r>
+          </w:p>
+        </w:tc>
+        <w:tc>
+          <w:tcPr>
+            <w:tcW w:w="0" w:type="auto"/>
+            <w:tcBorders>
+              <w:top w:val="single" w:sz="8" w:space="0" w:color="000000"/>
+              <w:left w:val="single" w:sz="8" w:space="0" w:color="000000"/>
+              <w:bottom w:val="single" w:sz="8" w:space="0" w:color="000000"/>
+              <w:right w:val="single" w:sz="8" w:space="0" w:color="000000"/>
+            </w:tcBorders>
+            <w:shd w:val="clear" w:color="auto" w:fill="CCCCCC"/>
+            <w:tcMar>
+              <w:top w:w="20" w:type="dxa"/>
+              <w:left w:w="140" w:type="dxa"/>
+              <w:bottom w:w="20" w:type="dxa"/>
+              <w:right w:w="140" w:type="dxa"/>
+            </w:tcMar>
+            <w:hideMark/>
+          </w:tcPr>
+          <w:p>
+            <w:pPr>
+              <w:spacing w:after="0" w:line="240" w:lineRule="auto"/>
+              <w:rPr>
+                <w:rFonts w:ascii="Times New Roman" w:eastAsia="Times New Roman" w:hAnsi="Times New Roman" w:cs="Times New Roman"/>
+                <w:sz w:val="24"/>
+                <w:szCs w:val="24"/>
+                <w:lang w:eastAsia="de-DE"/>
+              </w:rPr>
+            </w:pPr>
+            <w:r>
+              <w:rPr>
+                <w:rFonts w:ascii="Times New Roman" w:eastAsia="Times New Roman" w:hAnsi="Times New Roman" w:cs="Times New Roman"/>
+                <w:sz w:val="24"/>
+                <w:szCs w:val="24"/>
+                <w:lang w:eastAsia="de-DE"/>
+              </w:rPr>
+              <w:t>Das Spiel zeigt den Wartebildschirm an.</w:t>
+            </w:r>
+          </w:p>
+        </w:tc>
+        <w:tc>
+          <w:tcPr>
+            <w:tcW w:w="0" w:type="auto"/>
+            <w:tcBorders>
+              <w:top w:val="single" w:sz="8" w:space="0" w:color="000000"/>
+              <w:left w:val="single" w:sz="8" w:space="0" w:color="000000"/>
+              <w:bottom w:val="single" w:sz="8" w:space="0" w:color="000000"/>
+              <w:right w:val="single" w:sz="18" w:space="0" w:color="000000"/>
+            </w:tcBorders>
+            <w:shd w:val="clear" w:color="auto" w:fill="CCCCCC"/>
+            <w:tcMar>
+              <w:top w:w="20" w:type="dxa"/>
+              <w:left w:w="140" w:type="dxa"/>
+              <w:bottom w:w="20" w:type="dxa"/>
+              <w:right w:w="140" w:type="dxa"/>
+            </w:tcMar>
+            <w:hideMark/>
+          </w:tcPr>
+          <w:p>
+            <w:pPr>
+              <w:spacing w:after="0" w:line="240" w:lineRule="auto"/>
+              <w:rPr>
+                <w:rFonts w:ascii="Times New Roman" w:eastAsia="Times New Roman" w:hAnsi="Times New Roman" w:cs="Times New Roman"/>
+                <w:sz w:val="24"/>
+                <w:szCs w:val="24"/>
+                <w:lang w:eastAsia="de-DE"/>
+              </w:rPr>
+            </w:pPr>
+            <w:r>
+              <w:rPr>
+                <w:rFonts w:ascii="Calibri" w:hAnsi="Calibri" w:cs="Calibri"/>
+                <w:b/>
+                <w:bCs/>
+                <w:color w:val="00000A"/>
+                <w:sz w:val="20"/>
+                <w:szCs w:val="20"/>
+              </w:rPr>
+              <w:t>√</w:t>
+            </w:r>
+          </w:p>
+        </w:tc>
+      </w:tr>
+      <w:tr>
+        <w:trPr>
+          <w:trHeight w:val="1020"/>
+        </w:trPr>
+        <w:tc>
+          <w:tcPr>
+            <w:tcW w:w="0" w:type="auto"/>
+            <w:tcBorders>
+              <w:top w:val="single" w:sz="8" w:space="0" w:color="000000"/>
+              <w:left w:val="single" w:sz="18" w:space="0" w:color="000000"/>
+              <w:bottom w:val="single" w:sz="8" w:space="0" w:color="000000"/>
+              <w:right w:val="single" w:sz="8" w:space="0" w:color="000000"/>
+            </w:tcBorders>
+            <w:shd w:val="clear" w:color="auto" w:fill="CCCCCC"/>
+            <w:tcMar>
+              <w:top w:w="20" w:type="dxa"/>
+              <w:left w:w="140" w:type="dxa"/>
+              <w:bottom w:w="20" w:type="dxa"/>
+              <w:right w:w="140" w:type="dxa"/>
+            </w:tcMar>
+          </w:tcPr>
+          <w:p>
+            <w:pPr>
+              <w:spacing w:after="0" w:line="240" w:lineRule="auto"/>
+              <w:rPr>
+                <w:rFonts w:ascii="Calibri" w:eastAsia="Times New Roman" w:hAnsi="Calibri" w:cs="Calibri"/>
+                <w:color w:val="00000A"/>
+                <w:sz w:val="20"/>
+                <w:szCs w:val="20"/>
+                <w:lang w:eastAsia="de-DE"/>
+              </w:rPr>
+            </w:pPr>
+            <w:r>
+              <w:rPr>
+                <w:rFonts w:ascii="Calibri" w:eastAsia="Times New Roman" w:hAnsi="Calibri" w:cs="Calibri"/>
+                <w:color w:val="00000A"/>
+                <w:sz w:val="20"/>
+                <w:szCs w:val="20"/>
+                <w:lang w:eastAsia="de-DE"/>
+              </w:rPr>
+              <w:t>5</w:t>
+            </w:r>
+          </w:p>
+        </w:tc>
+        <w:tc>
+          <w:tcPr>
+            <w:tcW w:w="0" w:type="auto"/>
+            <w:tcBorders>
+              <w:top w:val="single" w:sz="8" w:space="0" w:color="000000"/>
+              <w:left w:val="single" w:sz="8" w:space="0" w:color="000000"/>
+              <w:bottom w:val="single" w:sz="8" w:space="0" w:color="000000"/>
+              <w:right w:val="single" w:sz="8" w:space="0" w:color="000000"/>
+            </w:tcBorders>
+            <w:shd w:val="clear" w:color="auto" w:fill="CCCCCC"/>
+            <w:tcMar>
+              <w:top w:w="20" w:type="dxa"/>
+              <w:left w:w="140" w:type="dxa"/>
+              <w:bottom w:w="20" w:type="dxa"/>
+              <w:right w:w="140" w:type="dxa"/>
+            </w:tcMar>
+          </w:tcPr>
+          <w:p>
+            <w:pPr>
+              <w:spacing w:after="0" w:line="240" w:lineRule="auto"/>
+              <w:rPr>
+                <w:rFonts w:ascii="Times New Roman" w:eastAsia="Times New Roman" w:hAnsi="Times New Roman" w:cs="Times New Roman"/>
+                <w:sz w:val="24"/>
+                <w:szCs w:val="24"/>
+                <w:lang w:eastAsia="de-DE"/>
+              </w:rPr>
+            </w:pPr>
+            <w:r>
+              <w:rPr>
+                <w:rFonts w:ascii="Times New Roman" w:eastAsia="Times New Roman" w:hAnsi="Times New Roman" w:cs="Times New Roman"/>
+                <w:sz w:val="24"/>
+                <w:szCs w:val="24"/>
+                <w:lang w:eastAsia="de-DE"/>
+              </w:rPr>
+              <w:t>Host startet das Spiel.</w:t>
+            </w:r>
+          </w:p>
+        </w:tc>
+        <w:tc>
+          <w:tcPr>
+            <w:tcW w:w="0" w:type="auto"/>
+            <w:tcBorders>
+              <w:top w:val="single" w:sz="8" w:space="0" w:color="000000"/>
+              <w:left w:val="single" w:sz="8" w:space="0" w:color="000000"/>
+              <w:bottom w:val="single" w:sz="8" w:space="0" w:color="000000"/>
+              <w:right w:val="single" w:sz="8" w:space="0" w:color="000000"/>
+            </w:tcBorders>
+            <w:shd w:val="clear" w:color="auto" w:fill="CCCCCC"/>
+            <w:tcMar>
+              <w:top w:w="20" w:type="dxa"/>
+              <w:left w:w="140" w:type="dxa"/>
+              <w:bottom w:w="20" w:type="dxa"/>
+              <w:right w:w="140" w:type="dxa"/>
+            </w:tcMar>
+          </w:tcPr>
+          <w:p>
+            <w:pPr>
+              <w:spacing w:after="0" w:line="240" w:lineRule="auto"/>
+              <w:rPr>
+                <w:rFonts w:ascii="Times New Roman" w:eastAsia="Times New Roman" w:hAnsi="Times New Roman" w:cs="Times New Roman"/>
+                <w:sz w:val="24"/>
+                <w:szCs w:val="24"/>
+                <w:lang w:eastAsia="de-DE"/>
+              </w:rPr>
+            </w:pPr>
+            <w:r>
+              <w:rPr>
+                <w:rFonts w:ascii="Times New Roman" w:eastAsia="Times New Roman" w:hAnsi="Times New Roman" w:cs="Times New Roman"/>
+                <w:sz w:val="24"/>
+                <w:szCs w:val="24"/>
+                <w:lang w:eastAsia="de-DE"/>
+              </w:rPr>
+              <w:t>Die Welt wird generiert und die Charaktere der Teilnehmer hineingesetzt.</w:t>
+            </w:r>
+          </w:p>
+        </w:tc>
+        <w:tc>
+          <w:tcPr>
+            <w:tcW w:w="0" w:type="auto"/>
+            <w:tcBorders>
+              <w:top w:val="single" w:sz="8" w:space="0" w:color="000000"/>
+              <w:left w:val="single" w:sz="8" w:space="0" w:color="000000"/>
+              <w:bottom w:val="single" w:sz="8" w:space="0" w:color="000000"/>
+              <w:right w:val="single" w:sz="18" w:space="0" w:color="000000"/>
+            </w:tcBorders>
+            <w:shd w:val="clear" w:color="auto" w:fill="CCCCCC"/>
+            <w:tcMar>
+              <w:top w:w="20" w:type="dxa"/>
+              <w:left w:w="140" w:type="dxa"/>
+              <w:bottom w:w="20" w:type="dxa"/>
+              <w:right w:w="140" w:type="dxa"/>
+            </w:tcMar>
+          </w:tcPr>
+          <w:p>
+            <w:pPr>
+              <w:spacing w:after="0" w:line="240" w:lineRule="auto"/>
+              <w:rPr>
+                <w:rFonts w:ascii="Times New Roman" w:eastAsia="Times New Roman" w:hAnsi="Times New Roman" w:cs="Times New Roman"/>
+                <w:sz w:val="24"/>
+                <w:szCs w:val="24"/>
+                <w:lang w:eastAsia="de-DE"/>
+              </w:rPr>
+            </w:pPr>
+            <w:r>
+              <w:rPr>
+                <w:rFonts w:ascii="Calibri" w:hAnsi="Calibri" w:cs="Calibri"/>
+                <w:b/>
+                <w:bCs/>
+                <w:color w:val="00000A"/>
+                <w:sz w:val="20"/>
+                <w:szCs w:val="20"/>
+              </w:rPr>
+              <w:t>√</w:t>
+            </w:r>
+          </w:p>
+        </w:tc>
+      </w:tr>
+      <w:tr>
+        <w:trPr>
+          <w:trHeight w:val="300"/>
+        </w:trPr>
+        <w:tc>
+          <w:tcPr>
+            <w:tcW w:w="0" w:type="auto"/>
+            <w:tcBorders>
+              <w:top w:val="single" w:sz="8" w:space="0" w:color="000000"/>
+              <w:left w:val="single" w:sz="18" w:space="0" w:color="000000"/>
+              <w:bottom w:val="single" w:sz="8" w:space="0" w:color="000000"/>
+              <w:right w:val="single" w:sz="8" w:space="0" w:color="000000"/>
+            </w:tcBorders>
+            <w:shd w:val="clear" w:color="auto" w:fill="CCCCCC"/>
+            <w:tcMar>
+              <w:top w:w="20" w:type="dxa"/>
+              <w:left w:w="140" w:type="dxa"/>
+              <w:bottom w:w="20" w:type="dxa"/>
+              <w:right w:w="140" w:type="dxa"/>
+            </w:tcMar>
+            <w:hideMark/>
+          </w:tcPr>
+          <w:p>
+            <w:pPr>
+              <w:spacing w:after="0" w:line="240" w:lineRule="auto"/>
+              <w:rPr>
+                <w:rFonts w:ascii="Times New Roman" w:eastAsia="Times New Roman" w:hAnsi="Times New Roman" w:cs="Times New Roman"/>
+                <w:sz w:val="24"/>
+                <w:szCs w:val="24"/>
+                <w:lang w:eastAsia="de-DE"/>
+              </w:rPr>
+            </w:pPr>
+            <w:r>
+              <w:rPr>
+                <w:rFonts w:ascii="Calibri" w:eastAsia="Times New Roman" w:hAnsi="Calibri" w:cs="Calibri"/>
+                <w:b/>
+                <w:bCs/>
+                <w:color w:val="00000A"/>
+                <w:sz w:val="20"/>
+                <w:szCs w:val="20"/>
+                <w:lang w:eastAsia="de-DE"/>
+              </w:rPr>
+              <w:t>Nachbedingung(en)</w:t>
+            </w:r>
+          </w:p>
+        </w:tc>
+        <w:tc>
+          <w:tcPr>
+            <w:tcW w:w="0" w:type="auto"/>
+            <w:gridSpan w:val="2"/>
+            <w:tcBorders>
+              <w:top w:val="single" w:sz="8" w:space="0" w:color="000000"/>
+              <w:left w:val="single" w:sz="8" w:space="0" w:color="000000"/>
+              <w:bottom w:val="single" w:sz="8" w:space="0" w:color="000000"/>
+              <w:right w:val="single" w:sz="8" w:space="0" w:color="000000"/>
+            </w:tcBorders>
+            <w:shd w:val="clear" w:color="auto" w:fill="CCCCCC"/>
+            <w:tcMar>
+              <w:top w:w="20" w:type="dxa"/>
+              <w:left w:w="140" w:type="dxa"/>
+              <w:bottom w:w="20" w:type="dxa"/>
+              <w:right w:w="140" w:type="dxa"/>
+            </w:tcMar>
+            <w:hideMark/>
+          </w:tcPr>
+          <w:p>
+            <w:pPr>
+              <w:spacing w:after="0" w:line="240" w:lineRule="auto"/>
+              <w:rPr>
+                <w:rFonts w:ascii="Times New Roman" w:eastAsia="Times New Roman" w:hAnsi="Times New Roman" w:cs="Times New Roman"/>
+                <w:sz w:val="24"/>
+                <w:szCs w:val="24"/>
+                <w:lang w:eastAsia="de-DE"/>
+              </w:rPr>
+            </w:pPr>
+            <w:r>
+              <w:rPr>
+                <w:rFonts w:ascii="Times New Roman" w:eastAsia="Times New Roman" w:hAnsi="Times New Roman" w:cs="Times New Roman"/>
+                <w:sz w:val="24"/>
+                <w:szCs w:val="24"/>
+                <w:lang w:eastAsia="de-DE"/>
+              </w:rPr>
+              <w:t>Das Spiel startet und ist spielbar.</w:t>
+            </w:r>
+          </w:p>
+        </w:tc>
+        <w:tc>
+          <w:tcPr>
+            <w:tcW w:w="0" w:type="auto"/>
+            <w:tcBorders>
+              <w:top w:val="single" w:sz="8" w:space="0" w:color="000000"/>
+              <w:left w:val="single" w:sz="8" w:space="0" w:color="000000"/>
+              <w:bottom w:val="single" w:sz="8" w:space="0" w:color="000000"/>
+              <w:right w:val="single" w:sz="18" w:space="0" w:color="000000"/>
+            </w:tcBorders>
+            <w:shd w:val="clear" w:color="auto" w:fill="CCCCCC"/>
+            <w:tcMar>
+              <w:top w:w="20" w:type="dxa"/>
+              <w:left w:w="140" w:type="dxa"/>
+              <w:bottom w:w="20" w:type="dxa"/>
+              <w:right w:w="140" w:type="dxa"/>
+            </w:tcMar>
+            <w:hideMark/>
+          </w:tcPr>
+          <w:p>
+            <w:pPr>
+              <w:spacing w:after="0" w:line="240" w:lineRule="auto"/>
+              <w:rPr>
+                <w:rFonts w:ascii="Times New Roman" w:eastAsia="Times New Roman" w:hAnsi="Times New Roman" w:cs="Times New Roman"/>
+                <w:sz w:val="24"/>
+                <w:szCs w:val="24"/>
+                <w:lang w:eastAsia="de-DE"/>
+              </w:rPr>
+            </w:pPr>
+            <w:r>
+              <w:rPr>
+                <w:rFonts w:ascii="Calibri" w:hAnsi="Calibri" w:cs="Calibri"/>
+                <w:b/>
+                <w:bCs/>
+                <w:color w:val="00000A"/>
+                <w:sz w:val="20"/>
+                <w:szCs w:val="20"/>
+              </w:rPr>
+              <w:t>√</w:t>
+            </w:r>
+          </w:p>
+        </w:tc>
+      </w:tr>
+      <w:tr>
+        <w:trPr>
+          <w:trHeight w:val="320"/>
+        </w:trPr>
+        <w:tc>
+          <w:tcPr>
+            <w:tcW w:w="0" w:type="auto"/>
+            <w:tcBorders>
+              <w:top w:val="single" w:sz="8" w:space="0" w:color="000000"/>
+              <w:left w:val="single" w:sz="18" w:space="0" w:color="000000"/>
+              <w:bottom w:val="single" w:sz="18" w:space="0" w:color="000000"/>
+              <w:right w:val="single" w:sz="8" w:space="0" w:color="000000"/>
+            </w:tcBorders>
+            <w:shd w:val="clear" w:color="auto" w:fill="EFEFEF"/>
+            <w:tcMar>
+              <w:top w:w="20" w:type="dxa"/>
+              <w:left w:w="140" w:type="dxa"/>
+              <w:bottom w:w="20" w:type="dxa"/>
+              <w:right w:w="140" w:type="dxa"/>
+            </w:tcMar>
+            <w:hideMark/>
+          </w:tcPr>
+          <w:p>
+            <w:pPr>
+              <w:spacing w:after="0" w:line="240" w:lineRule="auto"/>
+              <w:rPr>
+                <w:rFonts w:ascii="Times New Roman" w:eastAsia="Times New Roman" w:hAnsi="Times New Roman" w:cs="Times New Roman"/>
+                <w:sz w:val="24"/>
+                <w:szCs w:val="24"/>
+                <w:lang w:eastAsia="de-DE"/>
+              </w:rPr>
+            </w:pPr>
+            <w:r>
+              <w:rPr>
+                <w:rFonts w:ascii="Calibri" w:eastAsia="Times New Roman" w:hAnsi="Calibri" w:cs="Calibri"/>
+                <w:b/>
+                <w:bCs/>
+                <w:color w:val="00000A"/>
+                <w:sz w:val="20"/>
+                <w:szCs w:val="20"/>
+                <w:lang w:eastAsia="de-DE"/>
+              </w:rPr>
+              <w:t>Testurteil</w:t>
+            </w:r>
+          </w:p>
+        </w:tc>
+        <w:tc>
+          <w:tcPr>
+            <w:tcW w:w="0" w:type="auto"/>
+            <w:gridSpan w:val="3"/>
+            <w:tcBorders>
+              <w:top w:val="single" w:sz="8" w:space="0" w:color="000000"/>
+              <w:left w:val="single" w:sz="8" w:space="0" w:color="000000"/>
+              <w:bottom w:val="single" w:sz="18" w:space="0" w:color="000000"/>
+              <w:right w:val="single" w:sz="18" w:space="0" w:color="000000"/>
+            </w:tcBorders>
+            <w:shd w:val="clear" w:color="auto" w:fill="EFEFEF"/>
+            <w:tcMar>
+              <w:top w:w="20" w:type="dxa"/>
+              <w:left w:w="140" w:type="dxa"/>
+              <w:bottom w:w="20" w:type="dxa"/>
+              <w:right w:w="140" w:type="dxa"/>
+            </w:tcMar>
+            <w:hideMark/>
+          </w:tcPr>
+          <w:p>
+            <w:pPr>
+              <w:spacing w:after="0" w:line="240" w:lineRule="auto"/>
+              <w:rPr>
+                <w:rFonts w:ascii="Times New Roman" w:eastAsia="Times New Roman" w:hAnsi="Times New Roman" w:cs="Times New Roman"/>
+                <w:sz w:val="24"/>
+                <w:szCs w:val="24"/>
+                <w:lang w:eastAsia="de-DE"/>
+              </w:rPr>
+            </w:pPr>
+            <w:r>
+              <w:rPr>
+                <w:rFonts w:ascii="Times New Roman" w:eastAsia="Times New Roman" w:hAnsi="Times New Roman" w:cs="Times New Roman"/>
+                <w:sz w:val="24"/>
+                <w:szCs w:val="24"/>
+                <w:lang w:eastAsia="de-DE"/>
+              </w:rPr>
+              <w:t>Bestanden</w:t>
             </w:r>
           </w:p>
         </w:tc>
       </w:tr>
     </w:tbl>
+    <w:p/>
+    <w:p>
+      <w:r>
+        <w:br w:type="page"/>
+      </w:r>
+    </w:p>
+    <w:tbl>
+      <w:tblPr>
+        <w:tblW w:w="0" w:type="auto"/>
+        <w:tblCellMar>
+          <w:top w:w="15" w:type="dxa"/>
+          <w:left w:w="15" w:type="dxa"/>
+          <w:bottom w:w="15" w:type="dxa"/>
+          <w:right w:w="15" w:type="dxa"/>
+        </w:tblCellMar>
+        <w:tblLook w:val="04A0" w:firstRow="1" w:lastRow="0" w:firstColumn="1" w:lastColumn="0" w:noHBand="0" w:noVBand="1"/>
+      </w:tblPr>
+      <w:tblGrid>
+        <w:gridCol w:w="1911"/>
+        <w:gridCol w:w="2276"/>
+        <w:gridCol w:w="4715"/>
+        <w:gridCol w:w="450"/>
+      </w:tblGrid>
+      <w:tr>
+        <w:trPr>
+          <w:trHeight w:val="320"/>
+        </w:trPr>
+        <w:tc>
+          <w:tcPr>
+            <w:tcW w:w="0" w:type="auto"/>
+            <w:tcBorders>
+              <w:top w:val="single" w:sz="18" w:space="0" w:color="000000"/>
+              <w:left w:val="single" w:sz="18" w:space="0" w:color="000000"/>
+              <w:bottom w:val="single" w:sz="8" w:space="0" w:color="000000"/>
+              <w:right w:val="single" w:sz="8" w:space="0" w:color="000000"/>
+            </w:tcBorders>
+            <w:shd w:val="clear" w:color="auto" w:fill="EFEFEF"/>
+            <w:tcMar>
+              <w:top w:w="20" w:type="dxa"/>
+              <w:left w:w="140" w:type="dxa"/>
+              <w:bottom w:w="20" w:type="dxa"/>
+              <w:right w:w="140" w:type="dxa"/>
+            </w:tcMar>
+            <w:hideMark/>
+          </w:tcPr>
+          <w:p>
+            <w:pPr>
+              <w:shd w:val="clear" w:color="auto" w:fill="FFFFFF"/>
+              <w:spacing w:line="240" w:lineRule="auto"/>
+              <w:rPr>
+                <w:rFonts w:ascii="Times New Roman" w:eastAsia="Times New Roman" w:hAnsi="Times New Roman" w:cs="Times New Roman"/>
+                <w:sz w:val="24"/>
+                <w:szCs w:val="24"/>
+                <w:lang w:eastAsia="de-DE"/>
+              </w:rPr>
+            </w:pPr>
+            <w:r>
+              <w:rPr>
+                <w:rFonts w:ascii="Calibri" w:eastAsia="Times New Roman" w:hAnsi="Calibri" w:cs="Calibri"/>
+                <w:color w:val="000000"/>
+                <w:lang w:eastAsia="de-DE"/>
+              </w:rPr>
+              <w:lastRenderedPageBreak/>
+              <w:t>Datum</w:t>
+            </w:r>
+          </w:p>
+        </w:tc>
+        <w:tc>
+          <w:tcPr>
+            <w:tcW w:w="0" w:type="auto"/>
+            <w:gridSpan w:val="3"/>
+            <w:tcBorders>
+              <w:top w:val="single" w:sz="18" w:space="0" w:color="000000"/>
+              <w:left w:val="single" w:sz="8" w:space="0" w:color="000000"/>
+              <w:bottom w:val="single" w:sz="8" w:space="0" w:color="000000"/>
+              <w:right w:val="single" w:sz="18" w:space="0" w:color="000000"/>
+            </w:tcBorders>
+            <w:shd w:val="clear" w:color="auto" w:fill="EFEFEF"/>
+            <w:tcMar>
+              <w:top w:w="20" w:type="dxa"/>
+              <w:left w:w="140" w:type="dxa"/>
+              <w:bottom w:w="20" w:type="dxa"/>
+              <w:right w:w="140" w:type="dxa"/>
+            </w:tcMar>
+            <w:hideMark/>
+          </w:tcPr>
+          <w:p>
+            <w:pPr>
+              <w:spacing w:after="0" w:line="240" w:lineRule="auto"/>
+              <w:rPr>
+                <w:rFonts w:ascii="Times New Roman" w:eastAsia="Times New Roman" w:hAnsi="Times New Roman" w:cs="Times New Roman"/>
+                <w:sz w:val="24"/>
+                <w:szCs w:val="24"/>
+                <w:lang w:eastAsia="de-DE"/>
+              </w:rPr>
+            </w:pPr>
+            <w:r>
+              <w:rPr>
+                <w:rFonts w:ascii="Calibri" w:eastAsia="Times New Roman" w:hAnsi="Calibri" w:cs="Calibri"/>
+                <w:color w:val="00000A"/>
+                <w:sz w:val="20"/>
+                <w:szCs w:val="20"/>
+                <w:lang w:eastAsia="de-DE"/>
+              </w:rPr>
+              <w:t>11.06.2018</w:t>
+            </w:r>
+          </w:p>
+        </w:tc>
+      </w:tr>
+      <w:tr>
+        <w:trPr>
+          <w:trHeight w:val="300"/>
+        </w:trPr>
+        <w:tc>
+          <w:tcPr>
+            <w:tcW w:w="0" w:type="auto"/>
+            <w:tcBorders>
+              <w:top w:val="single" w:sz="8" w:space="0" w:color="000000"/>
+              <w:left w:val="single" w:sz="18" w:space="0" w:color="000000"/>
+              <w:bottom w:val="single" w:sz="8" w:space="0" w:color="000000"/>
+              <w:right w:val="single" w:sz="8" w:space="0" w:color="000000"/>
+            </w:tcBorders>
+            <w:shd w:val="clear" w:color="auto" w:fill="EFEFEF"/>
+            <w:tcMar>
+              <w:top w:w="20" w:type="dxa"/>
+              <w:left w:w="140" w:type="dxa"/>
+              <w:bottom w:w="20" w:type="dxa"/>
+              <w:right w:w="140" w:type="dxa"/>
+            </w:tcMar>
+            <w:hideMark/>
+          </w:tcPr>
+          <w:p>
+            <w:pPr>
+              <w:spacing w:after="0" w:line="240" w:lineRule="auto"/>
+              <w:rPr>
+                <w:rFonts w:ascii="Times New Roman" w:eastAsia="Times New Roman" w:hAnsi="Times New Roman" w:cs="Times New Roman"/>
+                <w:sz w:val="24"/>
+                <w:szCs w:val="24"/>
+                <w:lang w:eastAsia="de-DE"/>
+              </w:rPr>
+            </w:pPr>
+            <w:r>
+              <w:rPr>
+                <w:rFonts w:ascii="Calibri" w:eastAsia="Times New Roman" w:hAnsi="Calibri" w:cs="Calibri"/>
+                <w:b/>
+                <w:bCs/>
+                <w:color w:val="00000A"/>
+                <w:sz w:val="20"/>
+                <w:szCs w:val="20"/>
+                <w:lang w:eastAsia="de-DE"/>
+              </w:rPr>
+              <w:t>Tester</w:t>
+            </w:r>
+          </w:p>
+        </w:tc>
+        <w:tc>
+          <w:tcPr>
+            <w:tcW w:w="0" w:type="auto"/>
+            <w:gridSpan w:val="3"/>
+            <w:tcBorders>
+              <w:top w:val="single" w:sz="8" w:space="0" w:color="000000"/>
+              <w:left w:val="single" w:sz="8" w:space="0" w:color="000000"/>
+              <w:bottom w:val="single" w:sz="8" w:space="0" w:color="000000"/>
+              <w:right w:val="single" w:sz="18" w:space="0" w:color="000000"/>
+            </w:tcBorders>
+            <w:shd w:val="clear" w:color="auto" w:fill="EFEFEF"/>
+            <w:tcMar>
+              <w:top w:w="20" w:type="dxa"/>
+              <w:left w:w="140" w:type="dxa"/>
+              <w:bottom w:w="20" w:type="dxa"/>
+              <w:right w:w="140" w:type="dxa"/>
+            </w:tcMar>
+            <w:hideMark/>
+          </w:tcPr>
+          <w:p>
+            <w:pPr>
+              <w:spacing w:after="0" w:line="240" w:lineRule="auto"/>
+              <w:rPr>
+                <w:rFonts w:ascii="Times New Roman" w:eastAsia="Times New Roman" w:hAnsi="Times New Roman" w:cs="Times New Roman"/>
+                <w:sz w:val="24"/>
+                <w:szCs w:val="24"/>
+                <w:lang w:eastAsia="de-DE"/>
+              </w:rPr>
+            </w:pPr>
+            <w:r>
+              <w:rPr>
+                <w:rFonts w:ascii="Calibri" w:eastAsia="Times New Roman" w:hAnsi="Calibri" w:cs="Calibri"/>
+                <w:color w:val="00000A"/>
+                <w:sz w:val="20"/>
+                <w:szCs w:val="20"/>
+                <w:lang w:eastAsia="de-DE"/>
+              </w:rPr>
+              <w:t>Jan Voigtländer</w:t>
+            </w:r>
+          </w:p>
+        </w:tc>
+      </w:tr>
+      <w:tr>
+        <w:trPr>
+          <w:trHeight w:val="400"/>
+        </w:trPr>
+        <w:tc>
+          <w:tcPr>
+            <w:tcW w:w="0" w:type="auto"/>
+            <w:tcBorders>
+              <w:top w:val="single" w:sz="8" w:space="0" w:color="000000"/>
+              <w:left w:val="single" w:sz="18" w:space="0" w:color="000000"/>
+              <w:bottom w:val="single" w:sz="8" w:space="0" w:color="000000"/>
+              <w:right w:val="single" w:sz="8" w:space="0" w:color="000000"/>
+            </w:tcBorders>
+            <w:shd w:val="clear" w:color="auto" w:fill="EFEFEF"/>
+            <w:tcMar>
+              <w:top w:w="20" w:type="dxa"/>
+              <w:left w:w="140" w:type="dxa"/>
+              <w:bottom w:w="20" w:type="dxa"/>
+              <w:right w:w="140" w:type="dxa"/>
+            </w:tcMar>
+            <w:hideMark/>
+          </w:tcPr>
+          <w:p>
+            <w:pPr>
+              <w:spacing w:after="0" w:line="240" w:lineRule="auto"/>
+              <w:rPr>
+                <w:rFonts w:ascii="Times New Roman" w:eastAsia="Times New Roman" w:hAnsi="Times New Roman" w:cs="Times New Roman"/>
+                <w:sz w:val="24"/>
+                <w:szCs w:val="24"/>
+                <w:lang w:eastAsia="de-DE"/>
+              </w:rPr>
+            </w:pPr>
+            <w:r>
+              <w:rPr>
+                <w:rFonts w:ascii="Calibri" w:eastAsia="Times New Roman" w:hAnsi="Calibri" w:cs="Calibri"/>
+                <w:b/>
+                <w:bCs/>
+                <w:color w:val="00000A"/>
+                <w:sz w:val="20"/>
+                <w:szCs w:val="20"/>
+                <w:lang w:eastAsia="de-DE"/>
+              </w:rPr>
+              <w:t>SW-Version</w:t>
+            </w:r>
+          </w:p>
+        </w:tc>
+        <w:tc>
+          <w:tcPr>
+            <w:tcW w:w="0" w:type="auto"/>
+            <w:gridSpan w:val="3"/>
+            <w:tcBorders>
+              <w:top w:val="single" w:sz="8" w:space="0" w:color="000000"/>
+              <w:left w:val="single" w:sz="8" w:space="0" w:color="000000"/>
+              <w:bottom w:val="single" w:sz="8" w:space="0" w:color="000000"/>
+              <w:right w:val="single" w:sz="18" w:space="0" w:color="000000"/>
+            </w:tcBorders>
+            <w:shd w:val="clear" w:color="auto" w:fill="EFEFEF"/>
+            <w:tcMar>
+              <w:top w:w="20" w:type="dxa"/>
+              <w:left w:w="140" w:type="dxa"/>
+              <w:bottom w:w="20" w:type="dxa"/>
+              <w:right w:w="140" w:type="dxa"/>
+            </w:tcMar>
+            <w:hideMark/>
+          </w:tcPr>
+          <w:p>
+            <w:pPr>
+              <w:spacing w:after="0" w:line="240" w:lineRule="auto"/>
+              <w:rPr>
+                <w:rFonts w:ascii="Times New Roman" w:eastAsia="Times New Roman" w:hAnsi="Times New Roman" w:cs="Times New Roman"/>
+                <w:sz w:val="24"/>
+                <w:szCs w:val="24"/>
+                <w:lang w:eastAsia="de-DE"/>
+              </w:rPr>
+            </w:pPr>
+            <w:r>
+              <w:rPr>
+                <w:rFonts w:ascii="Calibri" w:eastAsia="Times New Roman" w:hAnsi="Calibri" w:cs="Calibri"/>
+                <w:color w:val="00000A"/>
+                <w:sz w:val="20"/>
+                <w:szCs w:val="20"/>
+                <w:lang w:eastAsia="de-DE"/>
+              </w:rPr>
+              <w:t>V 1.0</w:t>
+            </w:r>
+          </w:p>
+        </w:tc>
+      </w:tr>
+      <w:tr>
+        <w:trPr>
+          <w:trHeight w:val="580"/>
+        </w:trPr>
+        <w:tc>
+          <w:tcPr>
+            <w:tcW w:w="0" w:type="auto"/>
+            <w:tcBorders>
+              <w:top w:val="single" w:sz="8" w:space="0" w:color="000000"/>
+              <w:left w:val="single" w:sz="18" w:space="0" w:color="000000"/>
+              <w:bottom w:val="single" w:sz="8" w:space="0" w:color="000000"/>
+              <w:right w:val="single" w:sz="8" w:space="0" w:color="000000"/>
+            </w:tcBorders>
+            <w:shd w:val="clear" w:color="auto" w:fill="CCCCCC"/>
+            <w:tcMar>
+              <w:top w:w="20" w:type="dxa"/>
+              <w:left w:w="140" w:type="dxa"/>
+              <w:bottom w:w="20" w:type="dxa"/>
+              <w:right w:w="140" w:type="dxa"/>
+            </w:tcMar>
+            <w:hideMark/>
+          </w:tcPr>
+          <w:p>
+            <w:pPr>
+              <w:spacing w:after="0" w:line="240" w:lineRule="auto"/>
+              <w:rPr>
+                <w:rFonts w:ascii="Times New Roman" w:eastAsia="Times New Roman" w:hAnsi="Times New Roman" w:cs="Times New Roman"/>
+                <w:sz w:val="24"/>
+                <w:szCs w:val="24"/>
+                <w:lang w:eastAsia="de-DE"/>
+              </w:rPr>
+            </w:pPr>
+            <w:r>
+              <w:rPr>
+                <w:rFonts w:ascii="Calibri" w:eastAsia="Times New Roman" w:hAnsi="Calibri" w:cs="Calibri"/>
+                <w:b/>
+                <w:bCs/>
+                <w:color w:val="00000A"/>
+                <w:sz w:val="20"/>
+                <w:szCs w:val="20"/>
+                <w:lang w:eastAsia="de-DE"/>
+              </w:rPr>
+              <w:t>Vorbedingung(en)</w:t>
+            </w:r>
+          </w:p>
+        </w:tc>
+        <w:tc>
+          <w:tcPr>
+            <w:tcW w:w="0" w:type="auto"/>
+            <w:gridSpan w:val="3"/>
+            <w:tcBorders>
+              <w:top w:val="single" w:sz="8" w:space="0" w:color="000000"/>
+              <w:left w:val="single" w:sz="8" w:space="0" w:color="000000"/>
+              <w:bottom w:val="single" w:sz="8" w:space="0" w:color="000000"/>
+              <w:right w:val="single" w:sz="18" w:space="0" w:color="000000"/>
+            </w:tcBorders>
+            <w:shd w:val="clear" w:color="auto" w:fill="CCCCCC"/>
+            <w:tcMar>
+              <w:top w:w="20" w:type="dxa"/>
+              <w:left w:w="140" w:type="dxa"/>
+              <w:bottom w:w="20" w:type="dxa"/>
+              <w:right w:w="140" w:type="dxa"/>
+            </w:tcMar>
+            <w:hideMark/>
+          </w:tcPr>
+          <w:p>
+            <w:pPr>
+              <w:spacing w:after="0" w:line="240" w:lineRule="auto"/>
+              <w:rPr>
+                <w:rFonts w:ascii="Times New Roman" w:eastAsia="Times New Roman" w:hAnsi="Times New Roman" w:cs="Times New Roman"/>
+                <w:sz w:val="24"/>
+                <w:szCs w:val="24"/>
+                <w:lang w:eastAsia="de-DE"/>
+              </w:rPr>
+            </w:pPr>
+            <w:r>
+              <w:rPr>
+                <w:rFonts w:ascii="Times New Roman" w:eastAsia="Times New Roman" w:hAnsi="Times New Roman" w:cs="Times New Roman"/>
+                <w:sz w:val="24"/>
+                <w:szCs w:val="24"/>
+                <w:lang w:eastAsia="de-DE"/>
+              </w:rPr>
+              <w:t>Spielrunde ist beendet. Zu Beginn der neuen Runde wird eine Kiste mit zufälligem Inhalt (Spezialwaffe) am oberen Ende der Karte erstellt und auf dem Spielfeld deponiert.</w:t>
+            </w:r>
+          </w:p>
+        </w:tc>
+      </w:tr>
+      <w:tr>
+        <w:trPr>
+          <w:trHeight w:val="300"/>
+        </w:trPr>
+        <w:tc>
+          <w:tcPr>
+            <w:tcW w:w="0" w:type="auto"/>
+            <w:tcBorders>
+              <w:top w:val="single" w:sz="8" w:space="0" w:color="000000"/>
+              <w:left w:val="single" w:sz="18" w:space="0" w:color="000000"/>
+              <w:bottom w:val="single" w:sz="8" w:space="0" w:color="000000"/>
+              <w:right w:val="single" w:sz="8" w:space="0" w:color="000000"/>
+            </w:tcBorders>
+            <w:shd w:val="clear" w:color="auto" w:fill="CCCCCC"/>
+            <w:tcMar>
+              <w:top w:w="20" w:type="dxa"/>
+              <w:left w:w="140" w:type="dxa"/>
+              <w:bottom w:w="20" w:type="dxa"/>
+              <w:right w:w="140" w:type="dxa"/>
+            </w:tcMar>
+            <w:hideMark/>
+          </w:tcPr>
+          <w:p>
+            <w:pPr>
+              <w:spacing w:after="0" w:line="240" w:lineRule="auto"/>
+              <w:rPr>
+                <w:rFonts w:ascii="Times New Roman" w:eastAsia="Times New Roman" w:hAnsi="Times New Roman" w:cs="Times New Roman"/>
+                <w:sz w:val="24"/>
+                <w:szCs w:val="24"/>
+                <w:lang w:eastAsia="de-DE"/>
+              </w:rPr>
+            </w:pPr>
+            <w:r>
+              <w:rPr>
+                <w:rFonts w:ascii="Calibri" w:eastAsia="Times New Roman" w:hAnsi="Calibri" w:cs="Calibri"/>
+                <w:b/>
+                <w:bCs/>
+                <w:color w:val="00000A"/>
+                <w:sz w:val="20"/>
+                <w:szCs w:val="20"/>
+                <w:lang w:eastAsia="de-DE"/>
+              </w:rPr>
+              <w:t>Schritt</w:t>
+            </w:r>
+          </w:p>
+        </w:tc>
+        <w:tc>
+          <w:tcPr>
+            <w:tcW w:w="0" w:type="auto"/>
+            <w:tcBorders>
+              <w:top w:val="single" w:sz="8" w:space="0" w:color="000000"/>
+              <w:left w:val="single" w:sz="8" w:space="0" w:color="000000"/>
+              <w:bottom w:val="single" w:sz="8" w:space="0" w:color="000000"/>
+              <w:right w:val="single" w:sz="8" w:space="0" w:color="000000"/>
+            </w:tcBorders>
+            <w:shd w:val="clear" w:color="auto" w:fill="CCCCCC"/>
+            <w:tcMar>
+              <w:top w:w="20" w:type="dxa"/>
+              <w:left w:w="140" w:type="dxa"/>
+              <w:bottom w:w="20" w:type="dxa"/>
+              <w:right w:w="140" w:type="dxa"/>
+            </w:tcMar>
+            <w:hideMark/>
+          </w:tcPr>
+          <w:p>
+            <w:pPr>
+              <w:spacing w:after="0" w:line="240" w:lineRule="auto"/>
+              <w:rPr>
+                <w:rFonts w:ascii="Times New Roman" w:eastAsia="Times New Roman" w:hAnsi="Times New Roman" w:cs="Times New Roman"/>
+                <w:sz w:val="24"/>
+                <w:szCs w:val="24"/>
+                <w:lang w:eastAsia="de-DE"/>
+              </w:rPr>
+            </w:pPr>
+            <w:r>
+              <w:rPr>
+                <w:rFonts w:ascii="Calibri" w:hAnsi="Calibri" w:cs="Calibri"/>
+                <w:b/>
+                <w:bCs/>
+                <w:color w:val="00000A"/>
+                <w:sz w:val="20"/>
+                <w:szCs w:val="20"/>
+              </w:rPr>
+              <w:t>Aktion (User)</w:t>
+            </w:r>
+          </w:p>
+        </w:tc>
+        <w:tc>
+          <w:tcPr>
+            <w:tcW w:w="0" w:type="auto"/>
+            <w:tcBorders>
+              <w:top w:val="single" w:sz="8" w:space="0" w:color="000000"/>
+              <w:left w:val="single" w:sz="8" w:space="0" w:color="000000"/>
+              <w:bottom w:val="single" w:sz="8" w:space="0" w:color="000000"/>
+              <w:right w:val="single" w:sz="8" w:space="0" w:color="000000"/>
+            </w:tcBorders>
+            <w:shd w:val="clear" w:color="auto" w:fill="CCCCCC"/>
+            <w:tcMar>
+              <w:top w:w="20" w:type="dxa"/>
+              <w:left w:w="140" w:type="dxa"/>
+              <w:bottom w:w="20" w:type="dxa"/>
+              <w:right w:w="140" w:type="dxa"/>
+            </w:tcMar>
+            <w:hideMark/>
+          </w:tcPr>
+          <w:p>
+            <w:pPr>
+              <w:spacing w:after="0" w:line="240" w:lineRule="auto"/>
+              <w:rPr>
+                <w:rFonts w:ascii="Times New Roman" w:eastAsia="Times New Roman" w:hAnsi="Times New Roman" w:cs="Times New Roman"/>
+                <w:sz w:val="24"/>
+                <w:szCs w:val="24"/>
+                <w:lang w:eastAsia="de-DE"/>
+              </w:rPr>
+            </w:pPr>
+            <w:r>
+              <w:rPr>
+                <w:rFonts w:ascii="Calibri" w:hAnsi="Calibri" w:cs="Calibri"/>
+                <w:b/>
+                <w:bCs/>
+                <w:color w:val="00000A"/>
+                <w:sz w:val="20"/>
+                <w:szCs w:val="20"/>
+              </w:rPr>
+              <w:t>Erwartete Reaktion (System)</w:t>
+            </w:r>
+          </w:p>
+        </w:tc>
+        <w:tc>
+          <w:tcPr>
+            <w:tcW w:w="0" w:type="auto"/>
+            <w:tcBorders>
+              <w:top w:val="single" w:sz="8" w:space="0" w:color="000000"/>
+              <w:left w:val="single" w:sz="8" w:space="0" w:color="000000"/>
+              <w:bottom w:val="single" w:sz="8" w:space="0" w:color="000000"/>
+              <w:right w:val="single" w:sz="18" w:space="0" w:color="000000"/>
+            </w:tcBorders>
+            <w:shd w:val="clear" w:color="auto" w:fill="CCCCCC"/>
+            <w:tcMar>
+              <w:top w:w="20" w:type="dxa"/>
+              <w:left w:w="140" w:type="dxa"/>
+              <w:bottom w:w="20" w:type="dxa"/>
+              <w:right w:w="140" w:type="dxa"/>
+            </w:tcMar>
+            <w:hideMark/>
+          </w:tcPr>
+          <w:p>
+            <w:pPr>
+              <w:spacing w:after="0" w:line="240" w:lineRule="auto"/>
+              <w:rPr>
+                <w:rFonts w:ascii="Times New Roman" w:eastAsia="Times New Roman" w:hAnsi="Times New Roman" w:cs="Times New Roman"/>
+                <w:sz w:val="24"/>
+                <w:szCs w:val="24"/>
+                <w:lang w:eastAsia="de-DE"/>
+              </w:rPr>
+            </w:pPr>
+            <w:r>
+              <w:rPr>
+                <w:rFonts w:ascii="Calibri" w:hAnsi="Calibri" w:cs="Calibri"/>
+                <w:b/>
+                <w:bCs/>
+                <w:color w:val="00000A"/>
+                <w:sz w:val="20"/>
+                <w:szCs w:val="20"/>
+              </w:rPr>
+              <w:t>√ / X</w:t>
+            </w:r>
+          </w:p>
+        </w:tc>
+      </w:tr>
+      <w:tr>
+        <w:trPr>
+          <w:trHeight w:val="720"/>
+        </w:trPr>
+        <w:tc>
+          <w:tcPr>
+            <w:tcW w:w="0" w:type="auto"/>
+            <w:tcBorders>
+              <w:top w:val="single" w:sz="8" w:space="0" w:color="000000"/>
+              <w:left w:val="single" w:sz="18" w:space="0" w:color="000000"/>
+              <w:bottom w:val="single" w:sz="8" w:space="0" w:color="000000"/>
+              <w:right w:val="single" w:sz="8" w:space="0" w:color="000000"/>
+            </w:tcBorders>
+            <w:shd w:val="clear" w:color="auto" w:fill="CCCCCC"/>
+            <w:tcMar>
+              <w:top w:w="20" w:type="dxa"/>
+              <w:left w:w="140" w:type="dxa"/>
+              <w:bottom w:w="20" w:type="dxa"/>
+              <w:right w:w="140" w:type="dxa"/>
+            </w:tcMar>
+            <w:hideMark/>
+          </w:tcPr>
+          <w:p>
+            <w:pPr>
+              <w:spacing w:after="0" w:line="240" w:lineRule="auto"/>
+              <w:rPr>
+                <w:rFonts w:ascii="Times New Roman" w:eastAsia="Times New Roman" w:hAnsi="Times New Roman" w:cs="Times New Roman"/>
+                <w:sz w:val="24"/>
+                <w:szCs w:val="24"/>
+                <w:lang w:eastAsia="de-DE"/>
+              </w:rPr>
+            </w:pPr>
+            <w:r>
+              <w:rPr>
+                <w:rFonts w:ascii="Calibri" w:eastAsia="Times New Roman" w:hAnsi="Calibri" w:cs="Calibri"/>
+                <w:color w:val="00000A"/>
+                <w:sz w:val="20"/>
+                <w:szCs w:val="20"/>
+                <w:lang w:eastAsia="de-DE"/>
+              </w:rPr>
+              <w:t>1</w:t>
+            </w:r>
+          </w:p>
+        </w:tc>
+        <w:tc>
+          <w:tcPr>
+            <w:tcW w:w="0" w:type="auto"/>
+            <w:tcBorders>
+              <w:top w:val="single" w:sz="8" w:space="0" w:color="000000"/>
+              <w:left w:val="single" w:sz="8" w:space="0" w:color="000000"/>
+              <w:bottom w:val="single" w:sz="8" w:space="0" w:color="000000"/>
+              <w:right w:val="single" w:sz="8" w:space="0" w:color="000000"/>
+            </w:tcBorders>
+            <w:shd w:val="clear" w:color="auto" w:fill="CCCCCC"/>
+            <w:tcMar>
+              <w:top w:w="20" w:type="dxa"/>
+              <w:left w:w="140" w:type="dxa"/>
+              <w:bottom w:w="20" w:type="dxa"/>
+              <w:right w:w="140" w:type="dxa"/>
+            </w:tcMar>
+            <w:hideMark/>
+          </w:tcPr>
+          <w:p>
+            <w:pPr>
+              <w:spacing w:after="0" w:line="240" w:lineRule="auto"/>
+              <w:rPr>
+                <w:rFonts w:ascii="Times New Roman" w:eastAsia="Times New Roman" w:hAnsi="Times New Roman" w:cs="Times New Roman"/>
+                <w:sz w:val="24"/>
+                <w:szCs w:val="24"/>
+                <w:lang w:eastAsia="de-DE"/>
+              </w:rPr>
+            </w:pPr>
+            <w:r>
+              <w:rPr>
+                <w:rFonts w:ascii="Times New Roman" w:eastAsia="Times New Roman" w:hAnsi="Times New Roman" w:cs="Times New Roman"/>
+                <w:sz w:val="24"/>
+                <w:szCs w:val="24"/>
+                <w:lang w:eastAsia="de-DE"/>
+              </w:rPr>
+              <w:t>Spieler bewegt seine Figur auf die Kiste.</w:t>
+            </w:r>
+          </w:p>
+        </w:tc>
+        <w:tc>
+          <w:tcPr>
+            <w:tcW w:w="0" w:type="auto"/>
+            <w:tcBorders>
+              <w:top w:val="single" w:sz="8" w:space="0" w:color="000000"/>
+              <w:left w:val="single" w:sz="8" w:space="0" w:color="000000"/>
+              <w:bottom w:val="single" w:sz="8" w:space="0" w:color="000000"/>
+              <w:right w:val="single" w:sz="8" w:space="0" w:color="000000"/>
+            </w:tcBorders>
+            <w:shd w:val="clear" w:color="auto" w:fill="CCCCCC"/>
+            <w:tcMar>
+              <w:top w:w="20" w:type="dxa"/>
+              <w:left w:w="140" w:type="dxa"/>
+              <w:bottom w:w="20" w:type="dxa"/>
+              <w:right w:w="140" w:type="dxa"/>
+            </w:tcMar>
+            <w:hideMark/>
+          </w:tcPr>
+          <w:p>
+            <w:pPr>
+              <w:spacing w:after="0" w:line="240" w:lineRule="auto"/>
+              <w:rPr>
+                <w:rFonts w:ascii="Times New Roman" w:eastAsia="Times New Roman" w:hAnsi="Times New Roman" w:cs="Times New Roman"/>
+                <w:sz w:val="24"/>
+                <w:szCs w:val="24"/>
+                <w:lang w:eastAsia="de-DE"/>
+              </w:rPr>
+            </w:pPr>
+            <w:r>
+              <w:rPr>
+                <w:rFonts w:ascii="Times New Roman" w:eastAsia="Times New Roman" w:hAnsi="Times New Roman" w:cs="Times New Roman"/>
+                <w:sz w:val="24"/>
+                <w:szCs w:val="24"/>
+                <w:lang w:eastAsia="de-DE"/>
+              </w:rPr>
+              <w:t>Kiste verschwindet. Charakter erhält 1 Munition für die Spezialwaffe. Das Spiel gibt textuelle Informationen über die Art der aufgenommenen Waffe aus.</w:t>
+            </w:r>
+          </w:p>
+        </w:tc>
+        <w:tc>
+          <w:tcPr>
+            <w:tcW w:w="0" w:type="auto"/>
+            <w:tcBorders>
+              <w:top w:val="single" w:sz="8" w:space="0" w:color="000000"/>
+              <w:left w:val="single" w:sz="8" w:space="0" w:color="000000"/>
+              <w:bottom w:val="single" w:sz="8" w:space="0" w:color="000000"/>
+              <w:right w:val="single" w:sz="18" w:space="0" w:color="000000"/>
+            </w:tcBorders>
+            <w:shd w:val="clear" w:color="auto" w:fill="CCCCCC"/>
+            <w:tcMar>
+              <w:top w:w="20" w:type="dxa"/>
+              <w:left w:w="140" w:type="dxa"/>
+              <w:bottom w:w="20" w:type="dxa"/>
+              <w:right w:w="140" w:type="dxa"/>
+            </w:tcMar>
+            <w:hideMark/>
+          </w:tcPr>
+          <w:p>
+            <w:pPr>
+              <w:spacing w:after="0" w:line="240" w:lineRule="auto"/>
+              <w:rPr>
+                <w:rFonts w:ascii="Times New Roman" w:eastAsia="Times New Roman" w:hAnsi="Times New Roman" w:cs="Times New Roman"/>
+                <w:sz w:val="24"/>
+                <w:szCs w:val="24"/>
+                <w:lang w:eastAsia="de-DE"/>
+              </w:rPr>
+            </w:pPr>
+            <w:r>
+              <w:rPr>
+                <w:rFonts w:ascii="Calibri" w:hAnsi="Calibri" w:cs="Calibri"/>
+                <w:b/>
+                <w:bCs/>
+                <w:color w:val="00000A"/>
+                <w:sz w:val="20"/>
+                <w:szCs w:val="20"/>
+              </w:rPr>
+              <w:t>√</w:t>
+            </w:r>
+          </w:p>
+        </w:tc>
+      </w:tr>
+      <w:tr>
+        <w:trPr>
+          <w:trHeight w:val="1020"/>
+        </w:trPr>
+        <w:tc>
+          <w:tcPr>
+            <w:tcW w:w="0" w:type="auto"/>
+            <w:tcBorders>
+              <w:top w:val="single" w:sz="8" w:space="0" w:color="000000"/>
+              <w:left w:val="single" w:sz="18" w:space="0" w:color="000000"/>
+              <w:bottom w:val="single" w:sz="8" w:space="0" w:color="000000"/>
+              <w:right w:val="single" w:sz="8" w:space="0" w:color="000000"/>
+            </w:tcBorders>
+            <w:shd w:val="clear" w:color="auto" w:fill="CCCCCC"/>
+            <w:tcMar>
+              <w:top w:w="20" w:type="dxa"/>
+              <w:left w:w="140" w:type="dxa"/>
+              <w:bottom w:w="20" w:type="dxa"/>
+              <w:right w:w="140" w:type="dxa"/>
+            </w:tcMar>
+            <w:hideMark/>
+          </w:tcPr>
+          <w:p>
+            <w:pPr>
+              <w:spacing w:after="0" w:line="240" w:lineRule="auto"/>
+              <w:rPr>
+                <w:rFonts w:ascii="Times New Roman" w:eastAsia="Times New Roman" w:hAnsi="Times New Roman" w:cs="Times New Roman"/>
+                <w:sz w:val="24"/>
+                <w:szCs w:val="24"/>
+                <w:lang w:eastAsia="de-DE"/>
+              </w:rPr>
+            </w:pPr>
+            <w:r>
+              <w:rPr>
+                <w:rFonts w:ascii="Calibri" w:eastAsia="Times New Roman" w:hAnsi="Calibri" w:cs="Calibri"/>
+                <w:color w:val="00000A"/>
+                <w:sz w:val="20"/>
+                <w:szCs w:val="20"/>
+                <w:lang w:eastAsia="de-DE"/>
+              </w:rPr>
+              <w:t>2</w:t>
+            </w:r>
+          </w:p>
+        </w:tc>
+        <w:tc>
+          <w:tcPr>
+            <w:tcW w:w="0" w:type="auto"/>
+            <w:tcBorders>
+              <w:top w:val="single" w:sz="8" w:space="0" w:color="000000"/>
+              <w:left w:val="single" w:sz="8" w:space="0" w:color="000000"/>
+              <w:bottom w:val="single" w:sz="8" w:space="0" w:color="000000"/>
+              <w:right w:val="single" w:sz="8" w:space="0" w:color="000000"/>
+            </w:tcBorders>
+            <w:shd w:val="clear" w:color="auto" w:fill="CCCCCC"/>
+            <w:tcMar>
+              <w:top w:w="20" w:type="dxa"/>
+              <w:left w:w="140" w:type="dxa"/>
+              <w:bottom w:w="20" w:type="dxa"/>
+              <w:right w:w="140" w:type="dxa"/>
+            </w:tcMar>
+            <w:hideMark/>
+          </w:tcPr>
+          <w:p>
+            <w:pPr>
+              <w:spacing w:after="0" w:line="240" w:lineRule="auto"/>
+              <w:rPr>
+                <w:rFonts w:ascii="Times New Roman" w:eastAsia="Times New Roman" w:hAnsi="Times New Roman" w:cs="Times New Roman"/>
+                <w:sz w:val="24"/>
+                <w:szCs w:val="24"/>
+                <w:lang w:eastAsia="de-DE"/>
+              </w:rPr>
+            </w:pPr>
+            <w:r>
+              <w:rPr>
+                <w:rFonts w:ascii="Times New Roman" w:eastAsia="Times New Roman" w:hAnsi="Times New Roman" w:cs="Times New Roman"/>
+                <w:sz w:val="24"/>
+                <w:szCs w:val="24"/>
+                <w:lang w:eastAsia="de-DE"/>
+              </w:rPr>
+              <w:t>Spieler wählt die Spezialwaffe mit Munition aus.</w:t>
+            </w:r>
+          </w:p>
+        </w:tc>
+        <w:tc>
+          <w:tcPr>
+            <w:tcW w:w="0" w:type="auto"/>
+            <w:tcBorders>
+              <w:top w:val="single" w:sz="8" w:space="0" w:color="000000"/>
+              <w:left w:val="single" w:sz="8" w:space="0" w:color="000000"/>
+              <w:bottom w:val="single" w:sz="8" w:space="0" w:color="000000"/>
+              <w:right w:val="single" w:sz="8" w:space="0" w:color="000000"/>
+            </w:tcBorders>
+            <w:shd w:val="clear" w:color="auto" w:fill="CCCCCC"/>
+            <w:tcMar>
+              <w:top w:w="20" w:type="dxa"/>
+              <w:left w:w="140" w:type="dxa"/>
+              <w:bottom w:w="20" w:type="dxa"/>
+              <w:right w:w="140" w:type="dxa"/>
+            </w:tcMar>
+            <w:hideMark/>
+          </w:tcPr>
+          <w:p>
+            <w:pPr>
+              <w:spacing w:after="0" w:line="240" w:lineRule="auto"/>
+              <w:rPr>
+                <w:rFonts w:ascii="Times New Roman" w:eastAsia="Times New Roman" w:hAnsi="Times New Roman" w:cs="Times New Roman"/>
+                <w:sz w:val="24"/>
+                <w:szCs w:val="24"/>
+                <w:lang w:eastAsia="de-DE"/>
+              </w:rPr>
+            </w:pPr>
+            <w:r>
+              <w:rPr>
+                <w:rFonts w:ascii="Times New Roman" w:eastAsia="Times New Roman" w:hAnsi="Times New Roman" w:cs="Times New Roman"/>
+                <w:sz w:val="24"/>
+                <w:szCs w:val="24"/>
+                <w:lang w:eastAsia="de-DE"/>
+              </w:rPr>
+              <w:t>Waffe wird ausgewählt und ist benutzbar.</w:t>
+            </w:r>
+          </w:p>
+        </w:tc>
+        <w:tc>
+          <w:tcPr>
+            <w:tcW w:w="0" w:type="auto"/>
+            <w:tcBorders>
+              <w:top w:val="single" w:sz="8" w:space="0" w:color="000000"/>
+              <w:left w:val="single" w:sz="8" w:space="0" w:color="000000"/>
+              <w:bottom w:val="single" w:sz="8" w:space="0" w:color="000000"/>
+              <w:right w:val="single" w:sz="18" w:space="0" w:color="000000"/>
+            </w:tcBorders>
+            <w:shd w:val="clear" w:color="auto" w:fill="CCCCCC"/>
+            <w:tcMar>
+              <w:top w:w="20" w:type="dxa"/>
+              <w:left w:w="140" w:type="dxa"/>
+              <w:bottom w:w="20" w:type="dxa"/>
+              <w:right w:w="140" w:type="dxa"/>
+            </w:tcMar>
+            <w:hideMark/>
+          </w:tcPr>
+          <w:p>
+            <w:pPr>
+              <w:spacing w:after="0" w:line="240" w:lineRule="auto"/>
+              <w:rPr>
+                <w:rFonts w:ascii="Times New Roman" w:eastAsia="Times New Roman" w:hAnsi="Times New Roman" w:cs="Times New Roman"/>
+                <w:sz w:val="24"/>
+                <w:szCs w:val="24"/>
+                <w:lang w:eastAsia="de-DE"/>
+              </w:rPr>
+            </w:pPr>
+            <w:r>
+              <w:rPr>
+                <w:rFonts w:ascii="Calibri" w:hAnsi="Calibri" w:cs="Calibri"/>
+                <w:b/>
+                <w:bCs/>
+                <w:color w:val="00000A"/>
+                <w:sz w:val="20"/>
+                <w:szCs w:val="20"/>
+              </w:rPr>
+              <w:t>√</w:t>
+            </w:r>
+          </w:p>
+        </w:tc>
+      </w:tr>
+      <w:tr>
+        <w:trPr>
+          <w:trHeight w:val="300"/>
+        </w:trPr>
+        <w:tc>
+          <w:tcPr>
+            <w:tcW w:w="0" w:type="auto"/>
+            <w:tcBorders>
+              <w:top w:val="single" w:sz="8" w:space="0" w:color="000000"/>
+              <w:left w:val="single" w:sz="18" w:space="0" w:color="000000"/>
+              <w:bottom w:val="single" w:sz="8" w:space="0" w:color="000000"/>
+              <w:right w:val="single" w:sz="8" w:space="0" w:color="000000"/>
+            </w:tcBorders>
+            <w:shd w:val="clear" w:color="auto" w:fill="CCCCCC"/>
+            <w:tcMar>
+              <w:top w:w="20" w:type="dxa"/>
+              <w:left w:w="140" w:type="dxa"/>
+              <w:bottom w:w="20" w:type="dxa"/>
+              <w:right w:w="140" w:type="dxa"/>
+            </w:tcMar>
+            <w:hideMark/>
+          </w:tcPr>
+          <w:p>
+            <w:pPr>
+              <w:spacing w:after="0" w:line="240" w:lineRule="auto"/>
+              <w:rPr>
+                <w:rFonts w:ascii="Times New Roman" w:eastAsia="Times New Roman" w:hAnsi="Times New Roman" w:cs="Times New Roman"/>
+                <w:sz w:val="24"/>
+                <w:szCs w:val="24"/>
+                <w:lang w:eastAsia="de-DE"/>
+              </w:rPr>
+            </w:pPr>
+            <w:r>
+              <w:rPr>
+                <w:rFonts w:ascii="Calibri" w:eastAsia="Times New Roman" w:hAnsi="Calibri" w:cs="Calibri"/>
+                <w:b/>
+                <w:bCs/>
+                <w:color w:val="00000A"/>
+                <w:sz w:val="20"/>
+                <w:szCs w:val="20"/>
+                <w:lang w:eastAsia="de-DE"/>
+              </w:rPr>
+              <w:t>Nachbedingung(en)</w:t>
+            </w:r>
+          </w:p>
+        </w:tc>
+        <w:tc>
+          <w:tcPr>
+            <w:tcW w:w="0" w:type="auto"/>
+            <w:gridSpan w:val="2"/>
+            <w:tcBorders>
+              <w:top w:val="single" w:sz="8" w:space="0" w:color="000000"/>
+              <w:left w:val="single" w:sz="8" w:space="0" w:color="000000"/>
+              <w:bottom w:val="single" w:sz="8" w:space="0" w:color="000000"/>
+              <w:right w:val="single" w:sz="8" w:space="0" w:color="000000"/>
+            </w:tcBorders>
+            <w:shd w:val="clear" w:color="auto" w:fill="CCCCCC"/>
+            <w:tcMar>
+              <w:top w:w="20" w:type="dxa"/>
+              <w:left w:w="140" w:type="dxa"/>
+              <w:bottom w:w="20" w:type="dxa"/>
+              <w:right w:w="140" w:type="dxa"/>
+            </w:tcMar>
+            <w:hideMark/>
+          </w:tcPr>
+          <w:p>
+            <w:pPr>
+              <w:spacing w:after="0" w:line="240" w:lineRule="auto"/>
+              <w:rPr>
+                <w:rFonts w:ascii="Times New Roman" w:eastAsia="Times New Roman" w:hAnsi="Times New Roman" w:cs="Times New Roman"/>
+                <w:sz w:val="24"/>
+                <w:szCs w:val="24"/>
+                <w:lang w:eastAsia="de-DE"/>
+              </w:rPr>
+            </w:pPr>
+          </w:p>
+        </w:tc>
+        <w:tc>
+          <w:tcPr>
+            <w:tcW w:w="0" w:type="auto"/>
+            <w:tcBorders>
+              <w:top w:val="single" w:sz="8" w:space="0" w:color="000000"/>
+              <w:left w:val="single" w:sz="8" w:space="0" w:color="000000"/>
+              <w:bottom w:val="single" w:sz="8" w:space="0" w:color="000000"/>
+              <w:right w:val="single" w:sz="18" w:space="0" w:color="000000"/>
+            </w:tcBorders>
+            <w:shd w:val="clear" w:color="auto" w:fill="CCCCCC"/>
+            <w:tcMar>
+              <w:top w:w="20" w:type="dxa"/>
+              <w:left w:w="140" w:type="dxa"/>
+              <w:bottom w:w="20" w:type="dxa"/>
+              <w:right w:w="140" w:type="dxa"/>
+            </w:tcMar>
+            <w:hideMark/>
+          </w:tcPr>
+          <w:p>
+            <w:pPr>
+              <w:spacing w:after="0" w:line="240" w:lineRule="auto"/>
+              <w:rPr>
+                <w:rFonts w:ascii="Times New Roman" w:eastAsia="Times New Roman" w:hAnsi="Times New Roman" w:cs="Times New Roman"/>
+                <w:sz w:val="24"/>
+                <w:szCs w:val="24"/>
+                <w:lang w:eastAsia="de-DE"/>
+              </w:rPr>
+            </w:pPr>
+            <w:r>
+              <w:rPr>
+                <w:rFonts w:ascii="Calibri" w:hAnsi="Calibri" w:cs="Calibri"/>
+                <w:b/>
+                <w:bCs/>
+                <w:color w:val="00000A"/>
+                <w:sz w:val="20"/>
+                <w:szCs w:val="20"/>
+              </w:rPr>
+              <w:t>√</w:t>
+            </w:r>
+          </w:p>
+        </w:tc>
+      </w:tr>
+      <w:tr>
+        <w:trPr>
+          <w:trHeight w:val="320"/>
+        </w:trPr>
+        <w:tc>
+          <w:tcPr>
+            <w:tcW w:w="0" w:type="auto"/>
+            <w:tcBorders>
+              <w:top w:val="single" w:sz="8" w:space="0" w:color="000000"/>
+              <w:left w:val="single" w:sz="18" w:space="0" w:color="000000"/>
+              <w:bottom w:val="single" w:sz="18" w:space="0" w:color="000000"/>
+              <w:right w:val="single" w:sz="8" w:space="0" w:color="000000"/>
+            </w:tcBorders>
+            <w:shd w:val="clear" w:color="auto" w:fill="EFEFEF"/>
+            <w:tcMar>
+              <w:top w:w="20" w:type="dxa"/>
+              <w:left w:w="140" w:type="dxa"/>
+              <w:bottom w:w="20" w:type="dxa"/>
+              <w:right w:w="140" w:type="dxa"/>
+            </w:tcMar>
+            <w:hideMark/>
+          </w:tcPr>
+          <w:p>
+            <w:pPr>
+              <w:spacing w:after="0" w:line="240" w:lineRule="auto"/>
+              <w:rPr>
+                <w:rFonts w:ascii="Times New Roman" w:eastAsia="Times New Roman" w:hAnsi="Times New Roman" w:cs="Times New Roman"/>
+                <w:sz w:val="24"/>
+                <w:szCs w:val="24"/>
+                <w:lang w:eastAsia="de-DE"/>
+              </w:rPr>
+            </w:pPr>
+            <w:r>
+              <w:rPr>
+                <w:rFonts w:ascii="Calibri" w:eastAsia="Times New Roman" w:hAnsi="Calibri" w:cs="Calibri"/>
+                <w:b/>
+                <w:bCs/>
+                <w:color w:val="00000A"/>
+                <w:sz w:val="20"/>
+                <w:szCs w:val="20"/>
+                <w:lang w:eastAsia="de-DE"/>
+              </w:rPr>
+              <w:t>Testurteil</w:t>
+            </w:r>
+          </w:p>
+        </w:tc>
+        <w:tc>
+          <w:tcPr>
+            <w:tcW w:w="0" w:type="auto"/>
+            <w:gridSpan w:val="3"/>
+            <w:tcBorders>
+              <w:top w:val="single" w:sz="8" w:space="0" w:color="000000"/>
+              <w:left w:val="single" w:sz="8" w:space="0" w:color="000000"/>
+              <w:bottom w:val="single" w:sz="18" w:space="0" w:color="000000"/>
+              <w:right w:val="single" w:sz="18" w:space="0" w:color="000000"/>
+            </w:tcBorders>
+            <w:shd w:val="clear" w:color="auto" w:fill="EFEFEF"/>
+            <w:tcMar>
+              <w:top w:w="20" w:type="dxa"/>
+              <w:left w:w="140" w:type="dxa"/>
+              <w:bottom w:w="20" w:type="dxa"/>
+              <w:right w:w="140" w:type="dxa"/>
+            </w:tcMar>
+            <w:hideMark/>
+          </w:tcPr>
+          <w:p>
+            <w:pPr>
+              <w:spacing w:after="0" w:line="240" w:lineRule="auto"/>
+              <w:rPr>
+                <w:rFonts w:ascii="Times New Roman" w:eastAsia="Times New Roman" w:hAnsi="Times New Roman" w:cs="Times New Roman"/>
+                <w:sz w:val="24"/>
+                <w:szCs w:val="24"/>
+                <w:lang w:eastAsia="de-DE"/>
+              </w:rPr>
+            </w:pPr>
+            <w:r>
+              <w:rPr>
+                <w:rFonts w:ascii="Times New Roman" w:eastAsia="Times New Roman" w:hAnsi="Times New Roman" w:cs="Times New Roman"/>
+                <w:sz w:val="24"/>
+                <w:szCs w:val="24"/>
+                <w:lang w:eastAsia="de-DE"/>
+              </w:rPr>
+              <w:t>Bestanden</w:t>
+            </w:r>
+          </w:p>
+        </w:tc>
+      </w:tr>
+    </w:tbl>
+    <w:p/>
+    <w:p>
+      <w:r>
+        <w:br w:type="page"/>
+      </w:r>
+    </w:p>
     <w:p/>
     <w:p>
       <w:pPr>
@@ -26070,9 +28577,6 @@
       </w:r>
       <w:r>
         <w:br/>
-      </w:r>
-      <w:r>
-        <w:lastRenderedPageBreak/>
         <w:t>Strom.</w:t>
       </w:r>
       <w:r>
@@ -26166,13 +28670,16 @@
       <w:bookmarkEnd w:id="24"/>
     </w:p>
     <w:p>
+      <w:r>
+        <w:t>W</w:t>
+      </w:r>
       <w:proofErr w:type="gramStart"/>
       <w:r>
-        <w:t>W,A</w:t>
+        <w:t>,A,S,D</w:t>
       </w:r>
       <w:proofErr w:type="gramEnd"/>
       <w:r>
-        <w:t>,S,D zur Steuerung des Charakters</w:t>
+        <w:t xml:space="preserve"> zur Steuerung des Charakters</w:t>
       </w:r>
       <w:r>
         <w:br/>
@@ -26204,7 +28711,7 @@
 </file>
 
 <file path=word/endnotes.xml><?xml version="1.0" encoding="utf-8"?>
-<w:endnotes xmlns:wpc="http://schemas.microsoft.com/office/word/2010/wordprocessingCanvas" xmlns:cx="http://schemas.microsoft.com/office/drawing/2014/chartex" xmlns:cx1="http://schemas.microsoft.com/office/drawing/2015/9/8/chartex" xmlns:cx2="http://schemas.microsoft.com/office/drawing/2015/10/21/chartex" xmlns:cx3="http://schemas.microsoft.com/office/drawing/2016/5/9/chartex" xmlns:cx4="http://schemas.microsoft.com/office/drawing/2016/5/10/chartex" xmlns:cx5="http://schemas.microsoft.com/office/drawing/2016/5/11/chartex" xmlns:cx6="http://schemas.microsoft.com/office/drawing/2016/5/12/chartex" xmlns:cx7="http://schemas.microsoft.com/office/drawing/2016/5/13/chartex" xmlns:cx8="http://schemas.microsoft.com/office/drawing/2016/5/14/chartex" xmlns:mc="http://schemas.openxmlformats.org/markup-compatibility/2006" xmlns:aink="http://schemas.microsoft.com/office/drawing/2016/ink" xmlns:am3d="http://schemas.microsoft.com/office/drawing/2017/model3d" xmlns:o="urn:schemas-microsoft-com:office:office" xmlns:r="http://schemas.openxmlformats.org/officeDocument/2006/relationships" xmlns:m="http://schemas.openxmlformats.org/officeDocument/2006/math" xmlns:v="urn:schemas-microsoft-com:vml" xmlns:wp14="http://schemas.microsoft.com/office/word/2010/wordprocessingDrawing" xmlns:wp="http://schemas.openxmlformats.org/drawingml/2006/wordprocessingDrawing" xmlns:w10="urn:schemas-microsoft-com:office:word" xmlns:w="http://schemas.openxmlformats.org/wordprocessingml/2006/main" xmlns:w14="http://schemas.microsoft.com/office/word/2010/wordml" xmlns:w15="http://schemas.microsoft.com/office/word/2012/wordml" xmlns:w16cid="http://schemas.microsoft.com/office/word/2016/wordml/cid" xmlns:w16se="http://schemas.microsoft.com/office/word/2015/wordml/symex" xmlns:wpg="http://schemas.microsoft.com/office/word/2010/wordprocessingGroup" xmlns:wpi="http://schemas.microsoft.com/office/word/2010/wordprocessingInk" xmlns:wne="http://schemas.microsoft.com/office/word/2006/wordml" xmlns:wps="http://schemas.microsoft.com/office/word/2010/wordprocessingShape" mc:Ignorable="w14 w15 w16se w16cid wp14">
+<w:endnotes xmlns:wpc="http://schemas.microsoft.com/office/word/2010/wordprocessingCanvas" xmlns:mc="http://schemas.openxmlformats.org/markup-compatibility/2006" xmlns:o="urn:schemas-microsoft-com:office:office" xmlns:r="http://schemas.openxmlformats.org/officeDocument/2006/relationships" xmlns:m="http://schemas.openxmlformats.org/officeDocument/2006/math" xmlns:v="urn:schemas-microsoft-com:vml" xmlns:wp14="http://schemas.microsoft.com/office/word/2010/wordprocessingDrawing" xmlns:wp="http://schemas.openxmlformats.org/drawingml/2006/wordprocessingDrawing" xmlns:w10="urn:schemas-microsoft-com:office:word" xmlns:w="http://schemas.openxmlformats.org/wordprocessingml/2006/main" xmlns:w14="http://schemas.microsoft.com/office/word/2010/wordml" xmlns:w15="http://schemas.microsoft.com/office/word/2012/wordml" xmlns:wpg="http://schemas.microsoft.com/office/word/2010/wordprocessingGroup" xmlns:wpi="http://schemas.microsoft.com/office/word/2010/wordprocessingInk" xmlns:wne="http://schemas.microsoft.com/office/word/2006/wordml" xmlns:wps="http://schemas.microsoft.com/office/word/2010/wordprocessingShape" mc:Ignorable="w14 w15 wp14">
   <w:endnote w:type="separator" w:id="-1">
     <w:p>
       <w:pPr>
@@ -26229,7 +28736,7 @@
 </file>
 
 <file path=word/footer1.xml><?xml version="1.0" encoding="utf-8"?>
-<w:ftr xmlns:wpc="http://schemas.microsoft.com/office/word/2010/wordprocessingCanvas" xmlns:cx="http://schemas.microsoft.com/office/drawing/2014/chartex" xmlns:cx1="http://schemas.microsoft.com/office/drawing/2015/9/8/chartex" xmlns:cx2="http://schemas.microsoft.com/office/drawing/2015/10/21/chartex" xmlns:cx3="http://schemas.microsoft.com/office/drawing/2016/5/9/chartex" xmlns:cx4="http://schemas.microsoft.com/office/drawing/2016/5/10/chartex" xmlns:cx5="http://schemas.microsoft.com/office/drawing/2016/5/11/chartex" xmlns:cx6="http://schemas.microsoft.com/office/drawing/2016/5/12/chartex" xmlns:cx7="http://schemas.microsoft.com/office/drawing/2016/5/13/chartex" xmlns:cx8="http://schemas.microsoft.com/office/drawing/2016/5/14/chartex" xmlns:mc="http://schemas.openxmlformats.org/markup-compatibility/2006" xmlns:aink="http://schemas.microsoft.com/office/drawing/2016/ink" xmlns:am3d="http://schemas.microsoft.com/office/drawing/2017/model3d" xmlns:o="urn:schemas-microsoft-com:office:office" xmlns:r="http://schemas.openxmlformats.org/officeDocument/2006/relationships" xmlns:m="http://schemas.openxmlformats.org/officeDocument/2006/math" xmlns:v="urn:schemas-microsoft-com:vml" xmlns:wp14="http://schemas.microsoft.com/office/word/2010/wordprocessingDrawing" xmlns:wp="http://schemas.openxmlformats.org/drawingml/2006/wordprocessingDrawing" xmlns:w10="urn:schemas-microsoft-com:office:word" xmlns:w="http://schemas.openxmlformats.org/wordprocessingml/2006/main" xmlns:w14="http://schemas.microsoft.com/office/word/2010/wordml" xmlns:w15="http://schemas.microsoft.com/office/word/2012/wordml" xmlns:w16cid="http://schemas.microsoft.com/office/word/2016/wordml/cid" xmlns:w16se="http://schemas.microsoft.com/office/word/2015/wordml/symex" xmlns:wpg="http://schemas.microsoft.com/office/word/2010/wordprocessingGroup" xmlns:wpi="http://schemas.microsoft.com/office/word/2010/wordprocessingInk" xmlns:wne="http://schemas.microsoft.com/office/word/2006/wordml" xmlns:wps="http://schemas.microsoft.com/office/word/2010/wordprocessingShape" mc:Ignorable="w14 w15 w16se w16cid wp14">
+<w:ftr xmlns:wpc="http://schemas.microsoft.com/office/word/2010/wordprocessingCanvas" xmlns:mc="http://schemas.openxmlformats.org/markup-compatibility/2006" xmlns:o="urn:schemas-microsoft-com:office:office" xmlns:r="http://schemas.openxmlformats.org/officeDocument/2006/relationships" xmlns:m="http://schemas.openxmlformats.org/officeDocument/2006/math" xmlns:v="urn:schemas-microsoft-com:vml" xmlns:wp14="http://schemas.microsoft.com/office/word/2010/wordprocessingDrawing" xmlns:wp="http://schemas.openxmlformats.org/drawingml/2006/wordprocessingDrawing" xmlns:w10="urn:schemas-microsoft-com:office:word" xmlns:w="http://schemas.openxmlformats.org/wordprocessingml/2006/main" xmlns:w14="http://schemas.microsoft.com/office/word/2010/wordml" xmlns:w15="http://schemas.microsoft.com/office/word/2012/wordml" xmlns:wpg="http://schemas.microsoft.com/office/word/2010/wordprocessingGroup" xmlns:wpi="http://schemas.microsoft.com/office/word/2010/wordprocessingInk" xmlns:wne="http://schemas.microsoft.com/office/word/2006/wordml" xmlns:wps="http://schemas.microsoft.com/office/word/2010/wordprocessingShape" mc:Ignorable="w14 w15 wp14">
   <w:sdt>
     <w:sdtPr>
       <w:id w:val="45267166"/>
@@ -26257,7 +28764,7 @@
           <w:rPr>
             <w:noProof/>
           </w:rPr>
-          <w:t>7</w:t>
+          <w:t>2</w:t>
         </w:r>
         <w:r>
           <w:fldChar w:fldCharType="end"/>
@@ -26274,7 +28781,7 @@
 </file>
 
 <file path=word/footnotes.xml><?xml version="1.0" encoding="utf-8"?>
-<w:footnotes xmlns:wpc="http://schemas.microsoft.com/office/word/2010/wordprocessingCanvas" xmlns:cx="http://schemas.microsoft.com/office/drawing/2014/chartex" xmlns:cx1="http://schemas.microsoft.com/office/drawing/2015/9/8/chartex" xmlns:cx2="http://schemas.microsoft.com/office/drawing/2015/10/21/chartex" xmlns:cx3="http://schemas.microsoft.com/office/drawing/2016/5/9/chartex" xmlns:cx4="http://schemas.microsoft.com/office/drawing/2016/5/10/chartex" xmlns:cx5="http://schemas.microsoft.com/office/drawing/2016/5/11/chartex" xmlns:cx6="http://schemas.microsoft.com/office/drawing/2016/5/12/chartex" xmlns:cx7="http://schemas.microsoft.com/office/drawing/2016/5/13/chartex" xmlns:cx8="http://schemas.microsoft.com/office/drawing/2016/5/14/chartex" xmlns:mc="http://schemas.openxmlformats.org/markup-compatibility/2006" xmlns:aink="http://schemas.microsoft.com/office/drawing/2016/ink" xmlns:am3d="http://schemas.microsoft.com/office/drawing/2017/model3d" xmlns:o="urn:schemas-microsoft-com:office:office" xmlns:r="http://schemas.openxmlformats.org/officeDocument/2006/relationships" xmlns:m="http://schemas.openxmlformats.org/officeDocument/2006/math" xmlns:v="urn:schemas-microsoft-com:vml" xmlns:wp14="http://schemas.microsoft.com/office/word/2010/wordprocessingDrawing" xmlns:wp="http://schemas.openxmlformats.org/drawingml/2006/wordprocessingDrawing" xmlns:w10="urn:schemas-microsoft-com:office:word" xmlns:w="http://schemas.openxmlformats.org/wordprocessingml/2006/main" xmlns:w14="http://schemas.microsoft.com/office/word/2010/wordml" xmlns:w15="http://schemas.microsoft.com/office/word/2012/wordml" xmlns:w16cid="http://schemas.microsoft.com/office/word/2016/wordml/cid" xmlns:w16se="http://schemas.microsoft.com/office/word/2015/wordml/symex" xmlns:wpg="http://schemas.microsoft.com/office/word/2010/wordprocessingGroup" xmlns:wpi="http://schemas.microsoft.com/office/word/2010/wordprocessingInk" xmlns:wne="http://schemas.microsoft.com/office/word/2006/wordml" xmlns:wps="http://schemas.microsoft.com/office/word/2010/wordprocessingShape" mc:Ignorable="w14 w15 w16se w16cid wp14">
+<w:footnotes xmlns:wpc="http://schemas.microsoft.com/office/word/2010/wordprocessingCanvas" xmlns:mc="http://schemas.openxmlformats.org/markup-compatibility/2006" xmlns:o="urn:schemas-microsoft-com:office:office" xmlns:r="http://schemas.openxmlformats.org/officeDocument/2006/relationships" xmlns:m="http://schemas.openxmlformats.org/officeDocument/2006/math" xmlns:v="urn:schemas-microsoft-com:vml" xmlns:wp14="http://schemas.microsoft.com/office/word/2010/wordprocessingDrawing" xmlns:wp="http://schemas.openxmlformats.org/drawingml/2006/wordprocessingDrawing" xmlns:w10="urn:schemas-microsoft-com:office:word" xmlns:w="http://schemas.openxmlformats.org/wordprocessingml/2006/main" xmlns:w14="http://schemas.microsoft.com/office/word/2010/wordml" xmlns:w15="http://schemas.microsoft.com/office/word/2012/wordml" xmlns:wpg="http://schemas.microsoft.com/office/word/2010/wordprocessingGroup" xmlns:wpi="http://schemas.microsoft.com/office/word/2010/wordprocessingInk" xmlns:wne="http://schemas.microsoft.com/office/word/2006/wordml" xmlns:wps="http://schemas.microsoft.com/office/word/2010/wordprocessingShape" mc:Ignorable="w14 w15 wp14">
   <w:footnote w:type="separator" w:id="-1">
     <w:p>
       <w:pPr>
@@ -26299,7 +28806,7 @@
 </file>
 
 <file path=word/numbering.xml><?xml version="1.0" encoding="utf-8"?>
-<w:numbering xmlns:wpc="http://schemas.microsoft.com/office/word/2010/wordprocessingCanvas" xmlns:cx="http://schemas.microsoft.com/office/drawing/2014/chartex" xmlns:cx1="http://schemas.microsoft.com/office/drawing/2015/9/8/chartex" xmlns:cx2="http://schemas.microsoft.com/office/drawing/2015/10/21/chartex" xmlns:cx3="http://schemas.microsoft.com/office/drawing/2016/5/9/chartex" xmlns:cx4="http://schemas.microsoft.com/office/drawing/2016/5/10/chartex" xmlns:cx5="http://schemas.microsoft.com/office/drawing/2016/5/11/chartex" xmlns:cx6="http://schemas.microsoft.com/office/drawing/2016/5/12/chartex" xmlns:cx7="http://schemas.microsoft.com/office/drawing/2016/5/13/chartex" xmlns:cx8="http://schemas.microsoft.com/office/drawing/2016/5/14/chartex" xmlns:mc="http://schemas.openxmlformats.org/markup-compatibility/2006" xmlns:aink="http://schemas.microsoft.com/office/drawing/2016/ink" xmlns:am3d="http://schemas.microsoft.com/office/drawing/2017/model3d" xmlns:o="urn:schemas-microsoft-com:office:office" xmlns:r="http://schemas.openxmlformats.org/officeDocument/2006/relationships" xmlns:m="http://schemas.openxmlformats.org/officeDocument/2006/math" xmlns:v="urn:schemas-microsoft-com:vml" xmlns:wp14="http://schemas.microsoft.com/office/word/2010/wordprocessingDrawing" xmlns:wp="http://schemas.openxmlformats.org/drawingml/2006/wordprocessingDrawing" xmlns:w10="urn:schemas-microsoft-com:office:word" xmlns:w="http://schemas.openxmlformats.org/wordprocessingml/2006/main" xmlns:w14="http://schemas.microsoft.com/office/word/2010/wordml" xmlns:w15="http://schemas.microsoft.com/office/word/2012/wordml" xmlns:w16cid="http://schemas.microsoft.com/office/word/2016/wordml/cid" xmlns:w16se="http://schemas.microsoft.com/office/word/2015/wordml/symex" xmlns:wpg="http://schemas.microsoft.com/office/word/2010/wordprocessingGroup" xmlns:wpi="http://schemas.microsoft.com/office/word/2010/wordprocessingInk" xmlns:wne="http://schemas.microsoft.com/office/word/2006/wordml" xmlns:wps="http://schemas.microsoft.com/office/word/2010/wordprocessingShape" mc:Ignorable="w14 w15 w16se w16cid wp14">
+<w:numbering xmlns:wpc="http://schemas.microsoft.com/office/word/2010/wordprocessingCanvas" xmlns:mc="http://schemas.openxmlformats.org/markup-compatibility/2006" xmlns:o="urn:schemas-microsoft-com:office:office" xmlns:r="http://schemas.openxmlformats.org/officeDocument/2006/relationships" xmlns:m="http://schemas.openxmlformats.org/officeDocument/2006/math" xmlns:v="urn:schemas-microsoft-com:vml" xmlns:wp14="http://schemas.microsoft.com/office/word/2010/wordprocessingDrawing" xmlns:wp="http://schemas.openxmlformats.org/drawingml/2006/wordprocessingDrawing" xmlns:w10="urn:schemas-microsoft-com:office:word" xmlns:w="http://schemas.openxmlformats.org/wordprocessingml/2006/main" xmlns:w14="http://schemas.microsoft.com/office/word/2010/wordml" xmlns:w15="http://schemas.microsoft.com/office/word/2012/wordml" xmlns:wpg="http://schemas.microsoft.com/office/word/2010/wordprocessingGroup" xmlns:wpi="http://schemas.microsoft.com/office/word/2010/wordprocessingInk" xmlns:wne="http://schemas.microsoft.com/office/word/2006/wordml" xmlns:wps="http://schemas.microsoft.com/office/word/2010/wordprocessingShape" mc:Ignorable="w14 w15 wp14">
   <w:abstractNum w:abstractNumId="0" w15:restartNumberingAfterBreak="0">
     <w:nsid w:val="0ED954A7"/>
     <w:multiLevelType w:val="hybridMultilevel"/>
@@ -27112,7 +29619,7 @@
 </file>
 
 <file path=word/styles.xml><?xml version="1.0" encoding="utf-8"?>
-<w:styles xmlns:mc="http://schemas.openxmlformats.org/markup-compatibility/2006" xmlns:r="http://schemas.openxmlformats.org/officeDocument/2006/relationships" xmlns:w="http://schemas.openxmlformats.org/wordprocessingml/2006/main" xmlns:w14="http://schemas.microsoft.com/office/word/2010/wordml" xmlns:w15="http://schemas.microsoft.com/office/word/2012/wordml" xmlns:w16cid="http://schemas.microsoft.com/office/word/2016/wordml/cid" xmlns:w16se="http://schemas.microsoft.com/office/word/2015/wordml/symex" mc:Ignorable="w14 w15 w16se w16cid">
+<w:styles xmlns:mc="http://schemas.openxmlformats.org/markup-compatibility/2006" xmlns:r="http://schemas.openxmlformats.org/officeDocument/2006/relationships" xmlns:w="http://schemas.openxmlformats.org/wordprocessingml/2006/main" xmlns:w14="http://schemas.microsoft.com/office/word/2010/wordml" xmlns:w15="http://schemas.microsoft.com/office/word/2012/wordml" mc:Ignorable="w14 w15">
   <w:docDefaults>
     <w:rPrDefault>
       <w:rPr>
@@ -27128,7 +29635,7 @@
       </w:pPr>
     </w:pPrDefault>
   </w:docDefaults>
-  <w:latentStyles w:defLockedState="0" w:defUIPriority="99" w:defSemiHidden="0" w:defUnhideWhenUsed="0" w:defQFormat="0" w:count="375">
+  <w:latentStyles w:defLockedState="0" w:defUIPriority="99" w:defSemiHidden="0" w:defUnhideWhenUsed="0" w:defQFormat="0" w:count="371">
     <w:lsdException w:name="Normal" w:uiPriority="0" w:qFormat="1"/>
     <w:lsdException w:name="heading 1" w:uiPriority="9" w:qFormat="1"/>
     <w:lsdException w:name="heading 2" w:semiHidden="1" w:uiPriority="9" w:unhideWhenUsed="1" w:qFormat="1"/>
@@ -27500,10 +30007,6 @@
     <w:lsdException w:name="List Table 5 Dark Accent 6" w:uiPriority="50"/>
     <w:lsdException w:name="List Table 6 Colorful Accent 6" w:uiPriority="51"/>
     <w:lsdException w:name="List Table 7 Colorful Accent 6" w:uiPriority="52"/>
-    <w:lsdException w:name="Mention" w:semiHidden="1" w:unhideWhenUsed="1"/>
-    <w:lsdException w:name="Smart Hyperlink" w:semiHidden="1" w:unhideWhenUsed="1"/>
-    <w:lsdException w:name="Hashtag" w:semiHidden="1" w:unhideWhenUsed="1"/>
-    <w:lsdException w:name="Unresolved Mention" w:semiHidden="1" w:unhideWhenUsed="1"/>
   </w:latentStyles>
   <w:style w:type="paragraph" w:default="1" w:styleId="Standard">
     <w:name w:val="Normal"/>
@@ -28223,7 +30726,7 @@
       <w:ind w:left="440"/>
     </w:pPr>
   </w:style>
-  <w:style w:type="character" w:styleId="NichtaufgelsteErwhnung">
+  <w:style w:type="character" w:customStyle="1" w:styleId="UnresolvedMention">
     <w:name w:val="Unresolved Mention"/>
     <w:basedOn w:val="Absatz-Standardschriftart"/>
     <w:uiPriority w:val="99"/>
@@ -28504,7 +31007,7 @@
 </file>
 
 <file path=customXml/itemProps1.xml><?xml version="1.0" encoding="utf-8"?>
-<ds:datastoreItem xmlns:ds="http://schemas.openxmlformats.org/officeDocument/2006/customXml" ds:itemID="{7D608ED5-141E-4E27-83C6-BF8915571327}">
+<ds:datastoreItem xmlns:ds="http://schemas.openxmlformats.org/officeDocument/2006/customXml" ds:itemID="{63328894-F3A8-4090-8C2A-B3CBEF745609}">
   <ds:schemaRefs>
     <ds:schemaRef ds:uri="http://schemas.openxmlformats.org/officeDocument/2006/bibliography"/>
   </ds:schemaRefs>

</xml_diff>